<commit_message>
fix seccion1, crud seccion2, seccion 2 en plantilla
</commit_message>
<xml_diff>
--- a/resources/plantilla.docx
+++ b/resources/plantilla.docx
@@ -219,6 +219,7 @@
               </w:rPr>
               <w:t>${</w:t>
             </w:r>
+            <w:proofErr w:type="spellStart"/>
             <w:r>
               <w:rPr>
                 <w:rFonts w:ascii="Calibri" w:eastAsia="Calibri" w:hAnsi="Calibri" w:cs="Calibri"/>
@@ -228,6 +229,7 @@
               </w:rPr>
               <w:t>nombre_curso</w:t>
             </w:r>
+            <w:proofErr w:type="spellEnd"/>
             <w:r>
               <w:rPr>
                 <w:rFonts w:ascii="Calibri" w:eastAsia="Calibri" w:hAnsi="Calibri" w:cs="Calibri"/>
@@ -327,6 +329,7 @@
               </w:rPr>
               <w:t>${</w:t>
             </w:r>
+            <w:proofErr w:type="spellStart"/>
             <w:r>
               <w:rPr>
                 <w:rFonts w:ascii="Calibri" w:eastAsia="Calibri" w:hAnsi="Calibri" w:cs="Calibri"/>
@@ -336,6 +339,7 @@
               </w:rPr>
               <w:t>nombre_disenador</w:t>
             </w:r>
+            <w:proofErr w:type="spellEnd"/>
             <w:r>
               <w:rPr>
                 <w:rFonts w:ascii="Calibri" w:eastAsia="Calibri" w:hAnsi="Calibri" w:cs="Calibri"/>
@@ -434,6 +438,7 @@
               </w:rPr>
               <w:t>${</w:t>
             </w:r>
+            <w:proofErr w:type="spellStart"/>
             <w:r>
               <w:rPr>
                 <w:rFonts w:ascii="Calibri" w:eastAsia="Calibri" w:hAnsi="Calibri" w:cs="Calibri"/>
@@ -443,6 +448,7 @@
               </w:rPr>
               <w:t>nombre_facilitador</w:t>
             </w:r>
+            <w:proofErr w:type="spellEnd"/>
             <w:r>
               <w:rPr>
                 <w:rFonts w:ascii="Calibri" w:eastAsia="Calibri" w:hAnsi="Calibri" w:cs="Calibri"/>
@@ -531,6 +537,7 @@
               </w:rPr>
               <w:t>${</w:t>
             </w:r>
+            <w:proofErr w:type="spellStart"/>
             <w:r>
               <w:rPr>
                 <w:rFonts w:ascii="Calibri" w:eastAsia="Calibri" w:hAnsi="Calibri" w:cs="Calibri"/>
@@ -540,6 +547,7 @@
               </w:rPr>
               <w:t>lugar_instruccion</w:t>
             </w:r>
+            <w:proofErr w:type="spellEnd"/>
             <w:r>
               <w:rPr>
                 <w:rFonts w:ascii="Calibri" w:eastAsia="Calibri" w:hAnsi="Calibri" w:cs="Calibri"/>
@@ -633,6 +641,7 @@
               </w:rPr>
               <w:t>${</w:t>
             </w:r>
+            <w:proofErr w:type="spellStart"/>
             <w:r>
               <w:rPr>
                 <w:rFonts w:ascii="Calibri" w:eastAsia="Calibri" w:hAnsi="Calibri" w:cs="Calibri"/>
@@ -642,6 +651,7 @@
               </w:rPr>
               <w:t>duracion</w:t>
             </w:r>
+            <w:proofErr w:type="spellEnd"/>
             <w:r>
               <w:rPr>
                 <w:rFonts w:ascii="Calibri" w:eastAsia="Calibri" w:hAnsi="Calibri" w:cs="Calibri"/>
@@ -707,6 +717,7 @@
               </w:rPr>
               <w:t>${</w:t>
             </w:r>
+            <w:proofErr w:type="spellStart"/>
             <w:r>
               <w:rPr>
                 <w:rFonts w:ascii="Calibri" w:eastAsia="Calibri" w:hAnsi="Calibri" w:cs="Calibri"/>
@@ -716,6 +727,7 @@
               </w:rPr>
               <w:t>perfil_participante</w:t>
             </w:r>
+            <w:proofErr w:type="spellEnd"/>
             <w:r>
               <w:rPr>
                 <w:rFonts w:ascii="Calibri" w:eastAsia="Calibri" w:hAnsi="Calibri" w:cs="Calibri"/>
@@ -762,6 +774,7 @@
               </w:rPr>
               <w:t>${</w:t>
             </w:r>
+            <w:proofErr w:type="spellStart"/>
             <w:r>
               <w:rPr>
                 <w:rFonts w:ascii="Calibri" w:eastAsia="Calibri" w:hAnsi="Calibri" w:cs="Calibri"/>
@@ -771,6 +784,7 @@
               </w:rPr>
               <w:t>perfil_participante_conocimientos</w:t>
             </w:r>
+            <w:proofErr w:type="spellEnd"/>
             <w:r>
               <w:rPr>
                 <w:rFonts w:ascii="Calibri" w:eastAsia="Calibri" w:hAnsi="Calibri" w:cs="Calibri"/>
@@ -826,6 +840,7 @@
               </w:rPr>
               <w:t>${</w:t>
             </w:r>
+            <w:proofErr w:type="spellStart"/>
             <w:r>
               <w:rPr>
                 <w:rFonts w:ascii="Calibri" w:eastAsia="Calibri" w:hAnsi="Calibri" w:cs="Calibri"/>
@@ -835,6 +850,7 @@
               </w:rPr>
               <w:t>perfil_participante_habilidades</w:t>
             </w:r>
+            <w:proofErr w:type="spellEnd"/>
             <w:r>
               <w:rPr>
                 <w:rFonts w:ascii="Calibri" w:eastAsia="Calibri" w:hAnsi="Calibri" w:cs="Calibri"/>
@@ -881,6 +897,7 @@
               </w:rPr>
               <w:t>${</w:t>
             </w:r>
+            <w:proofErr w:type="spellStart"/>
             <w:r>
               <w:rPr>
                 <w:rFonts w:ascii="Calibri" w:eastAsia="Calibri" w:hAnsi="Calibri" w:cs="Calibri"/>
@@ -890,6 +907,7 @@
               </w:rPr>
               <w:t>perfil_participante_producto</w:t>
             </w:r>
+            <w:proofErr w:type="spellEnd"/>
             <w:r>
               <w:rPr>
                 <w:rFonts w:ascii="Calibri" w:eastAsia="Calibri" w:hAnsi="Calibri" w:cs="Calibri"/>
@@ -936,6 +954,7 @@
               </w:rPr>
               <w:t>${</w:t>
             </w:r>
+            <w:proofErr w:type="spellStart"/>
             <w:r>
               <w:rPr>
                 <w:rFonts w:ascii="Calibri" w:eastAsia="Calibri" w:hAnsi="Calibri" w:cs="Calibri"/>
@@ -945,6 +964,7 @@
               </w:rPr>
               <w:t>perfil_participante_ahv</w:t>
             </w:r>
+            <w:proofErr w:type="spellEnd"/>
             <w:r>
               <w:rPr>
                 <w:rFonts w:ascii="Calibri" w:eastAsia="Calibri" w:hAnsi="Calibri" w:cs="Calibri"/>
@@ -1027,6 +1047,7 @@
               </w:rPr>
               <w:t>${</w:t>
             </w:r>
+            <w:proofErr w:type="spellStart"/>
             <w:r>
               <w:rPr>
                 <w:rFonts w:ascii="Calibri" w:eastAsia="Calibri" w:hAnsi="Calibri" w:cs="Calibri"/>
@@ -1036,6 +1057,7 @@
               </w:rPr>
               <w:t>no_participantes</w:t>
             </w:r>
+            <w:proofErr w:type="spellEnd"/>
             <w:r>
               <w:rPr>
                 <w:rFonts w:ascii="Calibri" w:eastAsia="Calibri" w:hAnsi="Calibri" w:cs="Calibri"/>
@@ -1339,6 +1361,7 @@
               </w:rPr>
               <w:t>${</w:t>
             </w:r>
+            <w:proofErr w:type="spellStart"/>
             <w:r>
               <w:rPr>
                 <w:rFonts w:ascii="Calibri" w:eastAsia="Calibri" w:hAnsi="Calibri" w:cs="Calibri"/>
@@ -1348,6 +1371,7 @@
               </w:rPr>
               <w:t>beneficios_del_curso</w:t>
             </w:r>
+            <w:proofErr w:type="spellEnd"/>
             <w:r>
               <w:rPr>
                 <w:rFonts w:ascii="Calibri" w:eastAsia="Calibri" w:hAnsi="Calibri" w:cs="Calibri"/>
@@ -1394,7 +1418,7 @@
               <w:jc w:val="both"/>
               <w:rPr>
                 <w:rFonts w:ascii="Calibri" w:eastAsia="Calibri" w:hAnsi="Calibri" w:cs="Calibri"/>
-                <w:color w:val="000000"/>
+                <w:color w:val="2E75B5"/>
                 <w:sz w:val="22"/>
                 <w:szCs w:val="22"/>
               </w:rPr>
@@ -1407,7 +1431,46 @@
                 <w:sz w:val="22"/>
                 <w:szCs w:val="22"/>
               </w:rPr>
-              <w:t>Objetivo General (describe la demostración de un conocimiento, desempeño o producto, resultado del aprendizaje del participante, así como el dominio de aprendizaje cognitivo, psicomotriz, afectivo y relacional-social en los que impactará el Curso/sesión )</w:t>
+              <w:t>Objetivo General</w:t>
+            </w:r>
+            <w:r>
+              <w:rPr>
+                <w:rFonts w:ascii="Calibri" w:eastAsia="Calibri" w:hAnsi="Calibri" w:cs="Calibri"/>
+                <w:b/>
+                <w:color w:val="000000"/>
+                <w:sz w:val="22"/>
+                <w:szCs w:val="22"/>
+              </w:rPr>
+              <w:t xml:space="preserve">: </w:t>
+            </w:r>
+            <w:r>
+              <w:rPr>
+                <w:rFonts w:ascii="Calibri" w:eastAsia="Calibri" w:hAnsi="Calibri" w:cs="Calibri"/>
+                <w:color w:val="002060"/>
+                <w:sz w:val="22"/>
+                <w:szCs w:val="22"/>
+              </w:rPr>
+              <w:t>${</w:t>
+            </w:r>
+            <w:proofErr w:type="spellStart"/>
+            <w:r>
+              <w:rPr>
+                <w:rFonts w:ascii="Calibri" w:eastAsia="Calibri" w:hAnsi="Calibri" w:cs="Calibri"/>
+                <w:color w:val="002060"/>
+                <w:sz w:val="22"/>
+                <w:szCs w:val="22"/>
+              </w:rPr>
+              <w:t>descripcion</w:t>
+            </w:r>
+            <w:proofErr w:type="spellEnd"/>
+            <w:r>
+              <w:rPr>
+                <w:rFonts w:ascii="Calibri" w:eastAsia="Calibri" w:hAnsi="Calibri" w:cs="Calibri"/>
+                <w:color w:val="002060"/>
+                <w:sz w:val="22"/>
+                <w:szCs w:val="22"/>
+              </w:rPr>
+              <w:t>}</w:t>
             </w:r>
           </w:p>
         </w:tc>
@@ -1585,42 +1648,39 @@
               <w:jc w:val="both"/>
               <w:rPr>
                 <w:rFonts w:ascii="Calibri" w:eastAsia="Calibri" w:hAnsi="Calibri" w:cs="Calibri"/>
-                <w:color w:val="002060"/>
-                <w:sz w:val="22"/>
-                <w:szCs w:val="22"/>
-              </w:rPr>
-            </w:pPr>
-            <w:r>
-              <w:rPr>
-                <w:rFonts w:ascii="Calibri" w:eastAsia="Calibri" w:hAnsi="Calibri" w:cs="Calibri"/>
-                <w:b/>
-                <w:color w:val="002060"/>
-                <w:sz w:val="22"/>
-                <w:szCs w:val="22"/>
-              </w:rPr>
-              <w:t>El Participante</w:t>
-            </w:r>
-          </w:p>
-        </w:tc>
-        <w:tc>
-          <w:tcPr>
-            <w:tcW w:w="5670" w:type="dxa"/>
-            <w:gridSpan w:val="12"/>
-            <w:tcBorders>
-              <w:top w:val="single" w:sz="8" w:space="0" w:color="000000"/>
-              <w:left w:val="single" w:sz="8" w:space="0" w:color="000000"/>
-              <w:bottom w:val="single" w:sz="8" w:space="0" w:color="000000"/>
-              <w:right w:val="single" w:sz="8" w:space="0" w:color="000000"/>
-            </w:tcBorders>
-            <w:shd w:val="clear" w:color="auto" w:fill="auto"/>
-            <w:tcMar>
-              <w:top w:w="0" w:type="dxa"/>
-              <w:left w:w="108" w:type="dxa"/>
-              <w:bottom w:w="0" w:type="dxa"/>
-              <w:right w:w="108" w:type="dxa"/>
-            </w:tcMar>
-            <w:vAlign w:val="center"/>
-          </w:tcPr>
+                <w:color w:val="2E75B5"/>
+                <w:sz w:val="22"/>
+                <w:szCs w:val="22"/>
+              </w:rPr>
+            </w:pPr>
+            <w:r>
+              <w:rPr>
+                <w:rFonts w:ascii="Calibri" w:eastAsia="Calibri" w:hAnsi="Calibri" w:cs="Calibri"/>
+                <w:color w:val="002060"/>
+                <w:sz w:val="22"/>
+                <w:szCs w:val="22"/>
+              </w:rPr>
+              <w:t>${</w:t>
+            </w:r>
+            <w:r>
+              <w:rPr>
+                <w:rFonts w:ascii="Calibri" w:eastAsia="Calibri" w:hAnsi="Calibri" w:cs="Calibri"/>
+                <w:color w:val="002060"/>
+                <w:sz w:val="22"/>
+                <w:szCs w:val="22"/>
+              </w:rPr>
+              <w:t>sujeto</w:t>
+            </w:r>
+            <w:r>
+              <w:rPr>
+                <w:rFonts w:ascii="Calibri" w:eastAsia="Calibri" w:hAnsi="Calibri" w:cs="Calibri"/>
+                <w:color w:val="002060"/>
+                <w:sz w:val="22"/>
+                <w:szCs w:val="22"/>
+              </w:rPr>
+              <w:t>}</w:t>
+            </w:r>
+          </w:p>
           <w:p>
             <w:pPr>
               <w:pBdr>
@@ -1633,51 +1693,32 @@
               <w:jc w:val="both"/>
               <w:rPr>
                 <w:rFonts w:ascii="Calibri" w:eastAsia="Calibri" w:hAnsi="Calibri" w:cs="Calibri"/>
-                <w:b/>
-                <w:color w:val="002060"/>
-                <w:sz w:val="22"/>
-                <w:szCs w:val="22"/>
-              </w:rPr>
-            </w:pPr>
-            <w:r>
-              <w:rPr>
-                <w:rFonts w:ascii="Calibri" w:eastAsia="Calibri" w:hAnsi="Calibri" w:cs="Calibri"/>
-                <w:color w:val="002060"/>
-                <w:sz w:val="22"/>
-                <w:szCs w:val="22"/>
-              </w:rPr>
-              <w:t xml:space="preserve">En este recuadro redactar </w:t>
-            </w:r>
-            <w:r>
-              <w:rPr>
-                <w:rFonts w:ascii="Calibri" w:eastAsia="Calibri" w:hAnsi="Calibri" w:cs="Calibri"/>
-                <w:b/>
-                <w:color w:val="002060"/>
-                <w:sz w:val="22"/>
-                <w:szCs w:val="22"/>
-              </w:rPr>
-              <w:t xml:space="preserve">¿Cuándo? </w:t>
-            </w:r>
-            <w:r>
-              <w:rPr>
-                <w:rFonts w:ascii="Calibri" w:eastAsia="Calibri" w:hAnsi="Calibri" w:cs="Calibri"/>
-                <w:color w:val="002060"/>
-                <w:sz w:val="22"/>
-                <w:szCs w:val="22"/>
-              </w:rPr>
-              <w:t>(cuándo logrará cumplir con los aprendizajes, desempeños AHV)</w:t>
-            </w:r>
-            <w:r>
-              <w:rPr>
-                <w:rFonts w:ascii="Calibri" w:eastAsia="Calibri" w:hAnsi="Calibri" w:cs="Calibri"/>
-                <w:b/>
-                <w:color w:val="002060"/>
-                <w:sz w:val="22"/>
-                <w:szCs w:val="22"/>
-              </w:rPr>
-              <w:t xml:space="preserve">, y </w:t>
-            </w:r>
-          </w:p>
+                <w:color w:val="002060"/>
+                <w:sz w:val="22"/>
+                <w:szCs w:val="22"/>
+              </w:rPr>
+            </w:pPr>
+          </w:p>
+        </w:tc>
+        <w:tc>
+          <w:tcPr>
+            <w:tcW w:w="5670" w:type="dxa"/>
+            <w:gridSpan w:val="12"/>
+            <w:tcBorders>
+              <w:top w:val="single" w:sz="8" w:space="0" w:color="000000"/>
+              <w:left w:val="single" w:sz="8" w:space="0" w:color="000000"/>
+              <w:bottom w:val="single" w:sz="8" w:space="0" w:color="000000"/>
+              <w:right w:val="single" w:sz="8" w:space="0" w:color="000000"/>
+            </w:tcBorders>
+            <w:shd w:val="clear" w:color="auto" w:fill="auto"/>
+            <w:tcMar>
+              <w:top w:w="0" w:type="dxa"/>
+              <w:left w:w="108" w:type="dxa"/>
+              <w:bottom w:w="0" w:type="dxa"/>
+              <w:right w:w="108" w:type="dxa"/>
+            </w:tcMar>
+            <w:vAlign w:val="center"/>
+          </w:tcPr>
           <w:p>
             <w:pPr>
               <w:pBdr>
@@ -1690,12 +1731,51 @@
               <w:jc w:val="both"/>
               <w:rPr>
                 <w:rFonts w:ascii="Calibri" w:eastAsia="Calibri" w:hAnsi="Calibri" w:cs="Calibri"/>
-                <w:color w:val="002060"/>
-                <w:sz w:val="22"/>
-                <w:szCs w:val="22"/>
-              </w:rPr>
-            </w:pPr>
-            <w:r>
+                <w:color w:val="2E75B5"/>
+                <w:sz w:val="22"/>
+                <w:szCs w:val="22"/>
+              </w:rPr>
+            </w:pPr>
+            <w:r>
+              <w:rPr>
+                <w:rFonts w:ascii="Calibri" w:eastAsia="Calibri" w:hAnsi="Calibri" w:cs="Calibri"/>
+                <w:color w:val="002060"/>
+                <w:sz w:val="22"/>
+                <w:szCs w:val="22"/>
+              </w:rPr>
+              <w:t>${</w:t>
+            </w:r>
+            <w:proofErr w:type="spellStart"/>
+            <w:r>
+              <w:rPr>
+                <w:rFonts w:ascii="Calibri" w:eastAsia="Calibri" w:hAnsi="Calibri" w:cs="Calibri"/>
+                <w:color w:val="002060"/>
+                <w:sz w:val="22"/>
+                <w:szCs w:val="22"/>
+              </w:rPr>
+              <w:t>accion</w:t>
+            </w:r>
+            <w:proofErr w:type="spellEnd"/>
+            <w:r>
+              <w:rPr>
+                <w:rFonts w:ascii="Calibri" w:eastAsia="Calibri" w:hAnsi="Calibri" w:cs="Calibri"/>
+                <w:color w:val="002060"/>
+                <w:sz w:val="22"/>
+                <w:szCs w:val="22"/>
+              </w:rPr>
+              <w:t>}</w:t>
+            </w:r>
+          </w:p>
+          <w:p>
+            <w:pPr>
+              <w:pBdr>
+                <w:top w:val="nil"/>
+                <w:left w:val="nil"/>
+                <w:bottom w:val="nil"/>
+                <w:right w:val="nil"/>
+                <w:between w:val="nil"/>
+              </w:pBdr>
+              <w:jc w:val="both"/>
               <w:rPr>
                 <w:rFonts w:ascii="Calibri" w:eastAsia="Calibri" w:hAnsi="Calibri" w:cs="Calibri"/>
                 <w:b/>
@@ -1703,17 +1783,7 @@
                 <w:sz w:val="22"/>
                 <w:szCs w:val="22"/>
               </w:rPr>
-              <w:t>¿Qué acción va a realizar?</w:t>
-            </w:r>
-            <w:r>
-              <w:rPr>
-                <w:rFonts w:ascii="Calibri" w:eastAsia="Calibri" w:hAnsi="Calibri" w:cs="Calibri"/>
-                <w:color w:val="002060"/>
-                <w:sz w:val="22"/>
-                <w:szCs w:val="22"/>
-              </w:rPr>
-              <w:t xml:space="preserve"> (incluir los tres verbos de los objetivos particulares, verbos que reflejen las cuatro áreas de dominio de aprendizaje, cognitiva, psicomotriz, afectiva y relacional -social)</w:t>
-            </w:r>
+            </w:pPr>
           </w:p>
         </w:tc>
         <w:tc>
@@ -1735,6 +1805,53 @@
             </w:tcMar>
             <w:vAlign w:val="center"/>
           </w:tcPr>
+          <w:p>
+            <w:pPr>
+              <w:pBdr>
+                <w:top w:val="nil"/>
+                <w:left w:val="nil"/>
+                <w:bottom w:val="nil"/>
+                <w:right w:val="nil"/>
+                <w:between w:val="nil"/>
+              </w:pBdr>
+              <w:jc w:val="both"/>
+              <w:rPr>
+                <w:rFonts w:ascii="Calibri" w:eastAsia="Calibri" w:hAnsi="Calibri" w:cs="Calibri"/>
+                <w:color w:val="2E75B5"/>
+                <w:sz w:val="22"/>
+                <w:szCs w:val="22"/>
+              </w:rPr>
+            </w:pPr>
+            <w:r>
+              <w:rPr>
+                <w:rFonts w:ascii="Calibri" w:eastAsia="Calibri" w:hAnsi="Calibri" w:cs="Calibri"/>
+                <w:color w:val="002060"/>
+                <w:sz w:val="22"/>
+                <w:szCs w:val="22"/>
+              </w:rPr>
+              <w:t>${</w:t>
+            </w:r>
+            <w:proofErr w:type="spellStart"/>
+            <w:r>
+              <w:rPr>
+                <w:rFonts w:ascii="Calibri" w:eastAsia="Calibri" w:hAnsi="Calibri" w:cs="Calibri"/>
+                <w:color w:val="002060"/>
+                <w:sz w:val="22"/>
+                <w:szCs w:val="22"/>
+              </w:rPr>
+              <w:t>condicion</w:t>
+            </w:r>
+            <w:proofErr w:type="spellEnd"/>
+            <w:r>
+              <w:rPr>
+                <w:rFonts w:ascii="Calibri" w:eastAsia="Calibri" w:hAnsi="Calibri" w:cs="Calibri"/>
+                <w:color w:val="002060"/>
+                <w:sz w:val="22"/>
+                <w:szCs w:val="22"/>
+              </w:rPr>
+              <w:t>}</w:t>
+            </w:r>
+          </w:p>
           <w:p>
             <w:pPr>
               <w:pBdr>
@@ -1753,96 +1870,6 @@
                 <w:szCs w:val="22"/>
               </w:rPr>
             </w:pPr>
-            <w:r>
-              <w:rPr>
-                <w:rFonts w:ascii="Calibri" w:eastAsia="Calibri" w:hAnsi="Calibri" w:cs="Calibri"/>
-                <w:color w:val="002060"/>
-                <w:sz w:val="22"/>
-                <w:szCs w:val="22"/>
-                <w:highlight w:val="white"/>
-              </w:rPr>
-              <w:t>En este recuadro vas a</w:t>
-            </w:r>
-            <w:r>
-              <w:rPr>
-                <w:rFonts w:ascii="Calibri" w:eastAsia="Calibri" w:hAnsi="Calibri" w:cs="Calibri"/>
-                <w:color w:val="002060"/>
-                <w:sz w:val="22"/>
-                <w:szCs w:val="22"/>
-              </w:rPr>
-              <w:t xml:space="preserve"> </w:t>
-            </w:r>
-            <w:r>
-              <w:rPr>
-                <w:rFonts w:ascii="Calibri" w:eastAsia="Calibri" w:hAnsi="Calibri" w:cs="Calibri"/>
-                <w:color w:val="002060"/>
-                <w:sz w:val="22"/>
-                <w:szCs w:val="22"/>
-                <w:highlight w:val="white"/>
-              </w:rPr>
-              <w:t>redactar las respuestas a las preguntas</w:t>
-            </w:r>
-            <w:r>
-              <w:rPr>
-                <w:rFonts w:ascii="Calibri" w:eastAsia="Calibri" w:hAnsi="Calibri" w:cs="Calibri"/>
-                <w:b/>
-                <w:color w:val="002060"/>
-                <w:sz w:val="22"/>
-                <w:szCs w:val="22"/>
-                <w:highlight w:val="white"/>
-              </w:rPr>
-              <w:t xml:space="preserve"> ¿Cómo?</w:t>
-            </w:r>
-            <w:r>
-              <w:rPr>
-                <w:rFonts w:ascii="Calibri" w:eastAsia="Calibri" w:hAnsi="Calibri" w:cs="Calibri"/>
-                <w:color w:val="002060"/>
-                <w:sz w:val="22"/>
-                <w:szCs w:val="22"/>
-                <w:highlight w:val="white"/>
-              </w:rPr>
-              <w:t xml:space="preserve"> lograr la acción establecida en el recuadro anterior (-por medio de- o –a través de- o –en base a-)</w:t>
-            </w:r>
-            <w:r>
-              <w:rPr>
-                <w:rFonts w:ascii="Calibri" w:eastAsia="Calibri" w:hAnsi="Calibri" w:cs="Calibri"/>
-                <w:color w:val="002060"/>
-                <w:sz w:val="22"/>
-                <w:szCs w:val="22"/>
-              </w:rPr>
-              <w:t> </w:t>
-            </w:r>
-            <w:r>
-              <w:rPr>
-                <w:rFonts w:ascii="Calibri" w:eastAsia="Calibri" w:hAnsi="Calibri" w:cs="Calibri"/>
-                <w:color w:val="002060"/>
-                <w:sz w:val="22"/>
-                <w:szCs w:val="22"/>
-                <w:highlight w:val="white"/>
-              </w:rPr>
-              <w:t xml:space="preserve">y </w:t>
-            </w:r>
-            <w:r>
-              <w:rPr>
-                <w:rFonts w:ascii="Calibri" w:eastAsia="Calibri" w:hAnsi="Calibri" w:cs="Calibri"/>
-                <w:b/>
-                <w:color w:val="002060"/>
-                <w:sz w:val="22"/>
-                <w:szCs w:val="22"/>
-                <w:highlight w:val="white"/>
-              </w:rPr>
-              <w:t>¿para qué?</w:t>
-            </w:r>
-            <w:r>
-              <w:rPr>
-                <w:rFonts w:ascii="Calibri" w:eastAsia="Calibri" w:hAnsi="Calibri" w:cs="Calibri"/>
-                <w:color w:val="002060"/>
-                <w:sz w:val="22"/>
-                <w:szCs w:val="22"/>
-                <w:highlight w:val="white"/>
-              </w:rPr>
-              <w:t xml:space="preserve"> Va a  lograr la acción previamente establecida (-con la finalidad de- o –para que-)</w:t>
-            </w:r>
           </w:p>
         </w:tc>
       </w:tr>
@@ -2400,7 +2427,29 @@
                 <w:szCs w:val="22"/>
                 <w:highlight w:val="white"/>
               </w:rPr>
-              <w:t xml:space="preserve"> Va a  lograr la acción previamente establecida (-con la finalidad de- o –para que-)</w:t>
+              <w:t xml:space="preserve"> Va </w:t>
+            </w:r>
+            <w:proofErr w:type="gramStart"/>
+            <w:r>
+              <w:rPr>
+                <w:rFonts w:ascii="Calibri" w:eastAsia="Calibri" w:hAnsi="Calibri" w:cs="Calibri"/>
+                <w:color w:val="002060"/>
+                <w:sz w:val="22"/>
+                <w:szCs w:val="22"/>
+                <w:highlight w:val="white"/>
+              </w:rPr>
+              <w:t>a  lograr</w:t>
+            </w:r>
+            <w:proofErr w:type="gramEnd"/>
+            <w:r>
+              <w:rPr>
+                <w:rFonts w:ascii="Calibri" w:eastAsia="Calibri" w:hAnsi="Calibri" w:cs="Calibri"/>
+                <w:color w:val="002060"/>
+                <w:sz w:val="22"/>
+                <w:szCs w:val="22"/>
+                <w:highlight w:val="white"/>
+              </w:rPr>
+              <w:t xml:space="preserve"> la acción previamente establecida (-con la finalidad de- o –para que-)</w:t>
             </w:r>
           </w:p>
         </w:tc>
@@ -2750,7 +2799,29 @@
                 <w:szCs w:val="22"/>
                 <w:highlight w:val="white"/>
               </w:rPr>
-              <w:t xml:space="preserve"> Va a  lograr la acción previamente establecida (-con la finalidad de- o –para que-)</w:t>
+              <w:t xml:space="preserve"> Va </w:t>
+            </w:r>
+            <w:proofErr w:type="gramStart"/>
+            <w:r>
+              <w:rPr>
+                <w:rFonts w:ascii="Calibri" w:eastAsia="Calibri" w:hAnsi="Calibri" w:cs="Calibri"/>
+                <w:color w:val="002060"/>
+                <w:sz w:val="22"/>
+                <w:szCs w:val="22"/>
+                <w:highlight w:val="white"/>
+              </w:rPr>
+              <w:t>a  lograr</w:t>
+            </w:r>
+            <w:proofErr w:type="gramEnd"/>
+            <w:r>
+              <w:rPr>
+                <w:rFonts w:ascii="Calibri" w:eastAsia="Calibri" w:hAnsi="Calibri" w:cs="Calibri"/>
+                <w:color w:val="002060"/>
+                <w:sz w:val="22"/>
+                <w:szCs w:val="22"/>
+                <w:highlight w:val="white"/>
+              </w:rPr>
+              <w:t xml:space="preserve"> la acción previamente establecida (-con la finalidad de- o –para que-)</w:t>
             </w:r>
           </w:p>
         </w:tc>
@@ -3147,7 +3218,29 @@
                 <w:szCs w:val="22"/>
                 <w:highlight w:val="white"/>
               </w:rPr>
-              <w:t xml:space="preserve"> Va a  lograr la acción previamente establecida (-con la finalidad de- o –para que-)</w:t>
+              <w:t xml:space="preserve"> Va </w:t>
+            </w:r>
+            <w:proofErr w:type="gramStart"/>
+            <w:r>
+              <w:rPr>
+                <w:rFonts w:ascii="Calibri" w:eastAsia="Calibri" w:hAnsi="Calibri" w:cs="Calibri"/>
+                <w:color w:val="002060"/>
+                <w:sz w:val="22"/>
+                <w:szCs w:val="22"/>
+                <w:highlight w:val="white"/>
+              </w:rPr>
+              <w:t>a  lograr</w:t>
+            </w:r>
+            <w:proofErr w:type="gramEnd"/>
+            <w:r>
+              <w:rPr>
+                <w:rFonts w:ascii="Calibri" w:eastAsia="Calibri" w:hAnsi="Calibri" w:cs="Calibri"/>
+                <w:color w:val="002060"/>
+                <w:sz w:val="22"/>
+                <w:szCs w:val="22"/>
+                <w:highlight w:val="white"/>
+              </w:rPr>
+              <w:t xml:space="preserve"> la acción previamente establecida (-con la finalidad de- o –para que-)</w:t>
             </w:r>
           </w:p>
         </w:tc>
@@ -4103,7 +4196,27 @@
                 <w:sz w:val="22"/>
                 <w:szCs w:val="22"/>
               </w:rPr>
-              <w:t>Y añadir toda la papelería que vayan a utilizar (pintarrón, rotafolio, plumones, hojas blancas, bolígrafos, lápices etc.)</w:t>
+              <w:t>Y añadir toda la papelería que vayan a utilizar (</w:t>
+            </w:r>
+            <w:proofErr w:type="spellStart"/>
+            <w:r>
+              <w:rPr>
+                <w:rFonts w:ascii="Calibri" w:eastAsia="Calibri" w:hAnsi="Calibri" w:cs="Calibri"/>
+                <w:color w:val="002060"/>
+                <w:sz w:val="22"/>
+                <w:szCs w:val="22"/>
+              </w:rPr>
+              <w:t>pintarrón</w:t>
+            </w:r>
+            <w:proofErr w:type="spellEnd"/>
+            <w:r>
+              <w:rPr>
+                <w:rFonts w:ascii="Calibri" w:eastAsia="Calibri" w:hAnsi="Calibri" w:cs="Calibri"/>
+                <w:color w:val="002060"/>
+                <w:sz w:val="22"/>
+                <w:szCs w:val="22"/>
+              </w:rPr>
+              <w:t>, rotafolio, plumones, hojas blancas, bolígrafos, lápices etc.)</w:t>
             </w:r>
           </w:p>
         </w:tc>
@@ -4398,8 +4511,18 @@
                 <w:sz w:val="22"/>
                 <w:szCs w:val="22"/>
               </w:rPr>
-              <w:t>Gel antibacterial</w:t>
-            </w:r>
+              <w:t xml:space="preserve">Gel </w:t>
+            </w:r>
+            <w:proofErr w:type="spellStart"/>
+            <w:r>
+              <w:rPr>
+                <w:rFonts w:ascii="Calibri" w:eastAsia="Calibri" w:hAnsi="Calibri" w:cs="Calibri"/>
+                <w:sz w:val="22"/>
+                <w:szCs w:val="22"/>
+              </w:rPr>
+              <w:t>antibacterial</w:t>
+            </w:r>
+            <w:proofErr w:type="spellEnd"/>
           </w:p>
           <w:p>
             <w:pPr>
@@ -4544,7 +4667,27 @@
                 <w:sz w:val="22"/>
                 <w:szCs w:val="22"/>
               </w:rPr>
-              <w:t>Toallas de Clorox, etc.</w:t>
+              <w:t xml:space="preserve">Toallas de </w:t>
+            </w:r>
+            <w:proofErr w:type="spellStart"/>
+            <w:r>
+              <w:rPr>
+                <w:rFonts w:ascii="Calibri" w:eastAsia="Calibri" w:hAnsi="Calibri" w:cs="Calibri"/>
+                <w:color w:val="002060"/>
+                <w:sz w:val="22"/>
+                <w:szCs w:val="22"/>
+              </w:rPr>
+              <w:t>Clorox</w:t>
+            </w:r>
+            <w:proofErr w:type="spellEnd"/>
+            <w:r>
+              <w:rPr>
+                <w:rFonts w:ascii="Calibri" w:eastAsia="Calibri" w:hAnsi="Calibri" w:cs="Calibri"/>
+                <w:color w:val="002060"/>
+                <w:sz w:val="22"/>
+                <w:szCs w:val="22"/>
+              </w:rPr>
+              <w:t>, etc.</w:t>
             </w:r>
           </w:p>
         </w:tc>
@@ -4592,7 +4735,17 @@
                 <w:sz w:val="22"/>
                 <w:szCs w:val="22"/>
               </w:rPr>
-              <w:t>Formas, momentos y criterios de la evaluación: La Evaluación se llevará a cabo durante la Apertura, el Desarrollo y el Cierre del Curso/sesión. Si el participante cumple con el  </w:t>
+              <w:t xml:space="preserve">Formas, momentos y criterios de la evaluación: La Evaluación se llevará a cabo durante la Apertura, el Desarrollo y el Cierre del Curso/sesión. Si el participante cumple con </w:t>
+            </w:r>
+            <w:proofErr w:type="gramStart"/>
+            <w:r>
+              <w:rPr>
+                <w:rFonts w:ascii="Calibri" w:eastAsia="Calibri" w:hAnsi="Calibri" w:cs="Calibri"/>
+                <w:color w:val="000000"/>
+                <w:sz w:val="22"/>
+                <w:szCs w:val="22"/>
+              </w:rPr>
+              <w:t>el  </w:t>
             </w:r>
             <w:r>
               <w:rPr>
@@ -4601,7 +4754,17 @@
                 <w:sz w:val="22"/>
                 <w:szCs w:val="22"/>
               </w:rPr>
-              <w:t xml:space="preserve">X </w:t>
+              <w:t>X</w:t>
+            </w:r>
+            <w:proofErr w:type="gramEnd"/>
+            <w:r>
+              <w:rPr>
+                <w:rFonts w:ascii="Calibri" w:eastAsia="Calibri" w:hAnsi="Calibri" w:cs="Calibri"/>
+                <w:color w:val="FF0000"/>
+                <w:sz w:val="22"/>
+                <w:szCs w:val="22"/>
+              </w:rPr>
+              <w:t xml:space="preserve"> </w:t>
             </w:r>
             <w:r>
               <w:rPr>
@@ -4898,6 +5061,7 @@
                 <w:szCs w:val="22"/>
               </w:rPr>
             </w:pPr>
+            <w:proofErr w:type="gramStart"/>
             <w:r>
               <w:rPr>
                 <w:rFonts w:ascii="Calibri" w:eastAsia="Calibri" w:hAnsi="Calibri" w:cs="Calibri"/>
@@ -4907,6 +5071,7 @@
               </w:rPr>
               <w:t>0  %</w:t>
             </w:r>
+            <w:proofErr w:type="gramEnd"/>
           </w:p>
         </w:tc>
         <w:tc>
@@ -7527,7 +7692,38 @@
                 <w:sz w:val="22"/>
                 <w:szCs w:val="22"/>
               </w:rPr>
-              <w:t>Promoverá la integración de  de todos los participantes.</w:t>
+              <w:t xml:space="preserve">Promoverá la integración </w:t>
+            </w:r>
+            <w:proofErr w:type="gramStart"/>
+            <w:r>
+              <w:rPr>
+                <w:rFonts w:ascii="Calibri" w:eastAsia="Calibri" w:hAnsi="Calibri" w:cs="Calibri"/>
+                <w:color w:val="000000"/>
+                <w:sz w:val="22"/>
+                <w:szCs w:val="22"/>
+              </w:rPr>
+              <w:t xml:space="preserve">de  </w:t>
+            </w:r>
+            <w:proofErr w:type="spellStart"/>
+            <w:r>
+              <w:rPr>
+                <w:rFonts w:ascii="Calibri" w:eastAsia="Calibri" w:hAnsi="Calibri" w:cs="Calibri"/>
+                <w:color w:val="000000"/>
+                <w:sz w:val="22"/>
+                <w:szCs w:val="22"/>
+              </w:rPr>
+              <w:t>de</w:t>
+            </w:r>
+            <w:proofErr w:type="spellEnd"/>
+            <w:proofErr w:type="gramEnd"/>
+            <w:r>
+              <w:rPr>
+                <w:rFonts w:ascii="Calibri" w:eastAsia="Calibri" w:hAnsi="Calibri" w:cs="Calibri"/>
+                <w:color w:val="000000"/>
+                <w:sz w:val="22"/>
+                <w:szCs w:val="22"/>
+              </w:rPr>
+              <w:t xml:space="preserve"> todos los participantes.</w:t>
             </w:r>
           </w:p>
           <w:p>
@@ -8487,7 +8683,27 @@
                 <w:sz w:val="22"/>
                 <w:szCs w:val="22"/>
               </w:rPr>
-              <w:t>Escribir los Temas y subtemas que definió en la pág 1</w:t>
+              <w:t xml:space="preserve">Escribir los Temas y subtemas que definió en la </w:t>
+            </w:r>
+            <w:proofErr w:type="spellStart"/>
+            <w:r>
+              <w:rPr>
+                <w:rFonts w:ascii="Calibri" w:eastAsia="Calibri" w:hAnsi="Calibri" w:cs="Calibri"/>
+                <w:color w:val="002060"/>
+                <w:sz w:val="22"/>
+                <w:szCs w:val="22"/>
+              </w:rPr>
+              <w:t>pág</w:t>
+            </w:r>
+            <w:proofErr w:type="spellEnd"/>
+            <w:r>
+              <w:rPr>
+                <w:rFonts w:ascii="Calibri" w:eastAsia="Calibri" w:hAnsi="Calibri" w:cs="Calibri"/>
+                <w:color w:val="002060"/>
+                <w:sz w:val="22"/>
+                <w:szCs w:val="22"/>
+              </w:rPr>
+              <w:t xml:space="preserve"> 1</w:t>
             </w:r>
           </w:p>
         </w:tc>
@@ -8680,7 +8896,29 @@
                 <w:sz w:val="22"/>
                 <w:szCs w:val="22"/>
               </w:rPr>
-              <w:t>El instructor creará un ambiente participativo mediante preguntas relacionadas con el contexto/experiencia laboral/personal de los participantes/capacitandos.</w:t>
+              <w:t>El instructor creará un ambiente participativo mediante preguntas relacionadas con el contexto/experiencia laboral/personal de los participantes/</w:t>
+            </w:r>
+            <w:proofErr w:type="spellStart"/>
+            <w:r>
+              <w:rPr>
+                <w:rFonts w:ascii="Calibri" w:eastAsia="Calibri" w:hAnsi="Calibri" w:cs="Calibri"/>
+                <w:b/>
+                <w:color w:val="000000"/>
+                <w:sz w:val="22"/>
+                <w:szCs w:val="22"/>
+              </w:rPr>
+              <w:t>capacitandos</w:t>
+            </w:r>
+            <w:proofErr w:type="spellEnd"/>
+            <w:r>
+              <w:rPr>
+                <w:rFonts w:ascii="Calibri" w:eastAsia="Calibri" w:hAnsi="Calibri" w:cs="Calibri"/>
+                <w:b/>
+                <w:color w:val="000000"/>
+                <w:sz w:val="22"/>
+                <w:szCs w:val="22"/>
+              </w:rPr>
+              <w:t>.</w:t>
             </w:r>
           </w:p>
           <w:p>
@@ -8701,7 +8939,27 @@
                 <w:sz w:val="22"/>
                 <w:szCs w:val="22"/>
               </w:rPr>
-              <w:t xml:space="preserve">Redactar minimo tres preguntas </w:t>
+              <w:t xml:space="preserve">Redactar </w:t>
+            </w:r>
+            <w:proofErr w:type="spellStart"/>
+            <w:r>
+              <w:rPr>
+                <w:rFonts w:ascii="Calibri" w:eastAsia="Calibri" w:hAnsi="Calibri" w:cs="Calibri"/>
+                <w:color w:val="002060"/>
+                <w:sz w:val="22"/>
+                <w:szCs w:val="22"/>
+              </w:rPr>
+              <w:t>minimo</w:t>
+            </w:r>
+            <w:proofErr w:type="spellEnd"/>
+            <w:r>
+              <w:rPr>
+                <w:rFonts w:ascii="Calibri" w:eastAsia="Calibri" w:hAnsi="Calibri" w:cs="Calibri"/>
+                <w:color w:val="002060"/>
+                <w:sz w:val="22"/>
+                <w:szCs w:val="22"/>
+              </w:rPr>
+              <w:t xml:space="preserve"> tres preguntas </w:t>
             </w:r>
           </w:p>
         </w:tc>
@@ -9356,6 +9614,7 @@
               </w:rPr>
               <w:t>) al final del Curso/sesión. (</w:t>
             </w:r>
+            <w:proofErr w:type="gramStart"/>
             <w:r>
               <w:rPr>
                 <w:rFonts w:ascii="Calibri" w:eastAsia="Calibri" w:hAnsi="Calibri" w:cs="Calibri"/>
@@ -9374,6 +9633,7 @@
               </w:rPr>
               <w:t>)  %</w:t>
             </w:r>
+            <w:proofErr w:type="gramEnd"/>
           </w:p>
           <w:p>
             <w:pPr>
@@ -9714,7 +9974,27 @@
                 <w:sz w:val="22"/>
                 <w:szCs w:val="22"/>
               </w:rPr>
-              <w:t>El instructor clarificará el alcance del curso de acuerdo  a las expectativas planteadas por los participantes.</w:t>
+              <w:t xml:space="preserve">El instructor clarificará el alcance del curso de </w:t>
+            </w:r>
+            <w:proofErr w:type="gramStart"/>
+            <w:r>
+              <w:rPr>
+                <w:rFonts w:ascii="Calibri" w:eastAsia="Calibri" w:hAnsi="Calibri" w:cs="Calibri"/>
+                <w:color w:val="000000"/>
+                <w:sz w:val="22"/>
+                <w:szCs w:val="22"/>
+              </w:rPr>
+              <w:t>acuerdo  a</w:t>
+            </w:r>
+            <w:proofErr w:type="gramEnd"/>
+            <w:r>
+              <w:rPr>
+                <w:rFonts w:ascii="Calibri" w:eastAsia="Calibri" w:hAnsi="Calibri" w:cs="Calibri"/>
+                <w:color w:val="000000"/>
+                <w:sz w:val="22"/>
+                <w:szCs w:val="22"/>
+              </w:rPr>
+              <w:t xml:space="preserve"> las expectativas planteadas por los participantes.</w:t>
             </w:r>
           </w:p>
         </w:tc>
@@ -10571,8 +10851,19 @@
                 <w:sz w:val="22"/>
                 <w:szCs w:val="22"/>
               </w:rPr>
-              <w:t>Redactar para que sirve esta evaluación e Instrucciónes</w:t>
-            </w:r>
+              <w:t xml:space="preserve">Redactar para que sirve esta evaluación e </w:t>
+            </w:r>
+            <w:proofErr w:type="spellStart"/>
+            <w:r>
+              <w:rPr>
+                <w:rFonts w:ascii="Calibri" w:eastAsia="Calibri" w:hAnsi="Calibri" w:cs="Calibri"/>
+                <w:color w:val="002060"/>
+                <w:sz w:val="22"/>
+                <w:szCs w:val="22"/>
+              </w:rPr>
+              <w:t>Instrucciónes</w:t>
+            </w:r>
+            <w:proofErr w:type="spellEnd"/>
           </w:p>
           <w:p>
             <w:pPr>
@@ -11456,7 +11747,27 @@
                 <w:sz w:val="22"/>
                 <w:szCs w:val="22"/>
               </w:rPr>
-              <w:t>Redactar la introcucción de los temas a tratar, de 8 a 10 renglones.</w:t>
+              <w:t xml:space="preserve">Redactar la </w:t>
+            </w:r>
+            <w:proofErr w:type="spellStart"/>
+            <w:r>
+              <w:rPr>
+                <w:rFonts w:ascii="Calibri" w:eastAsia="Calibri" w:hAnsi="Calibri" w:cs="Calibri"/>
+                <w:color w:val="002060"/>
+                <w:sz w:val="22"/>
+                <w:szCs w:val="22"/>
+              </w:rPr>
+              <w:t>introcucción</w:t>
+            </w:r>
+            <w:proofErr w:type="spellEnd"/>
+            <w:r>
+              <w:rPr>
+                <w:rFonts w:ascii="Calibri" w:eastAsia="Calibri" w:hAnsi="Calibri" w:cs="Calibri"/>
+                <w:color w:val="002060"/>
+                <w:sz w:val="22"/>
+                <w:szCs w:val="22"/>
+              </w:rPr>
+              <w:t xml:space="preserve"> de los temas a tratar, de 8 a 10 renglones.</w:t>
             </w:r>
           </w:p>
           <w:p>
@@ -11825,7 +12136,27 @@
                 <w:sz w:val="22"/>
                 <w:szCs w:val="22"/>
               </w:rPr>
-              <w:t>Redactar algunas referncias bibliográficas</w:t>
+              <w:t xml:space="preserve">Redactar algunas </w:t>
+            </w:r>
+            <w:proofErr w:type="spellStart"/>
+            <w:r>
+              <w:rPr>
+                <w:rFonts w:ascii="Calibri" w:eastAsia="Calibri" w:hAnsi="Calibri" w:cs="Calibri"/>
+                <w:color w:val="002060"/>
+                <w:sz w:val="22"/>
+                <w:szCs w:val="22"/>
+              </w:rPr>
+              <w:t>referncias</w:t>
+            </w:r>
+            <w:proofErr w:type="spellEnd"/>
+            <w:r>
+              <w:rPr>
+                <w:rFonts w:ascii="Calibri" w:eastAsia="Calibri" w:hAnsi="Calibri" w:cs="Calibri"/>
+                <w:color w:val="002060"/>
+                <w:sz w:val="22"/>
+                <w:szCs w:val="22"/>
+              </w:rPr>
+              <w:t xml:space="preserve"> bibliográficas</w:t>
             </w:r>
           </w:p>
         </w:tc>
@@ -12230,7 +12561,27 @@
                 <w:sz w:val="22"/>
                 <w:szCs w:val="22"/>
               </w:rPr>
-              <w:t>Presentará la actividad a desarrollar y mencionará  el propósito de la misma:</w:t>
+              <w:t xml:space="preserve">Presentará la actividad a desarrollar y </w:t>
+            </w:r>
+            <w:proofErr w:type="gramStart"/>
+            <w:r>
+              <w:rPr>
+                <w:rFonts w:ascii="Calibri" w:eastAsia="Calibri" w:hAnsi="Calibri" w:cs="Calibri"/>
+                <w:color w:val="000000"/>
+                <w:sz w:val="22"/>
+                <w:szCs w:val="22"/>
+              </w:rPr>
+              <w:t>mencionará  el</w:t>
+            </w:r>
+            <w:proofErr w:type="gramEnd"/>
+            <w:r>
+              <w:rPr>
+                <w:rFonts w:ascii="Calibri" w:eastAsia="Calibri" w:hAnsi="Calibri" w:cs="Calibri"/>
+                <w:color w:val="000000"/>
+                <w:sz w:val="22"/>
+                <w:szCs w:val="22"/>
+              </w:rPr>
+              <w:t xml:space="preserve"> propósito de la misma:</w:t>
             </w:r>
           </w:p>
           <w:p>
@@ -12869,8 +13220,19 @@
                 <w:sz w:val="22"/>
                 <w:szCs w:val="22"/>
               </w:rPr>
-              <w:t>Redactar para que sirve esta evaluación e Instrucciónes</w:t>
-            </w:r>
+              <w:t xml:space="preserve">Redactar para que sirve esta evaluación e </w:t>
+            </w:r>
+            <w:proofErr w:type="spellStart"/>
+            <w:r>
+              <w:rPr>
+                <w:rFonts w:ascii="Calibri" w:eastAsia="Calibri" w:hAnsi="Calibri" w:cs="Calibri"/>
+                <w:color w:val="002060"/>
+                <w:sz w:val="22"/>
+                <w:szCs w:val="22"/>
+              </w:rPr>
+              <w:t>Instrucciónes</w:t>
+            </w:r>
+            <w:proofErr w:type="spellEnd"/>
           </w:p>
           <w:p>
             <w:pPr>
@@ -13355,8 +13717,20 @@
                 <w:sz w:val="22"/>
                 <w:szCs w:val="22"/>
               </w:rPr>
-              <w:t>El instructor aplicará una Técnica Energetizante</w:t>
-            </w:r>
+              <w:t xml:space="preserve">El instructor aplicará una Técnica </w:t>
+            </w:r>
+            <w:proofErr w:type="spellStart"/>
+            <w:r>
+              <w:rPr>
+                <w:rFonts w:ascii="Calibri" w:eastAsia="Calibri" w:hAnsi="Calibri" w:cs="Calibri"/>
+                <w:b/>
+                <w:color w:val="000000"/>
+                <w:sz w:val="22"/>
+                <w:szCs w:val="22"/>
+              </w:rPr>
+              <w:t>Energetizante</w:t>
+            </w:r>
+            <w:proofErr w:type="spellEnd"/>
             <w:r>
               <w:rPr>
                 <w:rFonts w:ascii="Calibri" w:eastAsia="Calibri" w:hAnsi="Calibri" w:cs="Calibri"/>
@@ -13804,6 +14178,7 @@
                 <w:highlight w:val="yellow"/>
               </w:rPr>
             </w:pPr>
+            <w:proofErr w:type="spellStart"/>
             <w:r>
               <w:rPr>
                 <w:rFonts w:ascii="Calibri" w:eastAsia="Calibri" w:hAnsi="Calibri" w:cs="Calibri"/>
@@ -13814,6 +14189,7 @@
               </w:rPr>
               <w:t>Energetizante</w:t>
             </w:r>
+            <w:proofErr w:type="spellEnd"/>
           </w:p>
         </w:tc>
         <w:tc>
@@ -14004,7 +14380,27 @@
                 <w:sz w:val="22"/>
                 <w:szCs w:val="22"/>
               </w:rPr>
-              <w:t>Copiar objetivo particular afcetivo/relacional social</w:t>
+              <w:t xml:space="preserve">Copiar objetivo particular </w:t>
+            </w:r>
+            <w:proofErr w:type="spellStart"/>
+            <w:r>
+              <w:rPr>
+                <w:rFonts w:ascii="Calibri" w:eastAsia="Calibri" w:hAnsi="Calibri" w:cs="Calibri"/>
+                <w:color w:val="002060"/>
+                <w:sz w:val="22"/>
+                <w:szCs w:val="22"/>
+              </w:rPr>
+              <w:t>afcetivo</w:t>
+            </w:r>
+            <w:proofErr w:type="spellEnd"/>
+            <w:r>
+              <w:rPr>
+                <w:rFonts w:ascii="Calibri" w:eastAsia="Calibri" w:hAnsi="Calibri" w:cs="Calibri"/>
+                <w:color w:val="002060"/>
+                <w:sz w:val="22"/>
+                <w:szCs w:val="22"/>
+              </w:rPr>
+              <w:t>/relacional social</w:t>
             </w:r>
           </w:p>
           <w:p>
@@ -14142,7 +14538,27 @@
                 <w:sz w:val="22"/>
                 <w:szCs w:val="22"/>
               </w:rPr>
-              <w:t>Indicará las instrucciónes de la actividad:</w:t>
+              <w:t xml:space="preserve">Indicará las </w:t>
+            </w:r>
+            <w:proofErr w:type="spellStart"/>
+            <w:r>
+              <w:rPr>
+                <w:rFonts w:ascii="Calibri" w:eastAsia="Calibri" w:hAnsi="Calibri" w:cs="Calibri"/>
+                <w:color w:val="000000"/>
+                <w:sz w:val="22"/>
+                <w:szCs w:val="22"/>
+              </w:rPr>
+              <w:t>instrucciónes</w:t>
+            </w:r>
+            <w:proofErr w:type="spellEnd"/>
+            <w:r>
+              <w:rPr>
+                <w:rFonts w:ascii="Calibri" w:eastAsia="Calibri" w:hAnsi="Calibri" w:cs="Calibri"/>
+                <w:color w:val="000000"/>
+                <w:sz w:val="22"/>
+                <w:szCs w:val="22"/>
+              </w:rPr>
+              <w:t xml:space="preserve"> de la actividad:</w:t>
             </w:r>
           </w:p>
           <w:p>
@@ -14193,7 +14609,27 @@
                 <w:sz w:val="22"/>
                 <w:szCs w:val="22"/>
               </w:rPr>
-              <w:t>Indicará el tiempo que se asigno a la actividad:</w:t>
+              <w:t xml:space="preserve">Indicará el tiempo que se </w:t>
+            </w:r>
+            <w:proofErr w:type="spellStart"/>
+            <w:r>
+              <w:rPr>
+                <w:rFonts w:ascii="Calibri" w:eastAsia="Calibri" w:hAnsi="Calibri" w:cs="Calibri"/>
+                <w:color w:val="000000"/>
+                <w:sz w:val="22"/>
+                <w:szCs w:val="22"/>
+              </w:rPr>
+              <w:t>asigno</w:t>
+            </w:r>
+            <w:proofErr w:type="spellEnd"/>
+            <w:r>
+              <w:rPr>
+                <w:rFonts w:ascii="Calibri" w:eastAsia="Calibri" w:hAnsi="Calibri" w:cs="Calibri"/>
+                <w:color w:val="000000"/>
+                <w:sz w:val="22"/>
+                <w:szCs w:val="22"/>
+              </w:rPr>
+              <w:t xml:space="preserve"> a la actividad:</w:t>
             </w:r>
           </w:p>
           <w:p>
@@ -14805,8 +15241,19 @@
                 <w:sz w:val="22"/>
                 <w:szCs w:val="22"/>
               </w:rPr>
-              <w:t>Redactar para que sirve esta evaluación e Instrucciónes</w:t>
-            </w:r>
+              <w:t xml:space="preserve">Redactar para que sirve esta evaluación e </w:t>
+            </w:r>
+            <w:proofErr w:type="spellStart"/>
+            <w:r>
+              <w:rPr>
+                <w:rFonts w:ascii="Calibri" w:eastAsia="Calibri" w:hAnsi="Calibri" w:cs="Calibri"/>
+                <w:color w:val="002060"/>
+                <w:sz w:val="22"/>
+                <w:szCs w:val="22"/>
+              </w:rPr>
+              <w:t>Instrucciónes</w:t>
+            </w:r>
+            <w:proofErr w:type="spellEnd"/>
           </w:p>
           <w:p>
             <w:pPr>
@@ -15068,8 +15515,19 @@
                 <w:sz w:val="22"/>
                 <w:szCs w:val="22"/>
               </w:rPr>
-              <w:t>Sumativa de los tiempo</w:t>
-            </w:r>
+              <w:t xml:space="preserve">Sumativa </w:t>
+            </w:r>
+            <w:proofErr w:type="gramStart"/>
+            <w:r>
+              <w:rPr>
+                <w:rFonts w:ascii="Calibri" w:eastAsia="Calibri" w:hAnsi="Calibri" w:cs="Calibri"/>
+                <w:color w:val="000000"/>
+                <w:sz w:val="22"/>
+                <w:szCs w:val="22"/>
+              </w:rPr>
+              <w:t>de los tiempo</w:t>
+            </w:r>
+            <w:proofErr w:type="gramEnd"/>
           </w:p>
         </w:tc>
         <w:tc>
@@ -15108,6 +15566,7 @@
               </w:rPr>
               <w:t xml:space="preserve">Redactar tiempo </w:t>
             </w:r>
+            <w:proofErr w:type="gramStart"/>
             <w:r>
               <w:rPr>
                 <w:rFonts w:ascii="Calibri" w:eastAsia="Calibri" w:hAnsi="Calibri" w:cs="Calibri"/>
@@ -15125,7 +15584,18 @@
                 <w:szCs w:val="18"/>
                 <w:highlight w:val="yellow"/>
               </w:rPr>
-              <w:t xml:space="preserve"> se recomienda un lapso de 80 hasta 100 minutos, dependiendo de las necesidades propias del curso</w:t>
+              <w:t xml:space="preserve"> se</w:t>
+            </w:r>
+            <w:proofErr w:type="gramEnd"/>
+            <w:r>
+              <w:rPr>
+                <w:rFonts w:ascii="Calibri" w:eastAsia="Calibri" w:hAnsi="Calibri" w:cs="Calibri"/>
+                <w:color w:val="002060"/>
+                <w:sz w:val="18"/>
+                <w:szCs w:val="18"/>
+                <w:highlight w:val="yellow"/>
+              </w:rPr>
+              <w:t xml:space="preserve"> recomienda un lapso de 80 hasta 100 minutos, dependiendo de las necesidades propias del curso</w:t>
             </w:r>
             <w:r>
               <w:rPr>
@@ -16292,6 +16762,7 @@
                 <w:szCs w:val="22"/>
               </w:rPr>
             </w:pPr>
+            <w:proofErr w:type="spellStart"/>
             <w:r>
               <w:rPr>
                 <w:rFonts w:ascii="Calibri" w:eastAsia="Calibri" w:hAnsi="Calibri" w:cs="Calibri"/>
@@ -16301,6 +16772,7 @@
               </w:rPr>
               <w:t>Pintarrón</w:t>
             </w:r>
+            <w:proofErr w:type="spellEnd"/>
           </w:p>
         </w:tc>
       </w:tr>
@@ -16394,14 +16866,25 @@
                 <w:szCs w:val="22"/>
               </w:rPr>
             </w:pPr>
-            <w:r>
-              <w:rPr>
-                <w:rFonts w:ascii="Calibri" w:eastAsia="Calibri" w:hAnsi="Calibri" w:cs="Calibri"/>
-                <w:color w:val="002060"/>
-                <w:sz w:val="22"/>
-                <w:szCs w:val="22"/>
-              </w:rPr>
-              <w:t>El instructor junto con los participantes discuten sobre el logro y cumplimiento de los objetivos</w:t>
+            <w:proofErr w:type="gramStart"/>
+            <w:r>
+              <w:rPr>
+                <w:rFonts w:ascii="Calibri" w:eastAsia="Calibri" w:hAnsi="Calibri" w:cs="Calibri"/>
+                <w:color w:val="002060"/>
+                <w:sz w:val="22"/>
+                <w:szCs w:val="22"/>
+              </w:rPr>
+              <w:t>El instructor junto con los participantes discuten</w:t>
+            </w:r>
+            <w:proofErr w:type="gramEnd"/>
+            <w:r>
+              <w:rPr>
+                <w:rFonts w:ascii="Calibri" w:eastAsia="Calibri" w:hAnsi="Calibri" w:cs="Calibri"/>
+                <w:color w:val="002060"/>
+                <w:sz w:val="22"/>
+                <w:szCs w:val="22"/>
+              </w:rPr>
+              <w:t xml:space="preserve"> sobre el logro y cumplimiento de los objetivos</w:t>
             </w:r>
           </w:p>
           <w:p>
@@ -16930,8 +17413,16 @@
               <w:rPr>
                 <w:color w:val="FF0000"/>
               </w:rPr>
-              <w:t>Ejemplo: estructura del formato APA para referencias y citas bilbliograficas</w:t>
-            </w:r>
+              <w:t xml:space="preserve">Ejemplo: estructura del formato APA para referencias y citas </w:t>
+            </w:r>
+            <w:proofErr w:type="spellStart"/>
+            <w:r>
+              <w:rPr>
+                <w:color w:val="FF0000"/>
+              </w:rPr>
+              <w:t>bilbliograficas</w:t>
+            </w:r>
+            <w:proofErr w:type="spellEnd"/>
           </w:p>
           <w:p>
             <w:pPr>
@@ -16974,7 +17465,29 @@
                 <w:szCs w:val="21"/>
                 <w:shd w:val="clear" w:color="auto" w:fill="EEEEEE"/>
               </w:rPr>
-              <w:t> (edición). Editorial. Pais de origen.</w:t>
+              <w:t xml:space="preserve"> (edición). Editorial. </w:t>
+            </w:r>
+            <w:proofErr w:type="spellStart"/>
+            <w:r>
+              <w:rPr>
+                <w:rFonts w:ascii="Arial" w:eastAsia="Arial" w:hAnsi="Arial" w:cs="Arial"/>
+                <w:color w:val="8B4513"/>
+                <w:sz w:val="21"/>
+                <w:szCs w:val="21"/>
+                <w:shd w:val="clear" w:color="auto" w:fill="EEEEEE"/>
+              </w:rPr>
+              <w:t>Pais</w:t>
+            </w:r>
+            <w:proofErr w:type="spellEnd"/>
+            <w:r>
+              <w:rPr>
+                <w:rFonts w:ascii="Arial" w:eastAsia="Arial" w:hAnsi="Arial" w:cs="Arial"/>
+                <w:color w:val="8B4513"/>
+                <w:sz w:val="21"/>
+                <w:szCs w:val="21"/>
+                <w:shd w:val="clear" w:color="auto" w:fill="EEEEEE"/>
+              </w:rPr>
+              <w:t xml:space="preserve"> de origen.</w:t>
             </w:r>
           </w:p>
           <w:p>
@@ -16998,7 +17511,29 @@
                 <w:szCs w:val="21"/>
                 <w:highlight w:val="white"/>
               </w:rPr>
-              <w:t>Sáenz de Jubera Ocón, M., &amp; Alonso Ruíz, R. A. (Coords.). (2021). </w:t>
+              <w:t>Sáenz de Jubera Ocón, M., &amp; Alonso Ruíz, R. A. (</w:t>
+            </w:r>
+            <w:proofErr w:type="spellStart"/>
+            <w:r>
+              <w:rPr>
+                <w:rFonts w:ascii="Arial" w:eastAsia="Arial" w:hAnsi="Arial" w:cs="Arial"/>
+                <w:color w:val="333333"/>
+                <w:sz w:val="21"/>
+                <w:szCs w:val="21"/>
+                <w:highlight w:val="white"/>
+              </w:rPr>
+              <w:t>Coords</w:t>
+            </w:r>
+            <w:proofErr w:type="spellEnd"/>
+            <w:r>
+              <w:rPr>
+                <w:rFonts w:ascii="Arial" w:eastAsia="Arial" w:hAnsi="Arial" w:cs="Arial"/>
+                <w:color w:val="333333"/>
+                <w:sz w:val="21"/>
+                <w:szCs w:val="21"/>
+                <w:highlight w:val="white"/>
+              </w:rPr>
+              <w:t>.). (2021). </w:t>
             </w:r>
             <w:r>
               <w:rPr>
@@ -17062,7 +17597,29 @@
                 <w:szCs w:val="21"/>
                 <w:shd w:val="clear" w:color="auto" w:fill="EEEEEE"/>
               </w:rPr>
-              <w:t>(número), páginas del artículo. Editorial (si la hay). Pais de origen</w:t>
+              <w:t xml:space="preserve">(número), páginas del artículo. Editorial (si la hay). </w:t>
+            </w:r>
+            <w:proofErr w:type="spellStart"/>
+            <w:r>
+              <w:rPr>
+                <w:rFonts w:ascii="Arial" w:eastAsia="Arial" w:hAnsi="Arial" w:cs="Arial"/>
+                <w:color w:val="8B4513"/>
+                <w:sz w:val="21"/>
+                <w:szCs w:val="21"/>
+                <w:shd w:val="clear" w:color="auto" w:fill="EEEEEE"/>
+              </w:rPr>
+              <w:t>Pais</w:t>
+            </w:r>
+            <w:proofErr w:type="spellEnd"/>
+            <w:r>
+              <w:rPr>
+                <w:rFonts w:ascii="Arial" w:eastAsia="Arial" w:hAnsi="Arial" w:cs="Arial"/>
+                <w:color w:val="8B4513"/>
+                <w:sz w:val="21"/>
+                <w:szCs w:val="21"/>
+                <w:shd w:val="clear" w:color="auto" w:fill="EEEEEE"/>
+              </w:rPr>
+              <w:t xml:space="preserve"> de origen</w:t>
             </w:r>
           </w:p>
           <w:p>
@@ -17077,6 +17634,7 @@
                 <w:szCs w:val="22"/>
               </w:rPr>
             </w:pPr>
+            <w:proofErr w:type="spellStart"/>
             <w:r>
               <w:rPr>
                 <w:rFonts w:ascii="Calibri" w:eastAsia="Calibri" w:hAnsi="Calibri" w:cs="Calibri"/>
@@ -17085,7 +17643,172 @@
                 <w:szCs w:val="22"/>
                 <w:highlight w:val="white"/>
               </w:rPr>
-              <w:t>Strachota, S. (2020). Generalizaing in teh context of an early algebra intervention. </w:t>
+              <w:t>Strachota</w:t>
+            </w:r>
+            <w:proofErr w:type="spellEnd"/>
+            <w:r>
+              <w:rPr>
+                <w:rFonts w:ascii="Calibri" w:eastAsia="Calibri" w:hAnsi="Calibri" w:cs="Calibri"/>
+                <w:color w:val="333333"/>
+                <w:sz w:val="22"/>
+                <w:szCs w:val="22"/>
+                <w:highlight w:val="white"/>
+              </w:rPr>
+              <w:t xml:space="preserve">, S. (2020). </w:t>
+            </w:r>
+            <w:proofErr w:type="spellStart"/>
+            <w:r>
+              <w:rPr>
+                <w:rFonts w:ascii="Calibri" w:eastAsia="Calibri" w:hAnsi="Calibri" w:cs="Calibri"/>
+                <w:color w:val="333333"/>
+                <w:sz w:val="22"/>
+                <w:szCs w:val="22"/>
+                <w:highlight w:val="white"/>
+              </w:rPr>
+              <w:t>Generalizaing</w:t>
+            </w:r>
+            <w:proofErr w:type="spellEnd"/>
+            <w:r>
+              <w:rPr>
+                <w:rFonts w:ascii="Calibri" w:eastAsia="Calibri" w:hAnsi="Calibri" w:cs="Calibri"/>
+                <w:color w:val="333333"/>
+                <w:sz w:val="22"/>
+                <w:szCs w:val="22"/>
+                <w:highlight w:val="white"/>
+              </w:rPr>
+              <w:t xml:space="preserve"> in </w:t>
+            </w:r>
+            <w:proofErr w:type="spellStart"/>
+            <w:r>
+              <w:rPr>
+                <w:rFonts w:ascii="Calibri" w:eastAsia="Calibri" w:hAnsi="Calibri" w:cs="Calibri"/>
+                <w:color w:val="333333"/>
+                <w:sz w:val="22"/>
+                <w:szCs w:val="22"/>
+                <w:highlight w:val="white"/>
+              </w:rPr>
+              <w:t>teh</w:t>
+            </w:r>
+            <w:proofErr w:type="spellEnd"/>
+            <w:r>
+              <w:rPr>
+                <w:rFonts w:ascii="Calibri" w:eastAsia="Calibri" w:hAnsi="Calibri" w:cs="Calibri"/>
+                <w:color w:val="333333"/>
+                <w:sz w:val="22"/>
+                <w:szCs w:val="22"/>
+                <w:highlight w:val="white"/>
+              </w:rPr>
+              <w:t xml:space="preserve"> </w:t>
+            </w:r>
+            <w:proofErr w:type="spellStart"/>
+            <w:r>
+              <w:rPr>
+                <w:rFonts w:ascii="Calibri" w:eastAsia="Calibri" w:hAnsi="Calibri" w:cs="Calibri"/>
+                <w:color w:val="333333"/>
+                <w:sz w:val="22"/>
+                <w:szCs w:val="22"/>
+                <w:highlight w:val="white"/>
+              </w:rPr>
+              <w:t>context</w:t>
+            </w:r>
+            <w:proofErr w:type="spellEnd"/>
+            <w:r>
+              <w:rPr>
+                <w:rFonts w:ascii="Calibri" w:eastAsia="Calibri" w:hAnsi="Calibri" w:cs="Calibri"/>
+                <w:color w:val="333333"/>
+                <w:sz w:val="22"/>
+                <w:szCs w:val="22"/>
+                <w:highlight w:val="white"/>
+              </w:rPr>
+              <w:t xml:space="preserve"> </w:t>
+            </w:r>
+            <w:proofErr w:type="spellStart"/>
+            <w:r>
+              <w:rPr>
+                <w:rFonts w:ascii="Calibri" w:eastAsia="Calibri" w:hAnsi="Calibri" w:cs="Calibri"/>
+                <w:color w:val="333333"/>
+                <w:sz w:val="22"/>
+                <w:szCs w:val="22"/>
+                <w:highlight w:val="white"/>
+              </w:rPr>
+              <w:t>of</w:t>
+            </w:r>
+            <w:proofErr w:type="spellEnd"/>
+            <w:r>
+              <w:rPr>
+                <w:rFonts w:ascii="Calibri" w:eastAsia="Calibri" w:hAnsi="Calibri" w:cs="Calibri"/>
+                <w:color w:val="333333"/>
+                <w:sz w:val="22"/>
+                <w:szCs w:val="22"/>
+                <w:highlight w:val="white"/>
+              </w:rPr>
+              <w:t xml:space="preserve"> </w:t>
+            </w:r>
+            <w:proofErr w:type="spellStart"/>
+            <w:r>
+              <w:rPr>
+                <w:rFonts w:ascii="Calibri" w:eastAsia="Calibri" w:hAnsi="Calibri" w:cs="Calibri"/>
+                <w:color w:val="333333"/>
+                <w:sz w:val="22"/>
+                <w:szCs w:val="22"/>
+                <w:highlight w:val="white"/>
+              </w:rPr>
+              <w:t>an</w:t>
+            </w:r>
+            <w:proofErr w:type="spellEnd"/>
+            <w:r>
+              <w:rPr>
+                <w:rFonts w:ascii="Calibri" w:eastAsia="Calibri" w:hAnsi="Calibri" w:cs="Calibri"/>
+                <w:color w:val="333333"/>
+                <w:sz w:val="22"/>
+                <w:szCs w:val="22"/>
+                <w:highlight w:val="white"/>
+              </w:rPr>
+              <w:t xml:space="preserve"> </w:t>
+            </w:r>
+            <w:proofErr w:type="spellStart"/>
+            <w:r>
+              <w:rPr>
+                <w:rFonts w:ascii="Calibri" w:eastAsia="Calibri" w:hAnsi="Calibri" w:cs="Calibri"/>
+                <w:color w:val="333333"/>
+                <w:sz w:val="22"/>
+                <w:szCs w:val="22"/>
+                <w:highlight w:val="white"/>
+              </w:rPr>
+              <w:t>early</w:t>
+            </w:r>
+            <w:proofErr w:type="spellEnd"/>
+            <w:r>
+              <w:rPr>
+                <w:rFonts w:ascii="Calibri" w:eastAsia="Calibri" w:hAnsi="Calibri" w:cs="Calibri"/>
+                <w:color w:val="333333"/>
+                <w:sz w:val="22"/>
+                <w:szCs w:val="22"/>
+                <w:highlight w:val="white"/>
+              </w:rPr>
+              <w:t xml:space="preserve"> algebra </w:t>
+            </w:r>
+            <w:proofErr w:type="spellStart"/>
+            <w:r>
+              <w:rPr>
+                <w:rFonts w:ascii="Calibri" w:eastAsia="Calibri" w:hAnsi="Calibri" w:cs="Calibri"/>
+                <w:color w:val="333333"/>
+                <w:sz w:val="22"/>
+                <w:szCs w:val="22"/>
+                <w:highlight w:val="white"/>
+              </w:rPr>
+              <w:t>intervention</w:t>
+            </w:r>
+            <w:proofErr w:type="spellEnd"/>
+            <w:r>
+              <w:rPr>
+                <w:rFonts w:ascii="Calibri" w:eastAsia="Calibri" w:hAnsi="Calibri" w:cs="Calibri"/>
+                <w:color w:val="333333"/>
+                <w:sz w:val="22"/>
+                <w:szCs w:val="22"/>
+                <w:highlight w:val="white"/>
+              </w:rPr>
+              <w:t>. </w:t>
             </w:r>
             <w:r>
               <w:rPr>
@@ -17185,7 +17908,27 @@
                 <w:sz w:val="22"/>
                 <w:szCs w:val="22"/>
               </w:rPr>
-              <w:t>el x de x de xxxx.</w:t>
+              <w:t xml:space="preserve">el x de x de </w:t>
+            </w:r>
+            <w:proofErr w:type="spellStart"/>
+            <w:r>
+              <w:rPr>
+                <w:rFonts w:ascii="Calibri" w:eastAsia="Calibri" w:hAnsi="Calibri" w:cs="Calibri"/>
+                <w:color w:val="8B4513"/>
+                <w:sz w:val="22"/>
+                <w:szCs w:val="22"/>
+              </w:rPr>
+              <w:t>xxxx</w:t>
+            </w:r>
+            <w:proofErr w:type="spellEnd"/>
+            <w:r>
+              <w:rPr>
+                <w:rFonts w:ascii="Calibri" w:eastAsia="Calibri" w:hAnsi="Calibri" w:cs="Calibri"/>
+                <w:color w:val="8B4513"/>
+                <w:sz w:val="22"/>
+                <w:szCs w:val="22"/>
+              </w:rPr>
+              <w:t>.</w:t>
             </w:r>
           </w:p>
           <w:p>
@@ -18006,7 +18749,27 @@
                 <w:sz w:val="22"/>
                 <w:szCs w:val="22"/>
               </w:rPr>
-              <w:t>El instructor empleará un técnica de cierre:</w:t>
+              <w:t xml:space="preserve">El instructor empleará </w:t>
+            </w:r>
+            <w:proofErr w:type="gramStart"/>
+            <w:r>
+              <w:rPr>
+                <w:rFonts w:ascii="Calibri" w:eastAsia="Calibri" w:hAnsi="Calibri" w:cs="Calibri"/>
+                <w:color w:val="000000"/>
+                <w:sz w:val="22"/>
+                <w:szCs w:val="22"/>
+              </w:rPr>
+              <w:t>un técnica</w:t>
+            </w:r>
+            <w:proofErr w:type="gramEnd"/>
+            <w:r>
+              <w:rPr>
+                <w:rFonts w:ascii="Calibri" w:eastAsia="Calibri" w:hAnsi="Calibri" w:cs="Calibri"/>
+                <w:color w:val="000000"/>
+                <w:sz w:val="22"/>
+                <w:szCs w:val="22"/>
+              </w:rPr>
+              <w:t xml:space="preserve"> de cierre:</w:t>
             </w:r>
           </w:p>
           <w:p>

</xml_diff>

<commit_message>
seccion 3 y añadido a plantilla
</commit_message>
<xml_diff>
--- a/resources/plantilla.docx
+++ b/resources/plantilla.docx
@@ -1,6 +1,6 @@
 
 <file path=word/document.xml><?xml version="1.0" encoding="utf-8"?>
-<w:document xmlns:wpc="http://schemas.microsoft.com/office/word/2010/wordprocessingCanvas" xmlns:cx="http://schemas.microsoft.com/office/drawing/2014/chartex" xmlns:cx1="http://schemas.microsoft.com/office/drawing/2015/9/8/chartex" xmlns:cx2="http://schemas.microsoft.com/office/drawing/2015/10/21/chartex" xmlns:cx3="http://schemas.microsoft.com/office/drawing/2016/5/9/chartex" xmlns:cx4="http://schemas.microsoft.com/office/drawing/2016/5/10/chartex" xmlns:cx5="http://schemas.microsoft.com/office/drawing/2016/5/11/chartex" xmlns:cx6="http://schemas.microsoft.com/office/drawing/2016/5/12/chartex" xmlns:cx7="http://schemas.microsoft.com/office/drawing/2016/5/13/chartex" xmlns:cx8="http://schemas.microsoft.com/office/drawing/2016/5/14/chartex" xmlns:mc="http://schemas.openxmlformats.org/markup-compatibility/2006" xmlns:aink="http://schemas.microsoft.com/office/drawing/2016/ink" xmlns:am3d="http://schemas.microsoft.com/office/drawing/2017/model3d" xmlns:o="urn:schemas-microsoft-com:office:office" xmlns:oel="http://schemas.microsoft.com/office/2019/extlst" xmlns:r="http://schemas.openxmlformats.org/officeDocument/2006/relationships" xmlns:m="http://schemas.openxmlformats.org/officeDocument/2006/math" xmlns:v="urn:schemas-microsoft-com:vml" xmlns:wp14="http://schemas.microsoft.com/office/word/2010/wordprocessingDrawing" xmlns:wp="http://schemas.openxmlformats.org/drawingml/2006/wordprocessingDrawing" xmlns:w10="urn:schemas-microsoft-com:office:word" xmlns:w="http://schemas.openxmlformats.org/wordprocessingml/2006/main" xmlns:w14="http://schemas.microsoft.com/office/word/2010/wordml" xmlns:w15="http://schemas.microsoft.com/office/word/2012/wordml" xmlns:w16cex="http://schemas.microsoft.com/office/word/2018/wordml/cex" xmlns:w16cid="http://schemas.microsoft.com/office/word/2016/wordml/cid" xmlns:w16="http://schemas.microsoft.com/office/word/2018/wordml" xmlns:w16sdtdh="http://schemas.microsoft.com/office/word/2020/wordml/sdtdatahash" xmlns:w16se="http://schemas.microsoft.com/office/word/2015/wordml/symex" xmlns:wpg="http://schemas.microsoft.com/office/word/2010/wordprocessingGroup" xmlns:wpi="http://schemas.microsoft.com/office/word/2010/wordprocessingInk" xmlns:wne="http://schemas.microsoft.com/office/word/2006/wordml" xmlns:wps="http://schemas.microsoft.com/office/word/2010/wordprocessingShape" mc:Ignorable="w14 w15 w16se w16cid w16 w16cex w16sdtdh wp14">
+<w:document xmlns:wpc="http://schemas.microsoft.com/office/word/2010/wordprocessingCanvas" xmlns:cx="http://schemas.microsoft.com/office/drawing/2014/chartex" xmlns:cx1="http://schemas.microsoft.com/office/drawing/2015/9/8/chartex" xmlns:cx2="http://schemas.microsoft.com/office/drawing/2015/10/21/chartex" xmlns:cx3="http://schemas.microsoft.com/office/drawing/2016/5/9/chartex" xmlns:cx4="http://schemas.microsoft.com/office/drawing/2016/5/10/chartex" xmlns:cx5="http://schemas.microsoft.com/office/drawing/2016/5/11/chartex" xmlns:cx6="http://schemas.microsoft.com/office/drawing/2016/5/12/chartex" xmlns:cx7="http://schemas.microsoft.com/office/drawing/2016/5/13/chartex" xmlns:cx8="http://schemas.microsoft.com/office/drawing/2016/5/14/chartex" xmlns:mc="http://schemas.openxmlformats.org/markup-compatibility/2006" xmlns:aink="http://schemas.microsoft.com/office/drawing/2016/ink" xmlns:am3d="http://schemas.microsoft.com/office/drawing/2017/model3d" xmlns:o="urn:schemas-microsoft-com:office:office" xmlns:oel="http://schemas.microsoft.com/office/2019/extlst" xmlns:r="http://schemas.openxmlformats.org/officeDocument/2006/relationships" xmlns:m="http://schemas.openxmlformats.org/officeDocument/2006/math" xmlns:v="urn:schemas-microsoft-com:vml" xmlns:wp14="http://schemas.microsoft.com/office/word/2010/wordprocessingDrawing" xmlns:wp="http://schemas.openxmlformats.org/drawingml/2006/wordprocessingDrawing" xmlns:w10="urn:schemas-microsoft-com:office:word" xmlns:w="http://schemas.openxmlformats.org/wordprocessingml/2006/main" xmlns:w14="http://schemas.microsoft.com/office/word/2010/wordml" xmlns:w15="http://schemas.microsoft.com/office/word/2012/wordml" xmlns:w16cex="http://schemas.microsoft.com/office/word/2018/wordml/cex" xmlns:w16cid="http://schemas.microsoft.com/office/word/2016/wordml/cid" xmlns:w16="http://schemas.microsoft.com/office/word/2018/wordml" xmlns:w16du="http://schemas.microsoft.com/office/word/2023/wordml/word16du" xmlns:w16sdtdh="http://schemas.microsoft.com/office/word/2020/wordml/sdtdatahash" xmlns:w16se="http://schemas.microsoft.com/office/word/2015/wordml/symex" xmlns:wpg="http://schemas.microsoft.com/office/word/2010/wordprocessingGroup" xmlns:wpi="http://schemas.microsoft.com/office/word/2010/wordprocessingInk" xmlns:wne="http://schemas.microsoft.com/office/word/2006/wordml" xmlns:wps="http://schemas.microsoft.com/office/word/2010/wordprocessingShape" mc:Ignorable="w14 w15 w16se w16cid w16 w16cex w16sdtdh w16du wp14">
   <w:body>
     <w:p>
       <w:pPr>
@@ -53,7 +53,7 @@
     </w:p>
     <w:tbl>
       <w:tblPr>
-        <w:tblStyle w:val="a"/>
+        <w:tblStyle w:val="3"/>
         <w:tblW w:w="13750" w:type="dxa"/>
         <w:tblInd w:w="132" w:type="dxa"/>
         <w:tblLayout w:type="fixed"/>
@@ -219,7 +219,6 @@
               </w:rPr>
               <w:t>${</w:t>
             </w:r>
-            <w:proofErr w:type="spellStart"/>
             <w:r>
               <w:rPr>
                 <w:rFonts w:ascii="Calibri" w:eastAsia="Calibri" w:hAnsi="Calibri" w:cs="Calibri"/>
@@ -229,7 +228,6 @@
               </w:rPr>
               <w:t>nombre_curso</w:t>
             </w:r>
-            <w:proofErr w:type="spellEnd"/>
             <w:r>
               <w:rPr>
                 <w:rFonts w:ascii="Calibri" w:eastAsia="Calibri" w:hAnsi="Calibri" w:cs="Calibri"/>
@@ -329,7 +327,6 @@
               </w:rPr>
               <w:t>${</w:t>
             </w:r>
-            <w:proofErr w:type="spellStart"/>
             <w:r>
               <w:rPr>
                 <w:rFonts w:ascii="Calibri" w:eastAsia="Calibri" w:hAnsi="Calibri" w:cs="Calibri"/>
@@ -339,7 +336,6 @@
               </w:rPr>
               <w:t>nombre_disenador</w:t>
             </w:r>
-            <w:proofErr w:type="spellEnd"/>
             <w:r>
               <w:rPr>
                 <w:rFonts w:ascii="Calibri" w:eastAsia="Calibri" w:hAnsi="Calibri" w:cs="Calibri"/>
@@ -438,7 +434,6 @@
               </w:rPr>
               <w:t>${</w:t>
             </w:r>
-            <w:proofErr w:type="spellStart"/>
             <w:r>
               <w:rPr>
                 <w:rFonts w:ascii="Calibri" w:eastAsia="Calibri" w:hAnsi="Calibri" w:cs="Calibri"/>
@@ -448,7 +443,6 @@
               </w:rPr>
               <w:t>nombre_facilitador</w:t>
             </w:r>
-            <w:proofErr w:type="spellEnd"/>
             <w:r>
               <w:rPr>
                 <w:rFonts w:ascii="Calibri" w:eastAsia="Calibri" w:hAnsi="Calibri" w:cs="Calibri"/>
@@ -537,7 +531,6 @@
               </w:rPr>
               <w:t>${</w:t>
             </w:r>
-            <w:proofErr w:type="spellStart"/>
             <w:r>
               <w:rPr>
                 <w:rFonts w:ascii="Calibri" w:eastAsia="Calibri" w:hAnsi="Calibri" w:cs="Calibri"/>
@@ -547,7 +540,6 @@
               </w:rPr>
               <w:t>lugar_instruccion</w:t>
             </w:r>
-            <w:proofErr w:type="spellEnd"/>
             <w:r>
               <w:rPr>
                 <w:rFonts w:ascii="Calibri" w:eastAsia="Calibri" w:hAnsi="Calibri" w:cs="Calibri"/>
@@ -641,7 +633,6 @@
               </w:rPr>
               <w:t>${</w:t>
             </w:r>
-            <w:proofErr w:type="spellStart"/>
             <w:r>
               <w:rPr>
                 <w:rFonts w:ascii="Calibri" w:eastAsia="Calibri" w:hAnsi="Calibri" w:cs="Calibri"/>
@@ -651,7 +642,6 @@
               </w:rPr>
               <w:t>duracion</w:t>
             </w:r>
-            <w:proofErr w:type="spellEnd"/>
             <w:r>
               <w:rPr>
                 <w:rFonts w:ascii="Calibri" w:eastAsia="Calibri" w:hAnsi="Calibri" w:cs="Calibri"/>
@@ -717,7 +707,6 @@
               </w:rPr>
               <w:t>${</w:t>
             </w:r>
-            <w:proofErr w:type="spellStart"/>
             <w:r>
               <w:rPr>
                 <w:rFonts w:ascii="Calibri" w:eastAsia="Calibri" w:hAnsi="Calibri" w:cs="Calibri"/>
@@ -727,7 +716,6 @@
               </w:rPr>
               <w:t>perfil_participante</w:t>
             </w:r>
-            <w:proofErr w:type="spellEnd"/>
             <w:r>
               <w:rPr>
                 <w:rFonts w:ascii="Calibri" w:eastAsia="Calibri" w:hAnsi="Calibri" w:cs="Calibri"/>
@@ -774,7 +762,6 @@
               </w:rPr>
               <w:t>${</w:t>
             </w:r>
-            <w:proofErr w:type="spellStart"/>
             <w:r>
               <w:rPr>
                 <w:rFonts w:ascii="Calibri" w:eastAsia="Calibri" w:hAnsi="Calibri" w:cs="Calibri"/>
@@ -784,7 +771,6 @@
               </w:rPr>
               <w:t>perfil_participante_conocimientos</w:t>
             </w:r>
-            <w:proofErr w:type="spellEnd"/>
             <w:r>
               <w:rPr>
                 <w:rFonts w:ascii="Calibri" w:eastAsia="Calibri" w:hAnsi="Calibri" w:cs="Calibri"/>
@@ -840,7 +826,6 @@
               </w:rPr>
               <w:t>${</w:t>
             </w:r>
-            <w:proofErr w:type="spellStart"/>
             <w:r>
               <w:rPr>
                 <w:rFonts w:ascii="Calibri" w:eastAsia="Calibri" w:hAnsi="Calibri" w:cs="Calibri"/>
@@ -850,7 +835,6 @@
               </w:rPr>
               <w:t>perfil_participante_habilidades</w:t>
             </w:r>
-            <w:proofErr w:type="spellEnd"/>
             <w:r>
               <w:rPr>
                 <w:rFonts w:ascii="Calibri" w:eastAsia="Calibri" w:hAnsi="Calibri" w:cs="Calibri"/>
@@ -897,7 +881,6 @@
               </w:rPr>
               <w:t>${</w:t>
             </w:r>
-            <w:proofErr w:type="spellStart"/>
             <w:r>
               <w:rPr>
                 <w:rFonts w:ascii="Calibri" w:eastAsia="Calibri" w:hAnsi="Calibri" w:cs="Calibri"/>
@@ -907,7 +890,6 @@
               </w:rPr>
               <w:t>perfil_participante_producto</w:t>
             </w:r>
-            <w:proofErr w:type="spellEnd"/>
             <w:r>
               <w:rPr>
                 <w:rFonts w:ascii="Calibri" w:eastAsia="Calibri" w:hAnsi="Calibri" w:cs="Calibri"/>
@@ -954,7 +936,6 @@
               </w:rPr>
               <w:t>${</w:t>
             </w:r>
-            <w:proofErr w:type="spellStart"/>
             <w:r>
               <w:rPr>
                 <w:rFonts w:ascii="Calibri" w:eastAsia="Calibri" w:hAnsi="Calibri" w:cs="Calibri"/>
@@ -964,7 +945,6 @@
               </w:rPr>
               <w:t>perfil_participante_ahv</w:t>
             </w:r>
-            <w:proofErr w:type="spellEnd"/>
             <w:r>
               <w:rPr>
                 <w:rFonts w:ascii="Calibri" w:eastAsia="Calibri" w:hAnsi="Calibri" w:cs="Calibri"/>
@@ -1047,7 +1027,6 @@
               </w:rPr>
               <w:t>${</w:t>
             </w:r>
-            <w:proofErr w:type="spellStart"/>
             <w:r>
               <w:rPr>
                 <w:rFonts w:ascii="Calibri" w:eastAsia="Calibri" w:hAnsi="Calibri" w:cs="Calibri"/>
@@ -1057,7 +1036,6 @@
               </w:rPr>
               <w:t>no_participantes</w:t>
             </w:r>
-            <w:proofErr w:type="spellEnd"/>
             <w:r>
               <w:rPr>
                 <w:rFonts w:ascii="Calibri" w:eastAsia="Calibri" w:hAnsi="Calibri" w:cs="Calibri"/>
@@ -1361,7 +1339,6 @@
               </w:rPr>
               <w:t>${</w:t>
             </w:r>
-            <w:proofErr w:type="spellStart"/>
             <w:r>
               <w:rPr>
                 <w:rFonts w:ascii="Calibri" w:eastAsia="Calibri" w:hAnsi="Calibri" w:cs="Calibri"/>
@@ -1371,7 +1348,6 @@
               </w:rPr>
               <w:t>beneficios_del_curso</w:t>
             </w:r>
-            <w:proofErr w:type="spellEnd"/>
             <w:r>
               <w:rPr>
                 <w:rFonts w:ascii="Calibri" w:eastAsia="Calibri" w:hAnsi="Calibri" w:cs="Calibri"/>
@@ -1452,7 +1428,6 @@
               </w:rPr>
               <w:t>${</w:t>
             </w:r>
-            <w:proofErr w:type="spellStart"/>
             <w:r>
               <w:rPr>
                 <w:rFonts w:ascii="Calibri" w:eastAsia="Calibri" w:hAnsi="Calibri" w:cs="Calibri"/>
@@ -1462,7 +1437,6 @@
               </w:rPr>
               <w:t>descripcion</w:t>
             </w:r>
-            <w:proofErr w:type="spellEnd"/>
             <w:r>
               <w:rPr>
                 <w:rFonts w:ascii="Calibri" w:eastAsia="Calibri" w:hAnsi="Calibri" w:cs="Calibri"/>
@@ -1745,7 +1719,6 @@
               </w:rPr>
               <w:t>${</w:t>
             </w:r>
-            <w:proofErr w:type="spellStart"/>
             <w:r>
               <w:rPr>
                 <w:rFonts w:ascii="Calibri" w:eastAsia="Calibri" w:hAnsi="Calibri" w:cs="Calibri"/>
@@ -1755,7 +1728,6 @@
               </w:rPr>
               <w:t>accion</w:t>
             </w:r>
-            <w:proofErr w:type="spellEnd"/>
             <w:r>
               <w:rPr>
                 <w:rFonts w:ascii="Calibri" w:eastAsia="Calibri" w:hAnsi="Calibri" w:cs="Calibri"/>
@@ -1831,7 +1803,6 @@
               </w:rPr>
               <w:t>${</w:t>
             </w:r>
-            <w:proofErr w:type="spellStart"/>
             <w:r>
               <w:rPr>
                 <w:rFonts w:ascii="Calibri" w:eastAsia="Calibri" w:hAnsi="Calibri" w:cs="Calibri"/>
@@ -1841,7 +1812,6 @@
               </w:rPr>
               <w:t>condicion</w:t>
             </w:r>
-            <w:proofErr w:type="spellEnd"/>
             <w:r>
               <w:rPr>
                 <w:rFonts w:ascii="Calibri" w:eastAsia="Calibri" w:hAnsi="Calibri" w:cs="Calibri"/>
@@ -1907,20 +1877,54 @@
               <w:jc w:val="both"/>
               <w:rPr>
                 <w:rFonts w:ascii="Calibri" w:eastAsia="Calibri" w:hAnsi="Calibri" w:cs="Calibri"/>
-                <w:color w:val="000000"/>
-                <w:sz w:val="22"/>
-                <w:szCs w:val="22"/>
-              </w:rPr>
-            </w:pPr>
-            <w:r>
-              <w:rPr>
-                <w:rFonts w:ascii="Calibri" w:eastAsia="Calibri" w:hAnsi="Calibri" w:cs="Calibri"/>
                 <w:b/>
                 <w:color w:val="000000"/>
                 <w:sz w:val="22"/>
                 <w:szCs w:val="22"/>
               </w:rPr>
-              <w:t>Objetivos particulares (describen la demostración de un conocimiento, desempeño o producto, resultado del aprendizaje del participante, así como el dominio de aprendizaje cognitivo, psicomotriz y/o afectivo en los que impactará el curso/sesión)</w:t>
+            </w:pPr>
+            <w:r>
+              <w:rPr>
+                <w:rFonts w:ascii="Calibri" w:eastAsia="Calibri" w:hAnsi="Calibri" w:cs="Calibri"/>
+                <w:b/>
+                <w:color w:val="000000"/>
+                <w:sz w:val="22"/>
+                <w:szCs w:val="22"/>
+              </w:rPr>
+              <w:t>Objetivos particulares</w:t>
+            </w:r>
+            <w:r>
+              <w:rPr>
+                <w:rFonts w:ascii="Calibri" w:eastAsia="Calibri" w:hAnsi="Calibri" w:cs="Calibri"/>
+                <w:b/>
+                <w:color w:val="000000"/>
+                <w:sz w:val="22"/>
+                <w:szCs w:val="22"/>
+              </w:rPr>
+              <w:t>:</w:t>
+            </w:r>
+            <w:r>
+              <w:rPr>
+                <w:rFonts w:ascii="Calibri" w:eastAsia="Calibri" w:hAnsi="Calibri" w:cs="Calibri"/>
+                <w:b/>
+                <w:color w:val="000000"/>
+                <w:sz w:val="22"/>
+                <w:szCs w:val="22"/>
+              </w:rPr>
+              <w:t xml:space="preserve"> </w:t>
+            </w:r>
+          </w:p>
+          <w:p>
+            <w:pPr>
+              <w:rPr>
+                <w:rFonts w:eastAsia="Calibri"/>
+              </w:rPr>
+            </w:pPr>
+            <w:r>
+              <w:rPr>
+                <w:rFonts w:eastAsia="Calibri"/>
+              </w:rPr>
+              <w:t>${mi_variable}</w:t>
             </w:r>
           </w:p>
         </w:tc>
@@ -2427,29 +2431,7 @@
                 <w:szCs w:val="22"/>
                 <w:highlight w:val="white"/>
               </w:rPr>
-              <w:t xml:space="preserve"> Va </w:t>
-            </w:r>
-            <w:proofErr w:type="gramStart"/>
-            <w:r>
-              <w:rPr>
-                <w:rFonts w:ascii="Calibri" w:eastAsia="Calibri" w:hAnsi="Calibri" w:cs="Calibri"/>
-                <w:color w:val="002060"/>
-                <w:sz w:val="22"/>
-                <w:szCs w:val="22"/>
-                <w:highlight w:val="white"/>
-              </w:rPr>
-              <w:t>a  lograr</w:t>
-            </w:r>
-            <w:proofErr w:type="gramEnd"/>
-            <w:r>
-              <w:rPr>
-                <w:rFonts w:ascii="Calibri" w:eastAsia="Calibri" w:hAnsi="Calibri" w:cs="Calibri"/>
-                <w:color w:val="002060"/>
-                <w:sz w:val="22"/>
-                <w:szCs w:val="22"/>
-                <w:highlight w:val="white"/>
-              </w:rPr>
-              <w:t xml:space="preserve"> la acción previamente establecida (-con la finalidad de- o –para que-)</w:t>
+              <w:t xml:space="preserve"> Va a  lograr la acción previamente establecida (-con la finalidad de- o –para que-)</w:t>
             </w:r>
           </w:p>
         </w:tc>
@@ -2799,29 +2781,7 @@
                 <w:szCs w:val="22"/>
                 <w:highlight w:val="white"/>
               </w:rPr>
-              <w:t xml:space="preserve"> Va </w:t>
-            </w:r>
-            <w:proofErr w:type="gramStart"/>
-            <w:r>
-              <w:rPr>
-                <w:rFonts w:ascii="Calibri" w:eastAsia="Calibri" w:hAnsi="Calibri" w:cs="Calibri"/>
-                <w:color w:val="002060"/>
-                <w:sz w:val="22"/>
-                <w:szCs w:val="22"/>
-                <w:highlight w:val="white"/>
-              </w:rPr>
-              <w:t>a  lograr</w:t>
-            </w:r>
-            <w:proofErr w:type="gramEnd"/>
-            <w:r>
-              <w:rPr>
-                <w:rFonts w:ascii="Calibri" w:eastAsia="Calibri" w:hAnsi="Calibri" w:cs="Calibri"/>
-                <w:color w:val="002060"/>
-                <w:sz w:val="22"/>
-                <w:szCs w:val="22"/>
-                <w:highlight w:val="white"/>
-              </w:rPr>
-              <w:t xml:space="preserve"> la acción previamente establecida (-con la finalidad de- o –para que-)</w:t>
+              <w:t xml:space="preserve"> Va a  lograr la acción previamente establecida (-con la finalidad de- o –para que-)</w:t>
             </w:r>
           </w:p>
         </w:tc>
@@ -3218,29 +3178,7 @@
                 <w:szCs w:val="22"/>
                 <w:highlight w:val="white"/>
               </w:rPr>
-              <w:t xml:space="preserve"> Va </w:t>
-            </w:r>
-            <w:proofErr w:type="gramStart"/>
-            <w:r>
-              <w:rPr>
-                <w:rFonts w:ascii="Calibri" w:eastAsia="Calibri" w:hAnsi="Calibri" w:cs="Calibri"/>
-                <w:color w:val="002060"/>
-                <w:sz w:val="22"/>
-                <w:szCs w:val="22"/>
-                <w:highlight w:val="white"/>
-              </w:rPr>
-              <w:t>a  lograr</w:t>
-            </w:r>
-            <w:proofErr w:type="gramEnd"/>
-            <w:r>
-              <w:rPr>
-                <w:rFonts w:ascii="Calibri" w:eastAsia="Calibri" w:hAnsi="Calibri" w:cs="Calibri"/>
-                <w:color w:val="002060"/>
-                <w:sz w:val="22"/>
-                <w:szCs w:val="22"/>
-                <w:highlight w:val="white"/>
-              </w:rPr>
-              <w:t xml:space="preserve"> la acción previamente establecida (-con la finalidad de- o –para que-)</w:t>
+              <w:t xml:space="preserve"> Va a  lograr la acción previamente establecida (-con la finalidad de- o –para que-)</w:t>
             </w:r>
           </w:p>
         </w:tc>
@@ -4196,27 +4134,7 @@
                 <w:sz w:val="22"/>
                 <w:szCs w:val="22"/>
               </w:rPr>
-              <w:t>Y añadir toda la papelería que vayan a utilizar (</w:t>
-            </w:r>
-            <w:proofErr w:type="spellStart"/>
-            <w:r>
-              <w:rPr>
-                <w:rFonts w:ascii="Calibri" w:eastAsia="Calibri" w:hAnsi="Calibri" w:cs="Calibri"/>
-                <w:color w:val="002060"/>
-                <w:sz w:val="22"/>
-                <w:szCs w:val="22"/>
-              </w:rPr>
-              <w:t>pintarrón</w:t>
-            </w:r>
-            <w:proofErr w:type="spellEnd"/>
-            <w:r>
-              <w:rPr>
-                <w:rFonts w:ascii="Calibri" w:eastAsia="Calibri" w:hAnsi="Calibri" w:cs="Calibri"/>
-                <w:color w:val="002060"/>
-                <w:sz w:val="22"/>
-                <w:szCs w:val="22"/>
-              </w:rPr>
-              <w:t>, rotafolio, plumones, hojas blancas, bolígrafos, lápices etc.)</w:t>
+              <w:t>Y añadir toda la papelería que vayan a utilizar (pintarrón, rotafolio, plumones, hojas blancas, bolígrafos, lápices etc.)</w:t>
             </w:r>
           </w:p>
         </w:tc>
@@ -4511,18 +4429,8 @@
                 <w:sz w:val="22"/>
                 <w:szCs w:val="22"/>
               </w:rPr>
-              <w:t xml:space="preserve">Gel </w:t>
-            </w:r>
-            <w:proofErr w:type="spellStart"/>
-            <w:r>
-              <w:rPr>
-                <w:rFonts w:ascii="Calibri" w:eastAsia="Calibri" w:hAnsi="Calibri" w:cs="Calibri"/>
-                <w:sz w:val="22"/>
-                <w:szCs w:val="22"/>
-              </w:rPr>
-              <w:t>antibacterial</w:t>
-            </w:r>
-            <w:proofErr w:type="spellEnd"/>
+              <w:t>Gel antibacterial</w:t>
+            </w:r>
           </w:p>
           <w:p>
             <w:pPr>
@@ -4667,27 +4575,7 @@
                 <w:sz w:val="22"/>
                 <w:szCs w:val="22"/>
               </w:rPr>
-              <w:t xml:space="preserve">Toallas de </w:t>
-            </w:r>
-            <w:proofErr w:type="spellStart"/>
-            <w:r>
-              <w:rPr>
-                <w:rFonts w:ascii="Calibri" w:eastAsia="Calibri" w:hAnsi="Calibri" w:cs="Calibri"/>
-                <w:color w:val="002060"/>
-                <w:sz w:val="22"/>
-                <w:szCs w:val="22"/>
-              </w:rPr>
-              <w:t>Clorox</w:t>
-            </w:r>
-            <w:proofErr w:type="spellEnd"/>
-            <w:r>
-              <w:rPr>
-                <w:rFonts w:ascii="Calibri" w:eastAsia="Calibri" w:hAnsi="Calibri" w:cs="Calibri"/>
-                <w:color w:val="002060"/>
-                <w:sz w:val="22"/>
-                <w:szCs w:val="22"/>
-              </w:rPr>
-              <w:t>, etc.</w:t>
+              <w:t>Toallas de Clorox, etc.</w:t>
             </w:r>
           </w:p>
         </w:tc>
@@ -4735,17 +4623,7 @@
                 <w:sz w:val="22"/>
                 <w:szCs w:val="22"/>
               </w:rPr>
-              <w:t xml:space="preserve">Formas, momentos y criterios de la evaluación: La Evaluación se llevará a cabo durante la Apertura, el Desarrollo y el Cierre del Curso/sesión. Si el participante cumple con </w:t>
-            </w:r>
-            <w:proofErr w:type="gramStart"/>
-            <w:r>
-              <w:rPr>
-                <w:rFonts w:ascii="Calibri" w:eastAsia="Calibri" w:hAnsi="Calibri" w:cs="Calibri"/>
-                <w:color w:val="000000"/>
-                <w:sz w:val="22"/>
-                <w:szCs w:val="22"/>
-              </w:rPr>
-              <w:t>el  </w:t>
+              <w:t>Formas, momentos y criterios de la evaluación: La Evaluación se llevará a cabo durante la Apertura, el Desarrollo y el Cierre del Curso/sesión. Si el participante cumple con el  </w:t>
             </w:r>
             <w:r>
               <w:rPr>
@@ -4754,17 +4632,7 @@
                 <w:sz w:val="22"/>
                 <w:szCs w:val="22"/>
               </w:rPr>
-              <w:t>X</w:t>
-            </w:r>
-            <w:proofErr w:type="gramEnd"/>
-            <w:r>
-              <w:rPr>
-                <w:rFonts w:ascii="Calibri" w:eastAsia="Calibri" w:hAnsi="Calibri" w:cs="Calibri"/>
-                <w:color w:val="FF0000"/>
-                <w:sz w:val="22"/>
-                <w:szCs w:val="22"/>
-              </w:rPr>
-              <w:t xml:space="preserve"> </w:t>
+              <w:t xml:space="preserve">X </w:t>
             </w:r>
             <w:r>
               <w:rPr>
@@ -5061,7 +4929,6 @@
                 <w:szCs w:val="22"/>
               </w:rPr>
             </w:pPr>
-            <w:proofErr w:type="gramStart"/>
             <w:r>
               <w:rPr>
                 <w:rFonts w:ascii="Calibri" w:eastAsia="Calibri" w:hAnsi="Calibri" w:cs="Calibri"/>
@@ -5071,7 +4938,6 @@
               </w:rPr>
               <w:t>0  %</w:t>
             </w:r>
-            <w:proofErr w:type="gramEnd"/>
           </w:p>
         </w:tc>
         <w:tc>
@@ -7692,38 +7558,7 @@
                 <w:sz w:val="22"/>
                 <w:szCs w:val="22"/>
               </w:rPr>
-              <w:t xml:space="preserve">Promoverá la integración </w:t>
-            </w:r>
-            <w:proofErr w:type="gramStart"/>
-            <w:r>
-              <w:rPr>
-                <w:rFonts w:ascii="Calibri" w:eastAsia="Calibri" w:hAnsi="Calibri" w:cs="Calibri"/>
-                <w:color w:val="000000"/>
-                <w:sz w:val="22"/>
-                <w:szCs w:val="22"/>
-              </w:rPr>
-              <w:t xml:space="preserve">de  </w:t>
-            </w:r>
-            <w:proofErr w:type="spellStart"/>
-            <w:r>
-              <w:rPr>
-                <w:rFonts w:ascii="Calibri" w:eastAsia="Calibri" w:hAnsi="Calibri" w:cs="Calibri"/>
-                <w:color w:val="000000"/>
-                <w:sz w:val="22"/>
-                <w:szCs w:val="22"/>
-              </w:rPr>
-              <w:t>de</w:t>
-            </w:r>
-            <w:proofErr w:type="spellEnd"/>
-            <w:proofErr w:type="gramEnd"/>
-            <w:r>
-              <w:rPr>
-                <w:rFonts w:ascii="Calibri" w:eastAsia="Calibri" w:hAnsi="Calibri" w:cs="Calibri"/>
-                <w:color w:val="000000"/>
-                <w:sz w:val="22"/>
-                <w:szCs w:val="22"/>
-              </w:rPr>
-              <w:t xml:space="preserve"> todos los participantes.</w:t>
+              <w:t>Promoverá la integración de  de todos los participantes.</w:t>
             </w:r>
           </w:p>
           <w:p>
@@ -8683,27 +8518,7 @@
                 <w:sz w:val="22"/>
                 <w:szCs w:val="22"/>
               </w:rPr>
-              <w:t xml:space="preserve">Escribir los Temas y subtemas que definió en la </w:t>
-            </w:r>
-            <w:proofErr w:type="spellStart"/>
-            <w:r>
-              <w:rPr>
-                <w:rFonts w:ascii="Calibri" w:eastAsia="Calibri" w:hAnsi="Calibri" w:cs="Calibri"/>
-                <w:color w:val="002060"/>
-                <w:sz w:val="22"/>
-                <w:szCs w:val="22"/>
-              </w:rPr>
-              <w:t>pág</w:t>
-            </w:r>
-            <w:proofErr w:type="spellEnd"/>
-            <w:r>
-              <w:rPr>
-                <w:rFonts w:ascii="Calibri" w:eastAsia="Calibri" w:hAnsi="Calibri" w:cs="Calibri"/>
-                <w:color w:val="002060"/>
-                <w:sz w:val="22"/>
-                <w:szCs w:val="22"/>
-              </w:rPr>
-              <w:t xml:space="preserve"> 1</w:t>
+              <w:t>Escribir los Temas y subtemas que definió en la pág 1</w:t>
             </w:r>
           </w:p>
         </w:tc>
@@ -8896,29 +8711,7 @@
                 <w:sz w:val="22"/>
                 <w:szCs w:val="22"/>
               </w:rPr>
-              <w:t>El instructor creará un ambiente participativo mediante preguntas relacionadas con el contexto/experiencia laboral/personal de los participantes/</w:t>
-            </w:r>
-            <w:proofErr w:type="spellStart"/>
-            <w:r>
-              <w:rPr>
-                <w:rFonts w:ascii="Calibri" w:eastAsia="Calibri" w:hAnsi="Calibri" w:cs="Calibri"/>
-                <w:b/>
-                <w:color w:val="000000"/>
-                <w:sz w:val="22"/>
-                <w:szCs w:val="22"/>
-              </w:rPr>
-              <w:t>capacitandos</w:t>
-            </w:r>
-            <w:proofErr w:type="spellEnd"/>
-            <w:r>
-              <w:rPr>
-                <w:rFonts w:ascii="Calibri" w:eastAsia="Calibri" w:hAnsi="Calibri" w:cs="Calibri"/>
-                <w:b/>
-                <w:color w:val="000000"/>
-                <w:sz w:val="22"/>
-                <w:szCs w:val="22"/>
-              </w:rPr>
-              <w:t>.</w:t>
+              <w:t>El instructor creará un ambiente participativo mediante preguntas relacionadas con el contexto/experiencia laboral/personal de los participantes/capacitandos.</w:t>
             </w:r>
           </w:p>
           <w:p>
@@ -8939,27 +8732,7 @@
                 <w:sz w:val="22"/>
                 <w:szCs w:val="22"/>
               </w:rPr>
-              <w:t xml:space="preserve">Redactar </w:t>
-            </w:r>
-            <w:proofErr w:type="spellStart"/>
-            <w:r>
-              <w:rPr>
-                <w:rFonts w:ascii="Calibri" w:eastAsia="Calibri" w:hAnsi="Calibri" w:cs="Calibri"/>
-                <w:color w:val="002060"/>
-                <w:sz w:val="22"/>
-                <w:szCs w:val="22"/>
-              </w:rPr>
-              <w:t>minimo</w:t>
-            </w:r>
-            <w:proofErr w:type="spellEnd"/>
-            <w:r>
-              <w:rPr>
-                <w:rFonts w:ascii="Calibri" w:eastAsia="Calibri" w:hAnsi="Calibri" w:cs="Calibri"/>
-                <w:color w:val="002060"/>
-                <w:sz w:val="22"/>
-                <w:szCs w:val="22"/>
-              </w:rPr>
-              <w:t xml:space="preserve"> tres preguntas </w:t>
+              <w:t xml:space="preserve">Redactar minimo tres preguntas </w:t>
             </w:r>
           </w:p>
         </w:tc>
@@ -9614,7 +9387,6 @@
               </w:rPr>
               <w:t>) al final del Curso/sesión. (</w:t>
             </w:r>
-            <w:proofErr w:type="gramStart"/>
             <w:r>
               <w:rPr>
                 <w:rFonts w:ascii="Calibri" w:eastAsia="Calibri" w:hAnsi="Calibri" w:cs="Calibri"/>
@@ -9633,7 +9405,6 @@
               </w:rPr>
               <w:t>)  %</w:t>
             </w:r>
-            <w:proofErr w:type="gramEnd"/>
           </w:p>
           <w:p>
             <w:pPr>
@@ -9974,27 +9745,7 @@
                 <w:sz w:val="22"/>
                 <w:szCs w:val="22"/>
               </w:rPr>
-              <w:t xml:space="preserve">El instructor clarificará el alcance del curso de </w:t>
-            </w:r>
-            <w:proofErr w:type="gramStart"/>
-            <w:r>
-              <w:rPr>
-                <w:rFonts w:ascii="Calibri" w:eastAsia="Calibri" w:hAnsi="Calibri" w:cs="Calibri"/>
-                <w:color w:val="000000"/>
-                <w:sz w:val="22"/>
-                <w:szCs w:val="22"/>
-              </w:rPr>
-              <w:t>acuerdo  a</w:t>
-            </w:r>
-            <w:proofErr w:type="gramEnd"/>
-            <w:r>
-              <w:rPr>
-                <w:rFonts w:ascii="Calibri" w:eastAsia="Calibri" w:hAnsi="Calibri" w:cs="Calibri"/>
-                <w:color w:val="000000"/>
-                <w:sz w:val="22"/>
-                <w:szCs w:val="22"/>
-              </w:rPr>
-              <w:t xml:space="preserve"> las expectativas planteadas por los participantes.</w:t>
+              <w:t>El instructor clarificará el alcance del curso de acuerdo  a las expectativas planteadas por los participantes.</w:t>
             </w:r>
           </w:p>
         </w:tc>
@@ -10851,19 +10602,8 @@
                 <w:sz w:val="22"/>
                 <w:szCs w:val="22"/>
               </w:rPr>
-              <w:t xml:space="preserve">Redactar para que sirve esta evaluación e </w:t>
-            </w:r>
-            <w:proofErr w:type="spellStart"/>
-            <w:r>
-              <w:rPr>
-                <w:rFonts w:ascii="Calibri" w:eastAsia="Calibri" w:hAnsi="Calibri" w:cs="Calibri"/>
-                <w:color w:val="002060"/>
-                <w:sz w:val="22"/>
-                <w:szCs w:val="22"/>
-              </w:rPr>
-              <w:t>Instrucciónes</w:t>
-            </w:r>
-            <w:proofErr w:type="spellEnd"/>
+              <w:t>Redactar para que sirve esta evaluación e Instrucciónes</w:t>
+            </w:r>
           </w:p>
           <w:p>
             <w:pPr>
@@ -11259,7 +10999,7 @@
     </w:p>
     <w:tbl>
       <w:tblPr>
-        <w:tblStyle w:val="a0"/>
+        <w:tblStyle w:val="2"/>
         <w:tblpPr w:leftFromText="141" w:rightFromText="141" w:vertAnchor="text" w:tblpX="115" w:tblpY="173"/>
         <w:tblW w:w="13740" w:type="dxa"/>
         <w:tblInd w:w="0" w:type="dxa"/>
@@ -11747,27 +11487,7 @@
                 <w:sz w:val="22"/>
                 <w:szCs w:val="22"/>
               </w:rPr>
-              <w:t xml:space="preserve">Redactar la </w:t>
-            </w:r>
-            <w:proofErr w:type="spellStart"/>
-            <w:r>
-              <w:rPr>
-                <w:rFonts w:ascii="Calibri" w:eastAsia="Calibri" w:hAnsi="Calibri" w:cs="Calibri"/>
-                <w:color w:val="002060"/>
-                <w:sz w:val="22"/>
-                <w:szCs w:val="22"/>
-              </w:rPr>
-              <w:t>introcucción</w:t>
-            </w:r>
-            <w:proofErr w:type="spellEnd"/>
-            <w:r>
-              <w:rPr>
-                <w:rFonts w:ascii="Calibri" w:eastAsia="Calibri" w:hAnsi="Calibri" w:cs="Calibri"/>
-                <w:color w:val="002060"/>
-                <w:sz w:val="22"/>
-                <w:szCs w:val="22"/>
-              </w:rPr>
-              <w:t xml:space="preserve"> de los temas a tratar, de 8 a 10 renglones.</w:t>
+              <w:t>Redactar la introcucción de los temas a tratar, de 8 a 10 renglones.</w:t>
             </w:r>
           </w:p>
           <w:p>
@@ -12136,27 +11856,7 @@
                 <w:sz w:val="22"/>
                 <w:szCs w:val="22"/>
               </w:rPr>
-              <w:t xml:space="preserve">Redactar algunas </w:t>
-            </w:r>
-            <w:proofErr w:type="spellStart"/>
-            <w:r>
-              <w:rPr>
-                <w:rFonts w:ascii="Calibri" w:eastAsia="Calibri" w:hAnsi="Calibri" w:cs="Calibri"/>
-                <w:color w:val="002060"/>
-                <w:sz w:val="22"/>
-                <w:szCs w:val="22"/>
-              </w:rPr>
-              <w:t>referncias</w:t>
-            </w:r>
-            <w:proofErr w:type="spellEnd"/>
-            <w:r>
-              <w:rPr>
-                <w:rFonts w:ascii="Calibri" w:eastAsia="Calibri" w:hAnsi="Calibri" w:cs="Calibri"/>
-                <w:color w:val="002060"/>
-                <w:sz w:val="22"/>
-                <w:szCs w:val="22"/>
-              </w:rPr>
-              <w:t xml:space="preserve"> bibliográficas</w:t>
+              <w:t>Redactar algunas referncias bibliográficas</w:t>
             </w:r>
           </w:p>
         </w:tc>
@@ -12561,27 +12261,7 @@
                 <w:sz w:val="22"/>
                 <w:szCs w:val="22"/>
               </w:rPr>
-              <w:t xml:space="preserve">Presentará la actividad a desarrollar y </w:t>
-            </w:r>
-            <w:proofErr w:type="gramStart"/>
-            <w:r>
-              <w:rPr>
-                <w:rFonts w:ascii="Calibri" w:eastAsia="Calibri" w:hAnsi="Calibri" w:cs="Calibri"/>
-                <w:color w:val="000000"/>
-                <w:sz w:val="22"/>
-                <w:szCs w:val="22"/>
-              </w:rPr>
-              <w:t>mencionará  el</w:t>
-            </w:r>
-            <w:proofErr w:type="gramEnd"/>
-            <w:r>
-              <w:rPr>
-                <w:rFonts w:ascii="Calibri" w:eastAsia="Calibri" w:hAnsi="Calibri" w:cs="Calibri"/>
-                <w:color w:val="000000"/>
-                <w:sz w:val="22"/>
-                <w:szCs w:val="22"/>
-              </w:rPr>
-              <w:t xml:space="preserve"> propósito de la misma:</w:t>
+              <w:t>Presentará la actividad a desarrollar y mencionará  el propósito de la misma:</w:t>
             </w:r>
           </w:p>
           <w:p>
@@ -13220,19 +12900,8 @@
                 <w:sz w:val="22"/>
                 <w:szCs w:val="22"/>
               </w:rPr>
-              <w:t xml:space="preserve">Redactar para que sirve esta evaluación e </w:t>
-            </w:r>
-            <w:proofErr w:type="spellStart"/>
-            <w:r>
-              <w:rPr>
-                <w:rFonts w:ascii="Calibri" w:eastAsia="Calibri" w:hAnsi="Calibri" w:cs="Calibri"/>
-                <w:color w:val="002060"/>
-                <w:sz w:val="22"/>
-                <w:szCs w:val="22"/>
-              </w:rPr>
-              <w:t>Instrucciónes</w:t>
-            </w:r>
-            <w:proofErr w:type="spellEnd"/>
+              <w:t>Redactar para que sirve esta evaluación e Instrucciónes</w:t>
+            </w:r>
           </w:p>
           <w:p>
             <w:pPr>
@@ -13717,20 +13386,8 @@
                 <w:sz w:val="22"/>
                 <w:szCs w:val="22"/>
               </w:rPr>
-              <w:t xml:space="preserve">El instructor aplicará una Técnica </w:t>
-            </w:r>
-            <w:proofErr w:type="spellStart"/>
-            <w:r>
-              <w:rPr>
-                <w:rFonts w:ascii="Calibri" w:eastAsia="Calibri" w:hAnsi="Calibri" w:cs="Calibri"/>
-                <w:b/>
-                <w:color w:val="000000"/>
-                <w:sz w:val="22"/>
-                <w:szCs w:val="22"/>
-              </w:rPr>
-              <w:t>Energetizante</w:t>
-            </w:r>
-            <w:proofErr w:type="spellEnd"/>
+              <w:t>El instructor aplicará una Técnica Energetizante</w:t>
+            </w:r>
             <w:r>
               <w:rPr>
                 <w:rFonts w:ascii="Calibri" w:eastAsia="Calibri" w:hAnsi="Calibri" w:cs="Calibri"/>
@@ -14178,7 +13835,6 @@
                 <w:highlight w:val="yellow"/>
               </w:rPr>
             </w:pPr>
-            <w:proofErr w:type="spellStart"/>
             <w:r>
               <w:rPr>
                 <w:rFonts w:ascii="Calibri" w:eastAsia="Calibri" w:hAnsi="Calibri" w:cs="Calibri"/>
@@ -14189,7 +13845,6 @@
               </w:rPr>
               <w:t>Energetizante</w:t>
             </w:r>
-            <w:proofErr w:type="spellEnd"/>
           </w:p>
         </w:tc>
         <w:tc>
@@ -14380,27 +14035,7 @@
                 <w:sz w:val="22"/>
                 <w:szCs w:val="22"/>
               </w:rPr>
-              <w:t xml:space="preserve">Copiar objetivo particular </w:t>
-            </w:r>
-            <w:proofErr w:type="spellStart"/>
-            <w:r>
-              <w:rPr>
-                <w:rFonts w:ascii="Calibri" w:eastAsia="Calibri" w:hAnsi="Calibri" w:cs="Calibri"/>
-                <w:color w:val="002060"/>
-                <w:sz w:val="22"/>
-                <w:szCs w:val="22"/>
-              </w:rPr>
-              <w:t>afcetivo</w:t>
-            </w:r>
-            <w:proofErr w:type="spellEnd"/>
-            <w:r>
-              <w:rPr>
-                <w:rFonts w:ascii="Calibri" w:eastAsia="Calibri" w:hAnsi="Calibri" w:cs="Calibri"/>
-                <w:color w:val="002060"/>
-                <w:sz w:val="22"/>
-                <w:szCs w:val="22"/>
-              </w:rPr>
-              <w:t>/relacional social</w:t>
+              <w:t>Copiar objetivo particular afcetivo/relacional social</w:t>
             </w:r>
           </w:p>
           <w:p>
@@ -14538,27 +14173,7 @@
                 <w:sz w:val="22"/>
                 <w:szCs w:val="22"/>
               </w:rPr>
-              <w:t xml:space="preserve">Indicará las </w:t>
-            </w:r>
-            <w:proofErr w:type="spellStart"/>
-            <w:r>
-              <w:rPr>
-                <w:rFonts w:ascii="Calibri" w:eastAsia="Calibri" w:hAnsi="Calibri" w:cs="Calibri"/>
-                <w:color w:val="000000"/>
-                <w:sz w:val="22"/>
-                <w:szCs w:val="22"/>
-              </w:rPr>
-              <w:t>instrucciónes</w:t>
-            </w:r>
-            <w:proofErr w:type="spellEnd"/>
-            <w:r>
-              <w:rPr>
-                <w:rFonts w:ascii="Calibri" w:eastAsia="Calibri" w:hAnsi="Calibri" w:cs="Calibri"/>
-                <w:color w:val="000000"/>
-                <w:sz w:val="22"/>
-                <w:szCs w:val="22"/>
-              </w:rPr>
-              <w:t xml:space="preserve"> de la actividad:</w:t>
+              <w:t>Indicará las instrucciónes de la actividad:</w:t>
             </w:r>
           </w:p>
           <w:p>
@@ -14609,27 +14224,7 @@
                 <w:sz w:val="22"/>
                 <w:szCs w:val="22"/>
               </w:rPr>
-              <w:t xml:space="preserve">Indicará el tiempo que se </w:t>
-            </w:r>
-            <w:proofErr w:type="spellStart"/>
-            <w:r>
-              <w:rPr>
-                <w:rFonts w:ascii="Calibri" w:eastAsia="Calibri" w:hAnsi="Calibri" w:cs="Calibri"/>
-                <w:color w:val="000000"/>
-                <w:sz w:val="22"/>
-                <w:szCs w:val="22"/>
-              </w:rPr>
-              <w:t>asigno</w:t>
-            </w:r>
-            <w:proofErr w:type="spellEnd"/>
-            <w:r>
-              <w:rPr>
-                <w:rFonts w:ascii="Calibri" w:eastAsia="Calibri" w:hAnsi="Calibri" w:cs="Calibri"/>
-                <w:color w:val="000000"/>
-                <w:sz w:val="22"/>
-                <w:szCs w:val="22"/>
-              </w:rPr>
-              <w:t xml:space="preserve"> a la actividad:</w:t>
+              <w:t>Indicará el tiempo que se asigno a la actividad:</w:t>
             </w:r>
           </w:p>
           <w:p>
@@ -15241,19 +14836,8 @@
                 <w:sz w:val="22"/>
                 <w:szCs w:val="22"/>
               </w:rPr>
-              <w:t xml:space="preserve">Redactar para que sirve esta evaluación e </w:t>
-            </w:r>
-            <w:proofErr w:type="spellStart"/>
-            <w:r>
-              <w:rPr>
-                <w:rFonts w:ascii="Calibri" w:eastAsia="Calibri" w:hAnsi="Calibri" w:cs="Calibri"/>
-                <w:color w:val="002060"/>
-                <w:sz w:val="22"/>
-                <w:szCs w:val="22"/>
-              </w:rPr>
-              <w:t>Instrucciónes</w:t>
-            </w:r>
-            <w:proofErr w:type="spellEnd"/>
+              <w:t>Redactar para que sirve esta evaluación e Instrucciónes</w:t>
+            </w:r>
           </w:p>
           <w:p>
             <w:pPr>
@@ -15515,19 +15099,8 @@
                 <w:sz w:val="22"/>
                 <w:szCs w:val="22"/>
               </w:rPr>
-              <w:t xml:space="preserve">Sumativa </w:t>
-            </w:r>
-            <w:proofErr w:type="gramStart"/>
-            <w:r>
-              <w:rPr>
-                <w:rFonts w:ascii="Calibri" w:eastAsia="Calibri" w:hAnsi="Calibri" w:cs="Calibri"/>
-                <w:color w:val="000000"/>
-                <w:sz w:val="22"/>
-                <w:szCs w:val="22"/>
-              </w:rPr>
-              <w:t>de los tiempo</w:t>
-            </w:r>
-            <w:proofErr w:type="gramEnd"/>
+              <w:t>Sumativa de los tiempo</w:t>
+            </w:r>
           </w:p>
         </w:tc>
         <w:tc>
@@ -15566,7 +15139,6 @@
               </w:rPr>
               <w:t xml:space="preserve">Redactar tiempo </w:t>
             </w:r>
-            <w:proofErr w:type="gramStart"/>
             <w:r>
               <w:rPr>
                 <w:rFonts w:ascii="Calibri" w:eastAsia="Calibri" w:hAnsi="Calibri" w:cs="Calibri"/>
@@ -15584,18 +15156,7 @@
                 <w:szCs w:val="18"/>
                 <w:highlight w:val="yellow"/>
               </w:rPr>
-              <w:t xml:space="preserve"> se</w:t>
-            </w:r>
-            <w:proofErr w:type="gramEnd"/>
-            <w:r>
-              <w:rPr>
-                <w:rFonts w:ascii="Calibri" w:eastAsia="Calibri" w:hAnsi="Calibri" w:cs="Calibri"/>
-                <w:color w:val="002060"/>
-                <w:sz w:val="18"/>
-                <w:szCs w:val="18"/>
-                <w:highlight w:val="yellow"/>
-              </w:rPr>
-              <w:t xml:space="preserve"> recomienda un lapso de 80 hasta 100 minutos, dependiendo de las necesidades propias del curso</w:t>
+              <w:t xml:space="preserve"> se recomienda un lapso de 80 hasta 100 minutos, dependiendo de las necesidades propias del curso</w:t>
             </w:r>
             <w:r>
               <w:rPr>
@@ -15641,7 +15202,7 @@
     </w:p>
     <w:tbl>
       <w:tblPr>
-        <w:tblStyle w:val="a1"/>
+        <w:tblStyle w:val="1"/>
         <w:tblW w:w="13704" w:type="dxa"/>
         <w:tblInd w:w="132" w:type="dxa"/>
         <w:tblLayout w:type="fixed"/>
@@ -16762,7 +16323,6 @@
                 <w:szCs w:val="22"/>
               </w:rPr>
             </w:pPr>
-            <w:proofErr w:type="spellStart"/>
             <w:r>
               <w:rPr>
                 <w:rFonts w:ascii="Calibri" w:eastAsia="Calibri" w:hAnsi="Calibri" w:cs="Calibri"/>
@@ -16772,7 +16332,6 @@
               </w:rPr>
               <w:t>Pintarrón</w:t>
             </w:r>
-            <w:proofErr w:type="spellEnd"/>
           </w:p>
         </w:tc>
       </w:tr>
@@ -16866,25 +16425,14 @@
                 <w:szCs w:val="22"/>
               </w:rPr>
             </w:pPr>
-            <w:proofErr w:type="gramStart"/>
-            <w:r>
-              <w:rPr>
-                <w:rFonts w:ascii="Calibri" w:eastAsia="Calibri" w:hAnsi="Calibri" w:cs="Calibri"/>
-                <w:color w:val="002060"/>
-                <w:sz w:val="22"/>
-                <w:szCs w:val="22"/>
-              </w:rPr>
-              <w:t>El instructor junto con los participantes discuten</w:t>
-            </w:r>
-            <w:proofErr w:type="gramEnd"/>
-            <w:r>
-              <w:rPr>
-                <w:rFonts w:ascii="Calibri" w:eastAsia="Calibri" w:hAnsi="Calibri" w:cs="Calibri"/>
-                <w:color w:val="002060"/>
-                <w:sz w:val="22"/>
-                <w:szCs w:val="22"/>
-              </w:rPr>
-              <w:t xml:space="preserve"> sobre el logro y cumplimiento de los objetivos</w:t>
+            <w:r>
+              <w:rPr>
+                <w:rFonts w:ascii="Calibri" w:eastAsia="Calibri" w:hAnsi="Calibri" w:cs="Calibri"/>
+                <w:color w:val="002060"/>
+                <w:sz w:val="22"/>
+                <w:szCs w:val="22"/>
+              </w:rPr>
+              <w:t>El instructor junto con los participantes discuten sobre el logro y cumplimiento de los objetivos</w:t>
             </w:r>
           </w:p>
           <w:p>
@@ -17413,16 +16961,8 @@
               <w:rPr>
                 <w:color w:val="FF0000"/>
               </w:rPr>
-              <w:t xml:space="preserve">Ejemplo: estructura del formato APA para referencias y citas </w:t>
-            </w:r>
-            <w:proofErr w:type="spellStart"/>
-            <w:r>
-              <w:rPr>
-                <w:color w:val="FF0000"/>
-              </w:rPr>
-              <w:t>bilbliograficas</w:t>
-            </w:r>
-            <w:proofErr w:type="spellEnd"/>
+              <w:t>Ejemplo: estructura del formato APA para referencias y citas bilbliograficas</w:t>
+            </w:r>
           </w:p>
           <w:p>
             <w:pPr>
@@ -17465,10 +17005,58 @@
                 <w:szCs w:val="21"/>
                 <w:shd w:val="clear" w:color="auto" w:fill="EEEEEE"/>
               </w:rPr>
-              <w:t xml:space="preserve"> (edición). Editorial. </w:t>
-            </w:r>
-            <w:proofErr w:type="spellStart"/>
-            <w:r>
+              <w:t> (edición). Editorial. Pais de origen.</w:t>
+            </w:r>
+          </w:p>
+          <w:p>
+            <w:pPr>
+              <w:spacing w:after="200" w:line="276" w:lineRule="auto"/>
+              <w:ind w:left="360"/>
+              <w:jc w:val="both"/>
+              <w:rPr>
+                <w:rFonts w:ascii="Arial" w:eastAsia="Arial" w:hAnsi="Arial" w:cs="Arial"/>
+                <w:color w:val="333333"/>
+                <w:sz w:val="21"/>
+                <w:szCs w:val="21"/>
+                <w:highlight w:val="white"/>
+              </w:rPr>
+            </w:pPr>
+            <w:r>
+              <w:rPr>
+                <w:rFonts w:ascii="Arial" w:eastAsia="Arial" w:hAnsi="Arial" w:cs="Arial"/>
+                <w:color w:val="333333"/>
+                <w:sz w:val="21"/>
+                <w:szCs w:val="21"/>
+                <w:highlight w:val="white"/>
+              </w:rPr>
+              <w:t>Sáenz de Jubera Ocón, M., &amp; Alonso Ruíz, R. A. (Coords.). (2021). </w:t>
+            </w:r>
+            <w:r>
+              <w:rPr>
+                <w:rFonts w:ascii="Arial" w:eastAsia="Arial" w:hAnsi="Arial" w:cs="Arial"/>
+                <w:i/>
+                <w:color w:val="333333"/>
+                <w:sz w:val="21"/>
+                <w:szCs w:val="21"/>
+              </w:rPr>
+              <w:t>Ocio y educación: experiencias, innovación y transferencia</w:t>
+            </w:r>
+            <w:r>
+              <w:rPr>
+                <w:rFonts w:ascii="Arial" w:eastAsia="Arial" w:hAnsi="Arial" w:cs="Arial"/>
+                <w:color w:val="333333"/>
+                <w:sz w:val="21"/>
+                <w:szCs w:val="21"/>
+                <w:highlight w:val="white"/>
+              </w:rPr>
+              <w:t>. Universidad de La Rioja. España.</w:t>
+            </w:r>
+          </w:p>
+          <w:p>
+            <w:pPr>
+              <w:spacing w:after="200" w:line="276" w:lineRule="auto"/>
+              <w:ind w:left="360"/>
+              <w:jc w:val="both"/>
               <w:rPr>
                 <w:rFonts w:ascii="Arial" w:eastAsia="Arial" w:hAnsi="Arial" w:cs="Arial"/>
                 <w:color w:val="8B4513"/>
@@ -17476,9 +17064,7 @@
                 <w:szCs w:val="21"/>
                 <w:shd w:val="clear" w:color="auto" w:fill="EEEEEE"/>
               </w:rPr>
-              <w:t>Pais</w:t>
-            </w:r>
-            <w:proofErr w:type="spellEnd"/>
+            </w:pPr>
             <w:r>
               <w:rPr>
                 <w:rFonts w:ascii="Arial" w:eastAsia="Arial" w:hAnsi="Arial" w:cs="Arial"/>
@@ -17487,80 +17073,19 @@
                 <w:szCs w:val="21"/>
                 <w:shd w:val="clear" w:color="auto" w:fill="EEEEEE"/>
               </w:rPr>
-              <w:t xml:space="preserve"> de origen.</w:t>
-            </w:r>
-          </w:p>
-          <w:p>
-            <w:pPr>
-              <w:spacing w:after="200" w:line="276" w:lineRule="auto"/>
-              <w:ind w:left="360"/>
-              <w:jc w:val="both"/>
+              <w:t>Apellido, N. (año). Título del artículo.</w:t>
+            </w:r>
+            <w:r>
               <w:rPr>
                 <w:rFonts w:ascii="Arial" w:eastAsia="Arial" w:hAnsi="Arial" w:cs="Arial"/>
-                <w:color w:val="333333"/>
+                <w:i/>
+                <w:color w:val="8B4513"/>
                 <w:sz w:val="21"/>
                 <w:szCs w:val="21"/>
-                <w:highlight w:val="white"/>
-              </w:rPr>
-            </w:pPr>
-            <w:r>
-              <w:rPr>
-                <w:rFonts w:ascii="Arial" w:eastAsia="Arial" w:hAnsi="Arial" w:cs="Arial"/>
-                <w:color w:val="333333"/>
-                <w:sz w:val="21"/>
-                <w:szCs w:val="21"/>
-                <w:highlight w:val="white"/>
-              </w:rPr>
-              <w:t>Sáenz de Jubera Ocón, M., &amp; Alonso Ruíz, R. A. (</w:t>
-            </w:r>
-            <w:proofErr w:type="spellStart"/>
-            <w:r>
-              <w:rPr>
-                <w:rFonts w:ascii="Arial" w:eastAsia="Arial" w:hAnsi="Arial" w:cs="Arial"/>
-                <w:color w:val="333333"/>
-                <w:sz w:val="21"/>
-                <w:szCs w:val="21"/>
-                <w:highlight w:val="white"/>
-              </w:rPr>
-              <w:t>Coords</w:t>
-            </w:r>
-            <w:proofErr w:type="spellEnd"/>
-            <w:r>
-              <w:rPr>
-                <w:rFonts w:ascii="Arial" w:eastAsia="Arial" w:hAnsi="Arial" w:cs="Arial"/>
-                <w:color w:val="333333"/>
-                <w:sz w:val="21"/>
-                <w:szCs w:val="21"/>
-                <w:highlight w:val="white"/>
-              </w:rPr>
-              <w:t>.). (2021). </w:t>
-            </w:r>
-            <w:r>
-              <w:rPr>
-                <w:rFonts w:ascii="Arial" w:eastAsia="Arial" w:hAnsi="Arial" w:cs="Arial"/>
-                <w:i/>
-                <w:color w:val="333333"/>
-                <w:sz w:val="21"/>
-                <w:szCs w:val="21"/>
-              </w:rPr>
-              <w:t>Ocio y educación: experiencias, innovación y transferencia</w:t>
-            </w:r>
-            <w:r>
-              <w:rPr>
-                <w:rFonts w:ascii="Arial" w:eastAsia="Arial" w:hAnsi="Arial" w:cs="Arial"/>
-                <w:color w:val="333333"/>
-                <w:sz w:val="21"/>
-                <w:szCs w:val="21"/>
-                <w:highlight w:val="white"/>
-              </w:rPr>
-              <w:t>. Universidad de La Rioja. España.</w:t>
-            </w:r>
-          </w:p>
-          <w:p>
-            <w:pPr>
-              <w:spacing w:after="200" w:line="276" w:lineRule="auto"/>
-              <w:ind w:left="360"/>
-              <w:jc w:val="both"/>
+              </w:rPr>
+              <w:t> Título de la revista, volumen</w:t>
+            </w:r>
+            <w:r>
               <w:rPr>
                 <w:rFonts w:ascii="Arial" w:eastAsia="Arial" w:hAnsi="Arial" w:cs="Arial"/>
                 <w:color w:val="8B4513"/>
@@ -17568,367 +17093,130 @@
                 <w:szCs w:val="21"/>
                 <w:shd w:val="clear" w:color="auto" w:fill="EEEEEE"/>
               </w:rPr>
-            </w:pPr>
-            <w:r>
-              <w:rPr>
-                <w:rFonts w:ascii="Arial" w:eastAsia="Arial" w:hAnsi="Arial" w:cs="Arial"/>
+              <w:t>(número), páginas del artículo. Editorial (si la hay). Pais de origen</w:t>
+            </w:r>
+          </w:p>
+          <w:p>
+            <w:pPr>
+              <w:spacing w:after="200" w:line="276" w:lineRule="auto"/>
+              <w:ind w:left="360"/>
+              <w:jc w:val="both"/>
+              <w:rPr>
+                <w:rFonts w:ascii="Calibri" w:eastAsia="Calibri" w:hAnsi="Calibri" w:cs="Calibri"/>
+                <w:color w:val="FF0000"/>
+                <w:sz w:val="22"/>
+                <w:szCs w:val="22"/>
+              </w:rPr>
+            </w:pPr>
+            <w:r>
+              <w:rPr>
+                <w:rFonts w:ascii="Calibri" w:eastAsia="Calibri" w:hAnsi="Calibri" w:cs="Calibri"/>
+                <w:color w:val="333333"/>
+                <w:sz w:val="22"/>
+                <w:szCs w:val="22"/>
+                <w:highlight w:val="white"/>
+              </w:rPr>
+              <w:t>Strachota, S. (2020). Generalizaing in teh context of an early algebra intervention. </w:t>
+            </w:r>
+            <w:r>
+              <w:rPr>
+                <w:rFonts w:ascii="Calibri" w:eastAsia="Calibri" w:hAnsi="Calibri" w:cs="Calibri"/>
+                <w:i/>
+                <w:color w:val="333333"/>
+                <w:sz w:val="22"/>
+                <w:szCs w:val="22"/>
+              </w:rPr>
+              <w:t>Infancia y aprendizaje, 43</w:t>
+            </w:r>
+            <w:r>
+              <w:rPr>
+                <w:rFonts w:ascii="Calibri" w:eastAsia="Calibri" w:hAnsi="Calibri" w:cs="Calibri"/>
+                <w:color w:val="333333"/>
+                <w:sz w:val="22"/>
+                <w:szCs w:val="22"/>
+                <w:highlight w:val="white"/>
+              </w:rPr>
+              <w:t>(2), 347-394.</w:t>
+            </w:r>
+          </w:p>
+          <w:p>
+            <w:pPr>
+              <w:spacing w:after="200" w:line="276" w:lineRule="auto"/>
+              <w:jc w:val="both"/>
+              <w:rPr>
+                <w:rFonts w:ascii="Calibri" w:eastAsia="Calibri" w:hAnsi="Calibri" w:cs="Calibri"/>
+                <w:color w:val="FF0000"/>
+                <w:sz w:val="22"/>
+                <w:szCs w:val="22"/>
+              </w:rPr>
+            </w:pPr>
+            <w:r>
+              <w:rPr>
+                <w:rFonts w:ascii="Calibri" w:eastAsia="Calibri" w:hAnsi="Calibri" w:cs="Calibri"/>
+                <w:color w:val="FF0000"/>
+                <w:sz w:val="22"/>
+                <w:szCs w:val="22"/>
+              </w:rPr>
+              <w:t xml:space="preserve">Recursos de internet (URL): </w:t>
+            </w:r>
+          </w:p>
+          <w:p>
+            <w:pPr>
+              <w:spacing w:after="200" w:line="276" w:lineRule="auto"/>
+              <w:jc w:val="both"/>
+              <w:rPr>
+                <w:rFonts w:ascii="Calibri" w:eastAsia="Calibri" w:hAnsi="Calibri" w:cs="Calibri"/>
+                <w:color w:val="FF0000"/>
+                <w:sz w:val="22"/>
+                <w:szCs w:val="22"/>
+              </w:rPr>
+            </w:pPr>
+            <w:r>
+              <w:rPr>
+                <w:rFonts w:ascii="Calibri" w:eastAsia="Calibri" w:hAnsi="Calibri" w:cs="Calibri"/>
                 <w:color w:val="8B4513"/>
-                <w:sz w:val="21"/>
-                <w:szCs w:val="21"/>
-                <w:shd w:val="clear" w:color="auto" w:fill="EEEEEE"/>
-              </w:rPr>
-              <w:t>Apellido, N. (año). Título del artículo.</w:t>
-            </w:r>
-            <w:r>
-              <w:rPr>
-                <w:rFonts w:ascii="Arial" w:eastAsia="Arial" w:hAnsi="Arial" w:cs="Arial"/>
+                <w:sz w:val="22"/>
+                <w:szCs w:val="22"/>
+              </w:rPr>
+              <w:lastRenderedPageBreak/>
+              <w:t>Apellido, inicial(es) del nombre (año). Nombre de la sección o artículo. En </w:t>
+            </w:r>
+            <w:r>
+              <w:rPr>
+                <w:rFonts w:ascii="Calibri" w:eastAsia="Calibri" w:hAnsi="Calibri" w:cs="Calibri"/>
                 <w:i/>
                 <w:color w:val="8B4513"/>
-                <w:sz w:val="21"/>
-                <w:szCs w:val="21"/>
-              </w:rPr>
-              <w:t> Título de la revista, volumen</w:t>
-            </w:r>
-            <w:r>
-              <w:rPr>
-                <w:rFonts w:ascii="Arial" w:eastAsia="Arial" w:hAnsi="Arial" w:cs="Arial"/>
+                <w:sz w:val="22"/>
+                <w:szCs w:val="22"/>
+              </w:rPr>
+              <w:t>Nombre de la página web</w:t>
+            </w:r>
+            <w:r>
+              <w:rPr>
+                <w:rFonts w:ascii="Calibri" w:eastAsia="Calibri" w:hAnsi="Calibri" w:cs="Calibri"/>
                 <w:color w:val="8B4513"/>
-                <w:sz w:val="21"/>
-                <w:szCs w:val="21"/>
-                <w:shd w:val="clear" w:color="auto" w:fill="EEEEEE"/>
-              </w:rPr>
-              <w:t xml:space="preserve">(número), páginas del artículo. Editorial (si la hay). </w:t>
-            </w:r>
-            <w:proofErr w:type="spellStart"/>
-            <w:r>
-              <w:rPr>
-                <w:rFonts w:ascii="Arial" w:eastAsia="Arial" w:hAnsi="Arial" w:cs="Arial"/>
+                <w:sz w:val="22"/>
+                <w:szCs w:val="22"/>
+              </w:rPr>
+              <w:t>. Recuperado de </w:t>
+            </w:r>
+            <w:r>
+              <w:rPr>
+                <w:rFonts w:ascii="Calibri" w:eastAsia="Calibri" w:hAnsi="Calibri" w:cs="Calibri"/>
+                <w:color w:val="0000FF"/>
+                <w:sz w:val="22"/>
+                <w:szCs w:val="22"/>
+              </w:rPr>
+              <w:t>URL </w:t>
+            </w:r>
+            <w:r>
+              <w:rPr>
+                <w:rFonts w:ascii="Calibri" w:eastAsia="Calibri" w:hAnsi="Calibri" w:cs="Calibri"/>
                 <w:color w:val="8B4513"/>
-                <w:sz w:val="21"/>
-                <w:szCs w:val="21"/>
-                <w:shd w:val="clear" w:color="auto" w:fill="EEEEEE"/>
-              </w:rPr>
-              <w:t>Pais</w:t>
-            </w:r>
-            <w:proofErr w:type="spellEnd"/>
-            <w:r>
-              <w:rPr>
-                <w:rFonts w:ascii="Arial" w:eastAsia="Arial" w:hAnsi="Arial" w:cs="Arial"/>
-                <w:color w:val="8B4513"/>
-                <w:sz w:val="21"/>
-                <w:szCs w:val="21"/>
-                <w:shd w:val="clear" w:color="auto" w:fill="EEEEEE"/>
-              </w:rPr>
-              <w:t xml:space="preserve"> de origen</w:t>
-            </w:r>
-          </w:p>
-          <w:p>
-            <w:pPr>
-              <w:spacing w:after="200" w:line="276" w:lineRule="auto"/>
-              <w:ind w:left="360"/>
-              <w:jc w:val="both"/>
-              <w:rPr>
-                <w:rFonts w:ascii="Calibri" w:eastAsia="Calibri" w:hAnsi="Calibri" w:cs="Calibri"/>
-                <w:color w:val="FF0000"/>
-                <w:sz w:val="22"/>
-                <w:szCs w:val="22"/>
-              </w:rPr>
-            </w:pPr>
-            <w:proofErr w:type="spellStart"/>
-            <w:r>
-              <w:rPr>
-                <w:rFonts w:ascii="Calibri" w:eastAsia="Calibri" w:hAnsi="Calibri" w:cs="Calibri"/>
-                <w:color w:val="333333"/>
-                <w:sz w:val="22"/>
-                <w:szCs w:val="22"/>
-                <w:highlight w:val="white"/>
-              </w:rPr>
-              <w:t>Strachota</w:t>
-            </w:r>
-            <w:proofErr w:type="spellEnd"/>
-            <w:r>
-              <w:rPr>
-                <w:rFonts w:ascii="Calibri" w:eastAsia="Calibri" w:hAnsi="Calibri" w:cs="Calibri"/>
-                <w:color w:val="333333"/>
-                <w:sz w:val="22"/>
-                <w:szCs w:val="22"/>
-                <w:highlight w:val="white"/>
-              </w:rPr>
-              <w:t xml:space="preserve">, S. (2020). </w:t>
-            </w:r>
-            <w:proofErr w:type="spellStart"/>
-            <w:r>
-              <w:rPr>
-                <w:rFonts w:ascii="Calibri" w:eastAsia="Calibri" w:hAnsi="Calibri" w:cs="Calibri"/>
-                <w:color w:val="333333"/>
-                <w:sz w:val="22"/>
-                <w:szCs w:val="22"/>
-                <w:highlight w:val="white"/>
-              </w:rPr>
-              <w:t>Generalizaing</w:t>
-            </w:r>
-            <w:proofErr w:type="spellEnd"/>
-            <w:r>
-              <w:rPr>
-                <w:rFonts w:ascii="Calibri" w:eastAsia="Calibri" w:hAnsi="Calibri" w:cs="Calibri"/>
-                <w:color w:val="333333"/>
-                <w:sz w:val="22"/>
-                <w:szCs w:val="22"/>
-                <w:highlight w:val="white"/>
-              </w:rPr>
-              <w:t xml:space="preserve"> in </w:t>
-            </w:r>
-            <w:proofErr w:type="spellStart"/>
-            <w:r>
-              <w:rPr>
-                <w:rFonts w:ascii="Calibri" w:eastAsia="Calibri" w:hAnsi="Calibri" w:cs="Calibri"/>
-                <w:color w:val="333333"/>
-                <w:sz w:val="22"/>
-                <w:szCs w:val="22"/>
-                <w:highlight w:val="white"/>
-              </w:rPr>
-              <w:t>teh</w:t>
-            </w:r>
-            <w:proofErr w:type="spellEnd"/>
-            <w:r>
-              <w:rPr>
-                <w:rFonts w:ascii="Calibri" w:eastAsia="Calibri" w:hAnsi="Calibri" w:cs="Calibri"/>
-                <w:color w:val="333333"/>
-                <w:sz w:val="22"/>
-                <w:szCs w:val="22"/>
-                <w:highlight w:val="white"/>
-              </w:rPr>
-              <w:t xml:space="preserve"> </w:t>
-            </w:r>
-            <w:proofErr w:type="spellStart"/>
-            <w:r>
-              <w:rPr>
-                <w:rFonts w:ascii="Calibri" w:eastAsia="Calibri" w:hAnsi="Calibri" w:cs="Calibri"/>
-                <w:color w:val="333333"/>
-                <w:sz w:val="22"/>
-                <w:szCs w:val="22"/>
-                <w:highlight w:val="white"/>
-              </w:rPr>
-              <w:t>context</w:t>
-            </w:r>
-            <w:proofErr w:type="spellEnd"/>
-            <w:r>
-              <w:rPr>
-                <w:rFonts w:ascii="Calibri" w:eastAsia="Calibri" w:hAnsi="Calibri" w:cs="Calibri"/>
-                <w:color w:val="333333"/>
-                <w:sz w:val="22"/>
-                <w:szCs w:val="22"/>
-                <w:highlight w:val="white"/>
-              </w:rPr>
-              <w:t xml:space="preserve"> </w:t>
-            </w:r>
-            <w:proofErr w:type="spellStart"/>
-            <w:r>
-              <w:rPr>
-                <w:rFonts w:ascii="Calibri" w:eastAsia="Calibri" w:hAnsi="Calibri" w:cs="Calibri"/>
-                <w:color w:val="333333"/>
-                <w:sz w:val="22"/>
-                <w:szCs w:val="22"/>
-                <w:highlight w:val="white"/>
-              </w:rPr>
-              <w:t>of</w:t>
-            </w:r>
-            <w:proofErr w:type="spellEnd"/>
-            <w:r>
-              <w:rPr>
-                <w:rFonts w:ascii="Calibri" w:eastAsia="Calibri" w:hAnsi="Calibri" w:cs="Calibri"/>
-                <w:color w:val="333333"/>
-                <w:sz w:val="22"/>
-                <w:szCs w:val="22"/>
-                <w:highlight w:val="white"/>
-              </w:rPr>
-              <w:t xml:space="preserve"> </w:t>
-            </w:r>
-            <w:proofErr w:type="spellStart"/>
-            <w:r>
-              <w:rPr>
-                <w:rFonts w:ascii="Calibri" w:eastAsia="Calibri" w:hAnsi="Calibri" w:cs="Calibri"/>
-                <w:color w:val="333333"/>
-                <w:sz w:val="22"/>
-                <w:szCs w:val="22"/>
-                <w:highlight w:val="white"/>
-              </w:rPr>
-              <w:t>an</w:t>
-            </w:r>
-            <w:proofErr w:type="spellEnd"/>
-            <w:r>
-              <w:rPr>
-                <w:rFonts w:ascii="Calibri" w:eastAsia="Calibri" w:hAnsi="Calibri" w:cs="Calibri"/>
-                <w:color w:val="333333"/>
-                <w:sz w:val="22"/>
-                <w:szCs w:val="22"/>
-                <w:highlight w:val="white"/>
-              </w:rPr>
-              <w:t xml:space="preserve"> </w:t>
-            </w:r>
-            <w:proofErr w:type="spellStart"/>
-            <w:r>
-              <w:rPr>
-                <w:rFonts w:ascii="Calibri" w:eastAsia="Calibri" w:hAnsi="Calibri" w:cs="Calibri"/>
-                <w:color w:val="333333"/>
-                <w:sz w:val="22"/>
-                <w:szCs w:val="22"/>
-                <w:highlight w:val="white"/>
-              </w:rPr>
-              <w:t>early</w:t>
-            </w:r>
-            <w:proofErr w:type="spellEnd"/>
-            <w:r>
-              <w:rPr>
-                <w:rFonts w:ascii="Calibri" w:eastAsia="Calibri" w:hAnsi="Calibri" w:cs="Calibri"/>
-                <w:color w:val="333333"/>
-                <w:sz w:val="22"/>
-                <w:szCs w:val="22"/>
-                <w:highlight w:val="white"/>
-              </w:rPr>
-              <w:t xml:space="preserve"> algebra </w:t>
-            </w:r>
-            <w:proofErr w:type="spellStart"/>
-            <w:r>
-              <w:rPr>
-                <w:rFonts w:ascii="Calibri" w:eastAsia="Calibri" w:hAnsi="Calibri" w:cs="Calibri"/>
-                <w:color w:val="333333"/>
-                <w:sz w:val="22"/>
-                <w:szCs w:val="22"/>
-                <w:highlight w:val="white"/>
-              </w:rPr>
-              <w:t>intervention</w:t>
-            </w:r>
-            <w:proofErr w:type="spellEnd"/>
-            <w:r>
-              <w:rPr>
-                <w:rFonts w:ascii="Calibri" w:eastAsia="Calibri" w:hAnsi="Calibri" w:cs="Calibri"/>
-                <w:color w:val="333333"/>
-                <w:sz w:val="22"/>
-                <w:szCs w:val="22"/>
-                <w:highlight w:val="white"/>
-              </w:rPr>
-              <w:t>. </w:t>
-            </w:r>
-            <w:r>
-              <w:rPr>
-                <w:rFonts w:ascii="Calibri" w:eastAsia="Calibri" w:hAnsi="Calibri" w:cs="Calibri"/>
-                <w:i/>
-                <w:color w:val="333333"/>
-                <w:sz w:val="22"/>
-                <w:szCs w:val="22"/>
-              </w:rPr>
-              <w:t>Infancia y aprendizaje, 43</w:t>
-            </w:r>
-            <w:r>
-              <w:rPr>
-                <w:rFonts w:ascii="Calibri" w:eastAsia="Calibri" w:hAnsi="Calibri" w:cs="Calibri"/>
-                <w:color w:val="333333"/>
-                <w:sz w:val="22"/>
-                <w:szCs w:val="22"/>
-                <w:highlight w:val="white"/>
-              </w:rPr>
-              <w:t>(2), 347-394.</w:t>
-            </w:r>
-          </w:p>
-          <w:p>
-            <w:pPr>
-              <w:spacing w:after="200" w:line="276" w:lineRule="auto"/>
-              <w:jc w:val="both"/>
-              <w:rPr>
-                <w:rFonts w:ascii="Calibri" w:eastAsia="Calibri" w:hAnsi="Calibri" w:cs="Calibri"/>
-                <w:color w:val="FF0000"/>
-                <w:sz w:val="22"/>
-                <w:szCs w:val="22"/>
-              </w:rPr>
-            </w:pPr>
-            <w:r>
-              <w:rPr>
-                <w:rFonts w:ascii="Calibri" w:eastAsia="Calibri" w:hAnsi="Calibri" w:cs="Calibri"/>
-                <w:color w:val="FF0000"/>
-                <w:sz w:val="22"/>
-                <w:szCs w:val="22"/>
-              </w:rPr>
-              <w:t xml:space="preserve">Recursos de internet (URL): </w:t>
-            </w:r>
-          </w:p>
-          <w:p>
-            <w:pPr>
-              <w:spacing w:after="200" w:line="276" w:lineRule="auto"/>
-              <w:jc w:val="both"/>
-              <w:rPr>
-                <w:rFonts w:ascii="Calibri" w:eastAsia="Calibri" w:hAnsi="Calibri" w:cs="Calibri"/>
-                <w:color w:val="FF0000"/>
-                <w:sz w:val="22"/>
-                <w:szCs w:val="22"/>
-              </w:rPr>
-            </w:pPr>
-            <w:r>
-              <w:rPr>
-                <w:rFonts w:ascii="Calibri" w:eastAsia="Calibri" w:hAnsi="Calibri" w:cs="Calibri"/>
-                <w:color w:val="8B4513"/>
-                <w:sz w:val="22"/>
-                <w:szCs w:val="22"/>
-              </w:rPr>
-              <w:lastRenderedPageBreak/>
-              <w:t>Apellido, inicial(es) del nombre (año). Nombre de la sección o artículo. En </w:t>
-            </w:r>
-            <w:r>
-              <w:rPr>
-                <w:rFonts w:ascii="Calibri" w:eastAsia="Calibri" w:hAnsi="Calibri" w:cs="Calibri"/>
-                <w:i/>
-                <w:color w:val="8B4513"/>
-                <w:sz w:val="22"/>
-                <w:szCs w:val="22"/>
-              </w:rPr>
-              <w:t>Nombre de la página web</w:t>
-            </w:r>
-            <w:r>
-              <w:rPr>
-                <w:rFonts w:ascii="Calibri" w:eastAsia="Calibri" w:hAnsi="Calibri" w:cs="Calibri"/>
-                <w:color w:val="8B4513"/>
-                <w:sz w:val="22"/>
-                <w:szCs w:val="22"/>
-              </w:rPr>
-              <w:t>. Recuperado de </w:t>
-            </w:r>
-            <w:r>
-              <w:rPr>
-                <w:rFonts w:ascii="Calibri" w:eastAsia="Calibri" w:hAnsi="Calibri" w:cs="Calibri"/>
-                <w:color w:val="0000FF"/>
-                <w:sz w:val="22"/>
-                <w:szCs w:val="22"/>
-              </w:rPr>
-              <w:t>URL </w:t>
-            </w:r>
-            <w:r>
-              <w:rPr>
-                <w:rFonts w:ascii="Calibri" w:eastAsia="Calibri" w:hAnsi="Calibri" w:cs="Calibri"/>
-                <w:color w:val="8B4513"/>
-                <w:sz w:val="22"/>
-                <w:szCs w:val="22"/>
-              </w:rPr>
-              <w:t xml:space="preserve">el x de x de </w:t>
-            </w:r>
-            <w:proofErr w:type="spellStart"/>
-            <w:r>
-              <w:rPr>
-                <w:rFonts w:ascii="Calibri" w:eastAsia="Calibri" w:hAnsi="Calibri" w:cs="Calibri"/>
-                <w:color w:val="8B4513"/>
-                <w:sz w:val="22"/>
-                <w:szCs w:val="22"/>
-              </w:rPr>
-              <w:t>xxxx</w:t>
-            </w:r>
-            <w:proofErr w:type="spellEnd"/>
-            <w:r>
-              <w:rPr>
-                <w:rFonts w:ascii="Calibri" w:eastAsia="Calibri" w:hAnsi="Calibri" w:cs="Calibri"/>
-                <w:color w:val="8B4513"/>
-                <w:sz w:val="22"/>
-                <w:szCs w:val="22"/>
-              </w:rPr>
-              <w:t>.</w:t>
+                <w:sz w:val="22"/>
+                <w:szCs w:val="22"/>
+              </w:rPr>
+              <w:t>el x de x de xxxx.</w:t>
             </w:r>
           </w:p>
           <w:p>
@@ -18749,27 +18037,7 @@
                 <w:sz w:val="22"/>
                 <w:szCs w:val="22"/>
               </w:rPr>
-              <w:t xml:space="preserve">El instructor empleará </w:t>
-            </w:r>
-            <w:proofErr w:type="gramStart"/>
-            <w:r>
-              <w:rPr>
-                <w:rFonts w:ascii="Calibri" w:eastAsia="Calibri" w:hAnsi="Calibri" w:cs="Calibri"/>
-                <w:color w:val="000000"/>
-                <w:sz w:val="22"/>
-                <w:szCs w:val="22"/>
-              </w:rPr>
-              <w:t>un técnica</w:t>
-            </w:r>
-            <w:proofErr w:type="gramEnd"/>
-            <w:r>
-              <w:rPr>
-                <w:rFonts w:ascii="Calibri" w:eastAsia="Calibri" w:hAnsi="Calibri" w:cs="Calibri"/>
-                <w:color w:val="000000"/>
-                <w:sz w:val="22"/>
-                <w:szCs w:val="22"/>
-              </w:rPr>
-              <w:t xml:space="preserve"> de cierre:</w:t>
+              <w:t>El instructor empleará un técnica de cierre:</w:t>
             </w:r>
           </w:p>
           <w:p>
@@ -19176,7 +18444,7 @@
 </file>
 
 <file path=word/numbering.xml><?xml version="1.0" encoding="utf-8"?>
-<w:numbering xmlns:wpc="http://schemas.microsoft.com/office/word/2010/wordprocessingCanvas" xmlns:cx="http://schemas.microsoft.com/office/drawing/2014/chartex" xmlns:cx1="http://schemas.microsoft.com/office/drawing/2015/9/8/chartex" xmlns:cx2="http://schemas.microsoft.com/office/drawing/2015/10/21/chartex" xmlns:cx3="http://schemas.microsoft.com/office/drawing/2016/5/9/chartex" xmlns:cx4="http://schemas.microsoft.com/office/drawing/2016/5/10/chartex" xmlns:cx5="http://schemas.microsoft.com/office/drawing/2016/5/11/chartex" xmlns:cx6="http://schemas.microsoft.com/office/drawing/2016/5/12/chartex" xmlns:cx7="http://schemas.microsoft.com/office/drawing/2016/5/13/chartex" xmlns:cx8="http://schemas.microsoft.com/office/drawing/2016/5/14/chartex" xmlns:mc="http://schemas.openxmlformats.org/markup-compatibility/2006" xmlns:aink="http://schemas.microsoft.com/office/drawing/2016/ink" xmlns:am3d="http://schemas.microsoft.com/office/drawing/2017/model3d" xmlns:o="urn:schemas-microsoft-com:office:office" xmlns:oel="http://schemas.microsoft.com/office/2019/extlst" xmlns:r="http://schemas.openxmlformats.org/officeDocument/2006/relationships" xmlns:m="http://schemas.openxmlformats.org/officeDocument/2006/math" xmlns:v="urn:schemas-microsoft-com:vml" xmlns:wp14="http://schemas.microsoft.com/office/word/2010/wordprocessingDrawing" xmlns:wp="http://schemas.openxmlformats.org/drawingml/2006/wordprocessingDrawing" xmlns:w10="urn:schemas-microsoft-com:office:word" xmlns:w="http://schemas.openxmlformats.org/wordprocessingml/2006/main" xmlns:w14="http://schemas.microsoft.com/office/word/2010/wordml" xmlns:w15="http://schemas.microsoft.com/office/word/2012/wordml" xmlns:w16cex="http://schemas.microsoft.com/office/word/2018/wordml/cex" xmlns:w16cid="http://schemas.microsoft.com/office/word/2016/wordml/cid" xmlns:w16="http://schemas.microsoft.com/office/word/2018/wordml" xmlns:w16sdtdh="http://schemas.microsoft.com/office/word/2020/wordml/sdtdatahash" xmlns:w16se="http://schemas.microsoft.com/office/word/2015/wordml/symex" xmlns:wpg="http://schemas.microsoft.com/office/word/2010/wordprocessingGroup" xmlns:wpi="http://schemas.microsoft.com/office/word/2010/wordprocessingInk" xmlns:wne="http://schemas.microsoft.com/office/word/2006/wordml" xmlns:wps="http://schemas.microsoft.com/office/word/2010/wordprocessingShape" mc:Ignorable="w14 w15 w16se w16cid w16 w16cex w16sdtdh wp14">
+<w:numbering xmlns:wpc="http://schemas.microsoft.com/office/word/2010/wordprocessingCanvas" xmlns:cx="http://schemas.microsoft.com/office/drawing/2014/chartex" xmlns:cx1="http://schemas.microsoft.com/office/drawing/2015/9/8/chartex" xmlns:cx2="http://schemas.microsoft.com/office/drawing/2015/10/21/chartex" xmlns:cx3="http://schemas.microsoft.com/office/drawing/2016/5/9/chartex" xmlns:cx4="http://schemas.microsoft.com/office/drawing/2016/5/10/chartex" xmlns:cx5="http://schemas.microsoft.com/office/drawing/2016/5/11/chartex" xmlns:cx6="http://schemas.microsoft.com/office/drawing/2016/5/12/chartex" xmlns:cx7="http://schemas.microsoft.com/office/drawing/2016/5/13/chartex" xmlns:cx8="http://schemas.microsoft.com/office/drawing/2016/5/14/chartex" xmlns:mc="http://schemas.openxmlformats.org/markup-compatibility/2006" xmlns:aink="http://schemas.microsoft.com/office/drawing/2016/ink" xmlns:am3d="http://schemas.microsoft.com/office/drawing/2017/model3d" xmlns:o="urn:schemas-microsoft-com:office:office" xmlns:oel="http://schemas.microsoft.com/office/2019/extlst" xmlns:r="http://schemas.openxmlformats.org/officeDocument/2006/relationships" xmlns:m="http://schemas.openxmlformats.org/officeDocument/2006/math" xmlns:v="urn:schemas-microsoft-com:vml" xmlns:wp14="http://schemas.microsoft.com/office/word/2010/wordprocessingDrawing" xmlns:wp="http://schemas.openxmlformats.org/drawingml/2006/wordprocessingDrawing" xmlns:w10="urn:schemas-microsoft-com:office:word" xmlns:w="http://schemas.openxmlformats.org/wordprocessingml/2006/main" xmlns:w14="http://schemas.microsoft.com/office/word/2010/wordml" xmlns:w15="http://schemas.microsoft.com/office/word/2012/wordml" xmlns:w16cex="http://schemas.microsoft.com/office/word/2018/wordml/cex" xmlns:w16cid="http://schemas.microsoft.com/office/word/2016/wordml/cid" xmlns:w16="http://schemas.microsoft.com/office/word/2018/wordml" xmlns:w16du="http://schemas.microsoft.com/office/word/2023/wordml/word16du" xmlns:w16sdtdh="http://schemas.microsoft.com/office/word/2020/wordml/sdtdatahash" xmlns:w16se="http://schemas.microsoft.com/office/word/2015/wordml/symex" xmlns:wpg="http://schemas.microsoft.com/office/word/2010/wordprocessingGroup" xmlns:wpi="http://schemas.microsoft.com/office/word/2010/wordprocessingInk" xmlns:wne="http://schemas.microsoft.com/office/word/2006/wordml" xmlns:wps="http://schemas.microsoft.com/office/word/2010/wordprocessingShape" mc:Ignorable="w14 w15 w16se w16cid w16 w16cex w16sdtdh w16du wp14">
   <w:abstractNum w:abstractNumId="0" w15:restartNumberingAfterBreak="0">
     <w:nsid w:val="017101C3"/>
     <w:multiLevelType w:val="multilevel"/>
@@ -23732,7 +23000,7 @@
 </file>
 
 <file path=word/styles.xml><?xml version="1.0" encoding="utf-8"?>
-<w:styles xmlns:mc="http://schemas.openxmlformats.org/markup-compatibility/2006" xmlns:r="http://schemas.openxmlformats.org/officeDocument/2006/relationships" xmlns:w="http://schemas.openxmlformats.org/wordprocessingml/2006/main" xmlns:w14="http://schemas.microsoft.com/office/word/2010/wordml" xmlns:w15="http://schemas.microsoft.com/office/word/2012/wordml" xmlns:w16cex="http://schemas.microsoft.com/office/word/2018/wordml/cex" xmlns:w16cid="http://schemas.microsoft.com/office/word/2016/wordml/cid" xmlns:w16="http://schemas.microsoft.com/office/word/2018/wordml" xmlns:w16sdtdh="http://schemas.microsoft.com/office/word/2020/wordml/sdtdatahash" xmlns:w16se="http://schemas.microsoft.com/office/word/2015/wordml/symex" mc:Ignorable="w14 w15 w16se w16cid w16 w16cex w16sdtdh">
+<w:styles xmlns:mc="http://schemas.openxmlformats.org/markup-compatibility/2006" xmlns:r="http://schemas.openxmlformats.org/officeDocument/2006/relationships" xmlns:w="http://schemas.openxmlformats.org/wordprocessingml/2006/main" xmlns:w14="http://schemas.microsoft.com/office/word/2010/wordml" xmlns:w15="http://schemas.microsoft.com/office/word/2012/wordml" xmlns:w16cex="http://schemas.microsoft.com/office/word/2018/wordml/cex" xmlns:w16cid="http://schemas.microsoft.com/office/word/2016/wordml/cid" xmlns:w16="http://schemas.microsoft.com/office/word/2018/wordml" xmlns:w16du="http://schemas.microsoft.com/office/word/2023/wordml/word16du" xmlns:w16sdtdh="http://schemas.microsoft.com/office/word/2020/wordml/sdtdatahash" xmlns:w16se="http://schemas.microsoft.com/office/word/2015/wordml/symex" mc:Ignorable="w14 w15 w16se w16cid w16 w16cex w16sdtdh w16du">
   <w:docDefaults>
     <w:rPrDefault>
       <w:rPr>
@@ -24316,7 +23584,8 @@
       <w:szCs w:val="48"/>
     </w:rPr>
   </w:style>
-  <w:style w:type="table" w:customStyle="1" w:styleId="a">
+  <w:style w:type="table" w:customStyle="1" w:styleId="3">
+    <w:name w:val="3"/>
     <w:basedOn w:val="TableNormal"/>
     <w:tblPr>
       <w:tblStyleRowBandSize w:val="1"/>
@@ -24329,7 +23598,8 @@
       </w:tblCellMar>
     </w:tblPr>
   </w:style>
-  <w:style w:type="table" w:customStyle="1" w:styleId="a0">
+  <w:style w:type="table" w:customStyle="1" w:styleId="2">
+    <w:name w:val="2"/>
     <w:basedOn w:val="TableNormal"/>
     <w:tblPr>
       <w:tblStyleRowBandSize w:val="1"/>
@@ -24342,7 +23612,8 @@
       </w:tblCellMar>
     </w:tblPr>
   </w:style>
-  <w:style w:type="table" w:customStyle="1" w:styleId="a1">
+  <w:style w:type="table" w:customStyle="1" w:styleId="1">
+    <w:name w:val="1"/>
     <w:basedOn w:val="TableNormal"/>
     <w:tblPr>
       <w:tblStyleRowBandSize w:val="1"/>
@@ -24354,6 +23625,17 @@
         <w:right w:w="15" w:type="dxa"/>
       </w:tblCellMar>
     </w:tblPr>
+  </w:style>
+  <w:style w:type="paragraph" w:styleId="Prrafodelista">
+    <w:name w:val="List Paragraph"/>
+    <w:basedOn w:val="Normal"/>
+    <w:uiPriority w:val="34"/>
+    <w:qFormat/>
+    <w:rsid w:val="00906834"/>
+    <w:pPr>
+      <w:ind w:left="720"/>
+      <w:contextualSpacing/>
+    </w:pPr>
   </w:style>
 </w:styles>
 </file>

</xml_diff>

<commit_message>
refact(plantilla_cliente) se refactorizo logica de plantilla
</commit_message>
<xml_diff>
--- a/resources/plantilla.docx
+++ b/resources/plantilla.docx
@@ -1652,6 +1652,15 @@
                 <w:sz w:val="22"/>
                 <w:szCs w:val="22"/>
               </w:rPr>
+              <w:t>general</w:t>
+            </w:r>
+            <w:r>
+              <w:rPr>
+                <w:rFonts w:ascii="Calibri" w:eastAsia="Calibri" w:hAnsi="Calibri" w:cs="Calibri"/>
+                <w:color w:val="002060"/>
+                <w:sz w:val="22"/>
+                <w:szCs w:val="22"/>
+              </w:rPr>
               <w:t>}</w:t>
             </w:r>
           </w:p>
@@ -1735,6 +1744,15 @@
                 <w:sz w:val="22"/>
                 <w:szCs w:val="22"/>
               </w:rPr>
+              <w:t>general</w:t>
+            </w:r>
+            <w:r>
+              <w:rPr>
+                <w:rFonts w:ascii="Calibri" w:eastAsia="Calibri" w:hAnsi="Calibri" w:cs="Calibri"/>
+                <w:color w:val="002060"/>
+                <w:sz w:val="22"/>
+                <w:szCs w:val="22"/>
+              </w:rPr>
               <w:t>}</w:t>
             </w:r>
           </w:p>
@@ -1811,6 +1829,15 @@
                 <w:szCs w:val="22"/>
               </w:rPr>
               <w:t>condicion</w:t>
+            </w:r>
+            <w:r>
+              <w:rPr>
+                <w:rFonts w:ascii="Calibri" w:eastAsia="Calibri" w:hAnsi="Calibri" w:cs="Calibri"/>
+                <w:color w:val="002060"/>
+                <w:sz w:val="22"/>
+                <w:szCs w:val="22"/>
+              </w:rPr>
+              <w:t>general</w:t>
             </w:r>
             <w:r>
               <w:rPr>
@@ -1903,16 +1930,6 @@
               </w:rPr>
               <w:t>:</w:t>
             </w:r>
-            <w:r>
-              <w:rPr>
-                <w:rFonts w:ascii="Calibri" w:eastAsia="Calibri" w:hAnsi="Calibri" w:cs="Calibri"/>
-                <w:b/>
-                <w:color w:val="000000"/>
-                <w:sz w:val="22"/>
-                <w:szCs w:val="22"/>
-              </w:rPr>
-              <w:t xml:space="preserve"> </w:t>
-            </w:r>
           </w:p>
           <w:p>
             <w:pPr>
@@ -1924,7 +1941,13 @@
               <w:rPr>
                 <w:rFonts w:eastAsia="Calibri"/>
               </w:rPr>
-              <w:t>${mi_variable}</w:t>
+              <w:t>${mi_variable</w:t>
+            </w:r>
+            <w:r>
+              <w:rPr>
+                <w:rFonts w:eastAsia="Calibri"/>
+              </w:rPr>
+              <w:t>}</w:t>
             </w:r>
           </w:p>
         </w:tc>
@@ -2217,7 +2240,25 @@
                 <w:sz w:val="22"/>
                 <w:szCs w:val="22"/>
               </w:rPr>
-              <w:t>El participante</w:t>
+              <w:t>${</w:t>
+            </w:r>
+            <w:r>
+              <w:rPr>
+                <w:rFonts w:ascii="Calibri" w:eastAsia="Calibri" w:hAnsi="Calibri" w:cs="Calibri"/>
+                <w:color w:val="002060"/>
+                <w:sz w:val="22"/>
+                <w:szCs w:val="22"/>
+              </w:rPr>
+              <w:t>sujetoparticular1</w:t>
+            </w:r>
+            <w:r>
+              <w:rPr>
+                <w:rFonts w:ascii="Calibri" w:eastAsia="Calibri" w:hAnsi="Calibri" w:cs="Calibri"/>
+                <w:color w:val="002060"/>
+                <w:sz w:val="22"/>
+                <w:szCs w:val="22"/>
+              </w:rPr>
+              <w:t>}</w:t>
             </w:r>
           </w:p>
         </w:tc>
@@ -2264,45 +2305,7 @@
                 <w:sz w:val="22"/>
                 <w:szCs w:val="22"/>
               </w:rPr>
-              <w:t>En este recuadro vas a redactar</w:t>
-            </w:r>
-            <w:r>
-              <w:rPr>
-                <w:rFonts w:ascii="Calibri" w:eastAsia="Calibri" w:hAnsi="Calibri" w:cs="Calibri"/>
-                <w:b/>
-                <w:color w:val="002060"/>
-                <w:sz w:val="22"/>
-                <w:szCs w:val="22"/>
-              </w:rPr>
-              <w:t xml:space="preserve"> ¿Cuándo? </w:t>
-            </w:r>
-            <w:r>
-              <w:rPr>
-                <w:rFonts w:ascii="Calibri" w:eastAsia="Calibri" w:hAnsi="Calibri" w:cs="Calibri"/>
-                <w:color w:val="002060"/>
-                <w:sz w:val="22"/>
-                <w:szCs w:val="22"/>
-              </w:rPr>
-              <w:t>y</w:t>
-            </w:r>
-            <w:r>
-              <w:rPr>
-                <w:rFonts w:ascii="Calibri" w:eastAsia="Calibri" w:hAnsi="Calibri" w:cs="Calibri"/>
-                <w:b/>
-                <w:color w:val="002060"/>
-                <w:sz w:val="22"/>
-                <w:szCs w:val="22"/>
-              </w:rPr>
-              <w:t xml:space="preserve"> ¿Qué acción va a realizar? </w:t>
-            </w:r>
-            <w:r>
-              <w:rPr>
-                <w:rFonts w:ascii="Calibri" w:eastAsia="Calibri" w:hAnsi="Calibri" w:cs="Calibri"/>
-                <w:color w:val="002060"/>
-                <w:sz w:val="22"/>
-                <w:szCs w:val="22"/>
-              </w:rPr>
-              <w:t>(verbo del tipo cognitivo) con su complemento.</w:t>
+              <w:t>${accionparticular1}</w:t>
             </w:r>
           </w:p>
         </w:tc>
@@ -2349,89 +2352,8 @@
                 <w:color w:val="002060"/>
                 <w:sz w:val="22"/>
                 <w:szCs w:val="22"/>
-                <w:highlight w:val="white"/>
-              </w:rPr>
-              <w:t>En este recuadro vas a</w:t>
-            </w:r>
-            <w:r>
-              <w:rPr>
-                <w:rFonts w:ascii="Calibri" w:eastAsia="Calibri" w:hAnsi="Calibri" w:cs="Calibri"/>
-                <w:color w:val="002060"/>
-                <w:sz w:val="22"/>
-                <w:szCs w:val="22"/>
-              </w:rPr>
-              <w:t xml:space="preserve"> </w:t>
-            </w:r>
-            <w:r>
-              <w:rPr>
-                <w:rFonts w:ascii="Calibri" w:eastAsia="Calibri" w:hAnsi="Calibri" w:cs="Calibri"/>
-                <w:color w:val="002060"/>
-                <w:sz w:val="22"/>
-                <w:szCs w:val="22"/>
-                <w:highlight w:val="white"/>
-              </w:rPr>
-              <w:t>redactar las respuestas a las preguntas</w:t>
-            </w:r>
-            <w:r>
-              <w:rPr>
-                <w:rFonts w:ascii="Calibri" w:eastAsia="Calibri" w:hAnsi="Calibri" w:cs="Calibri"/>
-                <w:b/>
-                <w:color w:val="002060"/>
-                <w:sz w:val="22"/>
-                <w:szCs w:val="22"/>
-                <w:highlight w:val="white"/>
-              </w:rPr>
-              <w:t xml:space="preserve"> ¿Cómo?</w:t>
-            </w:r>
-            <w:r>
-              <w:rPr>
-                <w:rFonts w:ascii="Calibri" w:eastAsia="Calibri" w:hAnsi="Calibri" w:cs="Calibri"/>
-                <w:color w:val="002060"/>
-                <w:sz w:val="22"/>
-                <w:szCs w:val="22"/>
-                <w:highlight w:val="white"/>
-              </w:rPr>
-              <w:t xml:space="preserve"> lograr la acción establecida en el recuadro anterior (-por medio de- o –a través de- o –con base en-)</w:t>
-            </w:r>
-            <w:r>
-              <w:rPr>
-                <w:rFonts w:ascii="Calibri" w:eastAsia="Calibri" w:hAnsi="Calibri" w:cs="Calibri"/>
-                <w:color w:val="002060"/>
-                <w:sz w:val="22"/>
-                <w:szCs w:val="22"/>
-              </w:rPr>
-              <w:t> </w:t>
-            </w:r>
-            <w:r>
-              <w:rPr>
-                <w:rFonts w:ascii="Calibri" w:eastAsia="Calibri" w:hAnsi="Calibri" w:cs="Calibri"/>
-                <w:color w:val="002060"/>
-                <w:sz w:val="22"/>
-                <w:szCs w:val="22"/>
-                <w:highlight w:val="white"/>
-              </w:rPr>
-              <w:t xml:space="preserve">y </w:t>
-            </w:r>
-            <w:r>
-              <w:rPr>
-                <w:rFonts w:ascii="Calibri" w:eastAsia="Calibri" w:hAnsi="Calibri" w:cs="Calibri"/>
-                <w:b/>
-                <w:color w:val="002060"/>
-                <w:sz w:val="22"/>
-                <w:szCs w:val="22"/>
-                <w:highlight w:val="white"/>
-              </w:rPr>
-              <w:t>¿para qué?</w:t>
-            </w:r>
-            <w:r>
-              <w:rPr>
-                <w:rFonts w:ascii="Calibri" w:eastAsia="Calibri" w:hAnsi="Calibri" w:cs="Calibri"/>
-                <w:color w:val="002060"/>
-                <w:sz w:val="22"/>
-                <w:szCs w:val="22"/>
-                <w:highlight w:val="white"/>
-              </w:rPr>
-              <w:t xml:space="preserve"> Va a  lograr la acción previamente establecida (-con la finalidad de- o –para que-)</w:t>
+              </w:rPr>
+              <w:t>${condicionparticular1}</w:t>
             </w:r>
           </w:p>
         </w:tc>
@@ -2477,9 +2399,8 @@
                 <w:color w:val="002060"/>
                 <w:sz w:val="22"/>
                 <w:szCs w:val="22"/>
-                <w:highlight w:val="white"/>
-              </w:rPr>
-              <w:t>Redactar los temas que se van a desarrollar en cada uno de los momentos del curso/sesión para lograr los objetivos.</w:t>
+              </w:rPr>
+              <w:t>${temasparticular1}</w:t>
             </w:r>
           </w:p>
         </w:tc>
@@ -2577,8 +2498,7 @@
                 <w:sz w:val="22"/>
                 <w:szCs w:val="22"/>
               </w:rPr>
-              <w:lastRenderedPageBreak/>
-              <w:t>El participante</w:t>
+              <w:t>${sujetoparticular2}</w:t>
             </w:r>
           </w:p>
         </w:tc>
@@ -2615,45 +2535,25 @@
                 <w:sz w:val="22"/>
                 <w:szCs w:val="22"/>
               </w:rPr>
-              <w:t>En este recuadro vas a redactar</w:t>
-            </w:r>
-            <w:r>
-              <w:rPr>
-                <w:rFonts w:ascii="Calibri" w:eastAsia="Calibri" w:hAnsi="Calibri" w:cs="Calibri"/>
-                <w:b/>
-                <w:color w:val="002060"/>
-                <w:sz w:val="22"/>
-                <w:szCs w:val="22"/>
-              </w:rPr>
-              <w:t xml:space="preserve"> ¿Cuándo? </w:t>
-            </w:r>
-            <w:r>
-              <w:rPr>
-                <w:rFonts w:ascii="Calibri" w:eastAsia="Calibri" w:hAnsi="Calibri" w:cs="Calibri"/>
-                <w:color w:val="002060"/>
-                <w:sz w:val="22"/>
-                <w:szCs w:val="22"/>
-              </w:rPr>
-              <w:t>y</w:t>
-            </w:r>
-            <w:r>
-              <w:rPr>
-                <w:rFonts w:ascii="Calibri" w:eastAsia="Calibri" w:hAnsi="Calibri" w:cs="Calibri"/>
-                <w:b/>
-                <w:color w:val="002060"/>
-                <w:sz w:val="22"/>
-                <w:szCs w:val="22"/>
-              </w:rPr>
-              <w:t xml:space="preserve"> ¿Qué acción va a realizar? </w:t>
-            </w:r>
-            <w:r>
-              <w:rPr>
-                <w:rFonts w:ascii="Calibri" w:eastAsia="Calibri" w:hAnsi="Calibri" w:cs="Calibri"/>
-                <w:color w:val="002060"/>
-                <w:sz w:val="22"/>
-                <w:szCs w:val="22"/>
-              </w:rPr>
-              <w:t>(verbo del tipo psicomotor) con su complemento.</w:t>
+              <w:t>${accionparticular</w:t>
+            </w:r>
+            <w:r>
+              <w:rPr>
+                <w:rFonts w:ascii="Calibri" w:eastAsia="Calibri" w:hAnsi="Calibri" w:cs="Calibri"/>
+                <w:color w:val="002060"/>
+                <w:sz w:val="22"/>
+                <w:szCs w:val="22"/>
+              </w:rPr>
+              <w:t>2</w:t>
+            </w:r>
+            <w:r>
+              <w:rPr>
+                <w:rFonts w:ascii="Calibri" w:eastAsia="Calibri" w:hAnsi="Calibri" w:cs="Calibri"/>
+                <w:color w:val="002060"/>
+                <w:sz w:val="22"/>
+                <w:szCs w:val="22"/>
+              </w:rPr>
+              <w:t>}</w:t>
             </w:r>
           </w:p>
         </w:tc>
@@ -2699,89 +2599,8 @@
                 <w:color w:val="002060"/>
                 <w:sz w:val="22"/>
                 <w:szCs w:val="22"/>
-                <w:highlight w:val="white"/>
-              </w:rPr>
-              <w:t>En este recuadro vas a</w:t>
-            </w:r>
-            <w:r>
-              <w:rPr>
-                <w:rFonts w:ascii="Calibri" w:eastAsia="Calibri" w:hAnsi="Calibri" w:cs="Calibri"/>
-                <w:color w:val="002060"/>
-                <w:sz w:val="22"/>
-                <w:szCs w:val="22"/>
-              </w:rPr>
-              <w:t xml:space="preserve"> </w:t>
-            </w:r>
-            <w:r>
-              <w:rPr>
-                <w:rFonts w:ascii="Calibri" w:eastAsia="Calibri" w:hAnsi="Calibri" w:cs="Calibri"/>
-                <w:color w:val="002060"/>
-                <w:sz w:val="22"/>
-                <w:szCs w:val="22"/>
-                <w:highlight w:val="white"/>
-              </w:rPr>
-              <w:t>redactar las respuestas a las preguntas</w:t>
-            </w:r>
-            <w:r>
-              <w:rPr>
-                <w:rFonts w:ascii="Calibri" w:eastAsia="Calibri" w:hAnsi="Calibri" w:cs="Calibri"/>
-                <w:b/>
-                <w:color w:val="002060"/>
-                <w:sz w:val="22"/>
-                <w:szCs w:val="22"/>
-                <w:highlight w:val="white"/>
-              </w:rPr>
-              <w:t xml:space="preserve"> ¿Cómo?</w:t>
-            </w:r>
-            <w:r>
-              <w:rPr>
-                <w:rFonts w:ascii="Calibri" w:eastAsia="Calibri" w:hAnsi="Calibri" w:cs="Calibri"/>
-                <w:color w:val="002060"/>
-                <w:sz w:val="22"/>
-                <w:szCs w:val="22"/>
-                <w:highlight w:val="white"/>
-              </w:rPr>
-              <w:t xml:space="preserve"> lograr la acción establecida en el recuadro anterior (-por medio de- o –a través de- o –con base en-)</w:t>
-            </w:r>
-            <w:r>
-              <w:rPr>
-                <w:rFonts w:ascii="Calibri" w:eastAsia="Calibri" w:hAnsi="Calibri" w:cs="Calibri"/>
-                <w:color w:val="002060"/>
-                <w:sz w:val="22"/>
-                <w:szCs w:val="22"/>
-              </w:rPr>
-              <w:t> </w:t>
-            </w:r>
-            <w:r>
-              <w:rPr>
-                <w:rFonts w:ascii="Calibri" w:eastAsia="Calibri" w:hAnsi="Calibri" w:cs="Calibri"/>
-                <w:color w:val="002060"/>
-                <w:sz w:val="22"/>
-                <w:szCs w:val="22"/>
-                <w:highlight w:val="white"/>
-              </w:rPr>
-              <w:t xml:space="preserve">y </w:t>
-            </w:r>
-            <w:r>
-              <w:rPr>
-                <w:rFonts w:ascii="Calibri" w:eastAsia="Calibri" w:hAnsi="Calibri" w:cs="Calibri"/>
-                <w:b/>
-                <w:color w:val="002060"/>
-                <w:sz w:val="22"/>
-                <w:szCs w:val="22"/>
-                <w:highlight w:val="white"/>
-              </w:rPr>
-              <w:t>¿para qué?</w:t>
-            </w:r>
-            <w:r>
-              <w:rPr>
-                <w:rFonts w:ascii="Calibri" w:eastAsia="Calibri" w:hAnsi="Calibri" w:cs="Calibri"/>
-                <w:color w:val="002060"/>
-                <w:sz w:val="22"/>
-                <w:szCs w:val="22"/>
-                <w:highlight w:val="white"/>
-              </w:rPr>
-              <w:t xml:space="preserve"> Va a  lograr la acción previamente establecida (-con la finalidad de- o –para que-)</w:t>
+              </w:rPr>
+              <w:t>${condicionparticular2}</w:t>
             </w:r>
           </w:p>
         </w:tc>
@@ -2828,7 +2647,7 @@
                 <w:sz w:val="22"/>
                 <w:szCs w:val="22"/>
               </w:rPr>
-              <w:t>Redactar los temas que se van a desarrollar en cada uno de los momentos del curso para lograr los objetivos.</w:t>
+              <w:t>${temasparticular2}</w:t>
             </w:r>
           </w:p>
         </w:tc>
@@ -2918,7 +2737,8 @@
                 <w:sz w:val="22"/>
                 <w:szCs w:val="22"/>
               </w:rPr>
-              <w:t>El participante</w:t>
+              <w:lastRenderedPageBreak/>
+              <w:t>${sujetoparticular3}</w:t>
             </w:r>
           </w:p>
         </w:tc>
@@ -2955,102 +2775,7 @@
                 <w:sz w:val="22"/>
                 <w:szCs w:val="22"/>
               </w:rPr>
-              <w:t>En este recuadro vas a redactar</w:t>
-            </w:r>
-            <w:r>
-              <w:rPr>
-                <w:rFonts w:ascii="Calibri" w:eastAsia="Calibri" w:hAnsi="Calibri" w:cs="Calibri"/>
-                <w:b/>
-                <w:color w:val="002060"/>
-                <w:sz w:val="22"/>
-                <w:szCs w:val="22"/>
-              </w:rPr>
-              <w:t xml:space="preserve"> ¿Cuándo? </w:t>
-            </w:r>
-            <w:r>
-              <w:rPr>
-                <w:rFonts w:ascii="Calibri" w:eastAsia="Calibri" w:hAnsi="Calibri" w:cs="Calibri"/>
-                <w:color w:val="002060"/>
-                <w:sz w:val="22"/>
-                <w:szCs w:val="22"/>
-              </w:rPr>
-              <w:t>y</w:t>
-            </w:r>
-            <w:r>
-              <w:rPr>
-                <w:rFonts w:ascii="Calibri" w:eastAsia="Calibri" w:hAnsi="Calibri" w:cs="Calibri"/>
-                <w:b/>
-                <w:color w:val="002060"/>
-                <w:sz w:val="22"/>
-                <w:szCs w:val="22"/>
-              </w:rPr>
-              <w:t xml:space="preserve"> ¿Qué acción va a realizar? </w:t>
-            </w:r>
-            <w:r>
-              <w:rPr>
-                <w:rFonts w:ascii="Calibri" w:eastAsia="Calibri" w:hAnsi="Calibri" w:cs="Calibri"/>
-                <w:color w:val="002060"/>
-                <w:sz w:val="22"/>
-                <w:szCs w:val="22"/>
-              </w:rPr>
-              <w:t xml:space="preserve">(verbo del tipo </w:t>
-            </w:r>
-            <w:r>
-              <w:rPr>
-                <w:rFonts w:ascii="Calibri" w:eastAsia="Calibri" w:hAnsi="Calibri" w:cs="Calibri"/>
-                <w:b/>
-                <w:color w:val="002060"/>
-                <w:sz w:val="22"/>
-                <w:szCs w:val="22"/>
-              </w:rPr>
-              <w:t>afectivo</w:t>
-            </w:r>
-            <w:r>
-              <w:rPr>
-                <w:rFonts w:ascii="Calibri" w:eastAsia="Calibri" w:hAnsi="Calibri" w:cs="Calibri"/>
-                <w:color w:val="002060"/>
-                <w:sz w:val="22"/>
-                <w:szCs w:val="22"/>
-              </w:rPr>
-              <w:t>) con su complemento +</w:t>
-            </w:r>
-            <w:r>
-              <w:rPr>
-                <w:rFonts w:ascii="Calibri" w:eastAsia="Calibri" w:hAnsi="Calibri" w:cs="Calibri"/>
-                <w:b/>
-                <w:color w:val="002060"/>
-                <w:sz w:val="22"/>
-                <w:szCs w:val="22"/>
-              </w:rPr>
-              <w:t xml:space="preserve"> </w:t>
-            </w:r>
-            <w:r>
-              <w:rPr>
-                <w:rFonts w:ascii="Calibri" w:eastAsia="Calibri" w:hAnsi="Calibri" w:cs="Calibri"/>
-                <w:color w:val="002060"/>
-                <w:sz w:val="22"/>
-                <w:szCs w:val="22"/>
-              </w:rPr>
-              <w:t>(verbo del tipo relación-</w:t>
-            </w:r>
-            <w:r>
-              <w:rPr>
-                <w:rFonts w:ascii="Calibri" w:eastAsia="Calibri" w:hAnsi="Calibri" w:cs="Calibri"/>
-                <w:b/>
-                <w:color w:val="002060"/>
-                <w:sz w:val="22"/>
-                <w:szCs w:val="22"/>
-              </w:rPr>
-              <w:t>social</w:t>
-            </w:r>
-            <w:r>
-              <w:rPr>
-                <w:rFonts w:ascii="Calibri" w:eastAsia="Calibri" w:hAnsi="Calibri" w:cs="Calibri"/>
-                <w:color w:val="002060"/>
-                <w:sz w:val="22"/>
-                <w:szCs w:val="22"/>
-              </w:rPr>
-              <w:t>) con su complemento.</w:t>
+              <w:t>${accionparticular3}</w:t>
             </w:r>
           </w:p>
         </w:tc>
@@ -3096,89 +2821,8 @@
                 <w:color w:val="002060"/>
                 <w:sz w:val="22"/>
                 <w:szCs w:val="22"/>
-                <w:highlight w:val="white"/>
-              </w:rPr>
-              <w:t>En este recuadro vas a</w:t>
-            </w:r>
-            <w:r>
-              <w:rPr>
-                <w:rFonts w:ascii="Calibri" w:eastAsia="Calibri" w:hAnsi="Calibri" w:cs="Calibri"/>
-                <w:color w:val="002060"/>
-                <w:sz w:val="22"/>
-                <w:szCs w:val="22"/>
-              </w:rPr>
-              <w:t xml:space="preserve"> </w:t>
-            </w:r>
-            <w:r>
-              <w:rPr>
-                <w:rFonts w:ascii="Calibri" w:eastAsia="Calibri" w:hAnsi="Calibri" w:cs="Calibri"/>
-                <w:color w:val="002060"/>
-                <w:sz w:val="22"/>
-                <w:szCs w:val="22"/>
-                <w:highlight w:val="white"/>
-              </w:rPr>
-              <w:t>redactar las respuestas a las preguntas</w:t>
-            </w:r>
-            <w:r>
-              <w:rPr>
-                <w:rFonts w:ascii="Calibri" w:eastAsia="Calibri" w:hAnsi="Calibri" w:cs="Calibri"/>
-                <w:b/>
-                <w:color w:val="002060"/>
-                <w:sz w:val="22"/>
-                <w:szCs w:val="22"/>
-                <w:highlight w:val="white"/>
-              </w:rPr>
-              <w:t xml:space="preserve"> ¿Cómo?</w:t>
-            </w:r>
-            <w:r>
-              <w:rPr>
-                <w:rFonts w:ascii="Calibri" w:eastAsia="Calibri" w:hAnsi="Calibri" w:cs="Calibri"/>
-                <w:color w:val="002060"/>
-                <w:sz w:val="22"/>
-                <w:szCs w:val="22"/>
-                <w:highlight w:val="white"/>
-              </w:rPr>
-              <w:t xml:space="preserve"> lograr la acción establecida en el recuadro anterior (-por medio de- o –a través de- o –con base en-)</w:t>
-            </w:r>
-            <w:r>
-              <w:rPr>
-                <w:rFonts w:ascii="Calibri" w:eastAsia="Calibri" w:hAnsi="Calibri" w:cs="Calibri"/>
-                <w:color w:val="002060"/>
-                <w:sz w:val="22"/>
-                <w:szCs w:val="22"/>
-              </w:rPr>
-              <w:t> </w:t>
-            </w:r>
-            <w:r>
-              <w:rPr>
-                <w:rFonts w:ascii="Calibri" w:eastAsia="Calibri" w:hAnsi="Calibri" w:cs="Calibri"/>
-                <w:color w:val="002060"/>
-                <w:sz w:val="22"/>
-                <w:szCs w:val="22"/>
-                <w:highlight w:val="white"/>
-              </w:rPr>
-              <w:t xml:space="preserve">y </w:t>
-            </w:r>
-            <w:r>
-              <w:rPr>
-                <w:rFonts w:ascii="Calibri" w:eastAsia="Calibri" w:hAnsi="Calibri" w:cs="Calibri"/>
-                <w:b/>
-                <w:color w:val="002060"/>
-                <w:sz w:val="22"/>
-                <w:szCs w:val="22"/>
-                <w:highlight w:val="white"/>
-              </w:rPr>
-              <w:t>¿para qué?</w:t>
-            </w:r>
-            <w:r>
-              <w:rPr>
-                <w:rFonts w:ascii="Calibri" w:eastAsia="Calibri" w:hAnsi="Calibri" w:cs="Calibri"/>
-                <w:color w:val="002060"/>
-                <w:sz w:val="22"/>
-                <w:szCs w:val="22"/>
-                <w:highlight w:val="white"/>
-              </w:rPr>
-              <w:t xml:space="preserve"> Va a  lograr la acción previamente establecida (-con la finalidad de- o –para que-)</w:t>
+              </w:rPr>
+              <w:t>${condicionparticular3}</w:t>
             </w:r>
           </w:p>
         </w:tc>
@@ -3225,7 +2869,7 @@
                 <w:sz w:val="22"/>
                 <w:szCs w:val="22"/>
               </w:rPr>
-              <w:t>Redactar los temas que se van a desarrollar en cada uno de los momentos del curso para lograr los objetivos.</w:t>
+              <w:t>${temasparticular3}</w:t>
             </w:r>
           </w:p>
         </w:tc>
@@ -4080,7 +3724,6 @@
                 <w:sz w:val="22"/>
                 <w:szCs w:val="22"/>
               </w:rPr>
-              <w:lastRenderedPageBreak/>
               <w:t>1 lista de asistencia</w:t>
             </w:r>
           </w:p>
@@ -4134,7 +3777,17 @@
                 <w:sz w:val="22"/>
                 <w:szCs w:val="22"/>
               </w:rPr>
-              <w:t>Y añadir toda la papelería que vayan a utilizar (pintarrón, rotafolio, plumones, hojas blancas, bolígrafos, lápices etc.)</w:t>
+              <w:t xml:space="preserve">Y añadir toda la papelería que vayan a utilizar (pintarrón, rotafolio, </w:t>
+            </w:r>
+            <w:r>
+              <w:rPr>
+                <w:rFonts w:ascii="Calibri" w:eastAsia="Calibri" w:hAnsi="Calibri" w:cs="Calibri"/>
+                <w:color w:val="002060"/>
+                <w:sz w:val="22"/>
+                <w:szCs w:val="22"/>
+              </w:rPr>
+              <w:lastRenderedPageBreak/>
+              <w:t>plumones, hojas blancas, bolígrafos, lápices etc.)</w:t>
             </w:r>
           </w:p>
         </w:tc>
@@ -6576,7 +6229,6 @@
                 <w:sz w:val="22"/>
                 <w:szCs w:val="22"/>
               </w:rPr>
-              <w:lastRenderedPageBreak/>
               <w:t xml:space="preserve">facilitador y de los participantes </w:t>
             </w:r>
           </w:p>
@@ -6623,7 +6275,6 @@
                 <w:sz w:val="22"/>
                 <w:szCs w:val="22"/>
               </w:rPr>
-              <w:lastRenderedPageBreak/>
               <w:t>El instructor se presentará ante el grupo</w:t>
             </w:r>
           </w:p>
@@ -7500,6 +7151,7 @@
                 <w:sz w:val="22"/>
                 <w:szCs w:val="22"/>
               </w:rPr>
+              <w:lastRenderedPageBreak/>
               <w:t>Cuántos minutos</w:t>
             </w:r>
           </w:p>
@@ -7644,6 +7296,7 @@
                 <w:sz w:val="22"/>
                 <w:szCs w:val="22"/>
               </w:rPr>
+              <w:lastRenderedPageBreak/>
               <w:t>Tiempo</w:t>
             </w:r>
           </w:p>
@@ -9333,6 +8986,7 @@
                 <w:sz w:val="22"/>
                 <w:szCs w:val="22"/>
               </w:rPr>
+              <w:lastRenderedPageBreak/>
               <w:t xml:space="preserve">Finalidad/beneficio/ventaja: </w:t>
             </w:r>
             <w:r>
@@ -9518,6 +9172,7 @@
                 <w:sz w:val="22"/>
                 <w:szCs w:val="22"/>
               </w:rPr>
+              <w:lastRenderedPageBreak/>
               <w:t>Tiempo considerado para su realización</w:t>
             </w:r>
           </w:p>
@@ -10557,7 +10212,6 @@
                 <w:sz w:val="22"/>
                 <w:szCs w:val="22"/>
               </w:rPr>
-              <w:lastRenderedPageBreak/>
               <w:t>Redactar el objetivo de esta evaluación</w:t>
             </w:r>
           </w:p>
@@ -10702,6 +10356,7 @@
                 <w:sz w:val="22"/>
                 <w:szCs w:val="22"/>
               </w:rPr>
+              <w:lastRenderedPageBreak/>
               <w:t>Mencionará a los participantes que los errores u omisiones que se presenten durante el curso, son oportunidades para fortalecer el aprendizaje.</w:t>
             </w:r>
           </w:p>
@@ -10742,17 +10397,7 @@
                 <w:szCs w:val="22"/>
               </w:rPr>
               <w:lastRenderedPageBreak/>
-              <w:t xml:space="preserve">Tiempo considerado </w:t>
-            </w:r>
-            <w:r>
-              <w:rPr>
-                <w:rFonts w:ascii="Calibri" w:eastAsia="Calibri" w:hAnsi="Calibri" w:cs="Calibri"/>
-                <w:color w:val="002060"/>
-                <w:sz w:val="22"/>
-                <w:szCs w:val="22"/>
-              </w:rPr>
-              <w:lastRenderedPageBreak/>
-              <w:t>para su realización</w:t>
+              <w:t>Tiempo considerado para su realización</w:t>
             </w:r>
           </w:p>
         </w:tc>
@@ -10854,7 +10499,6 @@
                 <w:sz w:val="22"/>
                 <w:szCs w:val="22"/>
               </w:rPr>
-              <w:lastRenderedPageBreak/>
               <w:t>Bolígrafos</w:t>
             </w:r>
           </w:p>
@@ -11717,7 +11361,6 @@
                 <w:sz w:val="22"/>
                 <w:szCs w:val="22"/>
               </w:rPr>
-              <w:lastRenderedPageBreak/>
               <w:t>Redactar la síntesis aquí</w:t>
             </w:r>
           </w:p>
@@ -11810,6 +11453,7 @@
                 <w:sz w:val="22"/>
                 <w:szCs w:val="22"/>
               </w:rPr>
+              <w:lastRenderedPageBreak/>
               <w:t>Redactar por lo menos 2 preguntas</w:t>
             </w:r>
           </w:p>
@@ -12747,7 +12391,6 @@
                 <w:sz w:val="22"/>
                 <w:szCs w:val="22"/>
               </w:rPr>
-              <w:lastRenderedPageBreak/>
               <w:t>3. Evaluación Formativa</w:t>
             </w:r>
           </w:p>
@@ -13332,6 +12975,7 @@
                 <w:sz w:val="22"/>
                 <w:szCs w:val="22"/>
               </w:rPr>
+              <w:lastRenderedPageBreak/>
               <w:t>4. Técnica grupal</w:t>
             </w:r>
           </w:p>
@@ -14401,7 +14045,6 @@
                 <w:sz w:val="22"/>
                 <w:szCs w:val="22"/>
               </w:rPr>
-              <w:lastRenderedPageBreak/>
               <w:t>Propiciará la discusión de los equipos</w:t>
             </w:r>
           </w:p>
@@ -14519,6 +14162,7 @@
                 <w:sz w:val="22"/>
                 <w:szCs w:val="22"/>
               </w:rPr>
+              <w:lastRenderedPageBreak/>
               <w:t>Redactar una breve conclusión del tema</w:t>
             </w:r>
           </w:p>
@@ -16219,7 +15863,6 @@
                 <w:sz w:val="22"/>
                 <w:szCs w:val="22"/>
               </w:rPr>
-              <w:lastRenderedPageBreak/>
               <w:t>El instructor retoma las expectativas escritas por los participantes al inicio del curso y analizan en grupo, si se cumplieron</w:t>
             </w:r>
           </w:p>
@@ -16257,7 +15900,6 @@
                 <w:sz w:val="22"/>
                 <w:szCs w:val="22"/>
               </w:rPr>
-              <w:lastRenderedPageBreak/>
               <w:t xml:space="preserve">Tiempo </w:t>
             </w:r>
           </w:p>
@@ -16659,6 +16301,7 @@
                 <w:sz w:val="22"/>
                 <w:szCs w:val="22"/>
               </w:rPr>
+              <w:lastRenderedPageBreak/>
               <w:t>Sugerencias de continuidad del aprendizaje</w:t>
             </w:r>
           </w:p>
@@ -17178,7 +16821,6 @@
                 <w:sz w:val="22"/>
                 <w:szCs w:val="22"/>
               </w:rPr>
-              <w:lastRenderedPageBreak/>
               <w:t>Apellido, inicial(es) del nombre (año). Nombre de la sección o artículo. En </w:t>
             </w:r>
             <w:r>
@@ -17269,7 +16911,18 @@
                   <w:szCs w:val="22"/>
                   <w:u w:val="single"/>
                 </w:rPr>
-                <w:t>http://www.diariosur.es/interior/201602/15/ronda-cierra-biblioteca-ante-20160215204222.html</w:t>
+                <w:t>http://www.diariosur.es/interior/201602/15/ronda-cierra-</w:t>
+              </w:r>
+              <w:r>
+                <w:rPr>
+                  <w:rFonts w:ascii="Calibri" w:eastAsia="Calibri" w:hAnsi="Calibri" w:cs="Calibri"/>
+                  <w:color w:val="0000FF"/>
+                  <w:sz w:val="22"/>
+                  <w:szCs w:val="22"/>
+                  <w:u w:val="single"/>
+                </w:rPr>
+                <w:lastRenderedPageBreak/>
+                <w:t>biblioteca-ante-20160215204222.html</w:t>
               </w:r>
             </w:hyperlink>
             <w:r>

</xml_diff>

<commit_message>
feat(plantilla cliente) refact hasta seccion4
</commit_message>
<xml_diff>
--- a/resources/plantilla.docx
+++ b/resources/plantilla.docx
@@ -219,6 +219,7 @@
               </w:rPr>
               <w:t>${</w:t>
             </w:r>
+            <w:proofErr w:type="spellStart"/>
             <w:r>
               <w:rPr>
                 <w:rFonts w:ascii="Calibri" w:eastAsia="Calibri" w:hAnsi="Calibri" w:cs="Calibri"/>
@@ -228,6 +229,7 @@
               </w:rPr>
               <w:t>nombre_curso</w:t>
             </w:r>
+            <w:proofErr w:type="spellEnd"/>
             <w:r>
               <w:rPr>
                 <w:rFonts w:ascii="Calibri" w:eastAsia="Calibri" w:hAnsi="Calibri" w:cs="Calibri"/>
@@ -327,6 +329,7 @@
               </w:rPr>
               <w:t>${</w:t>
             </w:r>
+            <w:proofErr w:type="spellStart"/>
             <w:r>
               <w:rPr>
                 <w:rFonts w:ascii="Calibri" w:eastAsia="Calibri" w:hAnsi="Calibri" w:cs="Calibri"/>
@@ -336,6 +339,7 @@
               </w:rPr>
               <w:t>nombre_disenador</w:t>
             </w:r>
+            <w:proofErr w:type="spellEnd"/>
             <w:r>
               <w:rPr>
                 <w:rFonts w:ascii="Calibri" w:eastAsia="Calibri" w:hAnsi="Calibri" w:cs="Calibri"/>
@@ -434,6 +438,7 @@
               </w:rPr>
               <w:t>${</w:t>
             </w:r>
+            <w:proofErr w:type="spellStart"/>
             <w:r>
               <w:rPr>
                 <w:rFonts w:ascii="Calibri" w:eastAsia="Calibri" w:hAnsi="Calibri" w:cs="Calibri"/>
@@ -443,6 +448,7 @@
               </w:rPr>
               <w:t>nombre_facilitador</w:t>
             </w:r>
+            <w:proofErr w:type="spellEnd"/>
             <w:r>
               <w:rPr>
                 <w:rFonts w:ascii="Calibri" w:eastAsia="Calibri" w:hAnsi="Calibri" w:cs="Calibri"/>
@@ -531,6 +537,7 @@
               </w:rPr>
               <w:t>${</w:t>
             </w:r>
+            <w:proofErr w:type="spellStart"/>
             <w:r>
               <w:rPr>
                 <w:rFonts w:ascii="Calibri" w:eastAsia="Calibri" w:hAnsi="Calibri" w:cs="Calibri"/>
@@ -540,6 +547,7 @@
               </w:rPr>
               <w:t>lugar_instruccion</w:t>
             </w:r>
+            <w:proofErr w:type="spellEnd"/>
             <w:r>
               <w:rPr>
                 <w:rFonts w:ascii="Calibri" w:eastAsia="Calibri" w:hAnsi="Calibri" w:cs="Calibri"/>
@@ -633,6 +641,7 @@
               </w:rPr>
               <w:t>${</w:t>
             </w:r>
+            <w:proofErr w:type="spellStart"/>
             <w:r>
               <w:rPr>
                 <w:rFonts w:ascii="Calibri" w:eastAsia="Calibri" w:hAnsi="Calibri" w:cs="Calibri"/>
@@ -642,6 +651,7 @@
               </w:rPr>
               <w:t>duracion</w:t>
             </w:r>
+            <w:proofErr w:type="spellEnd"/>
             <w:r>
               <w:rPr>
                 <w:rFonts w:ascii="Calibri" w:eastAsia="Calibri" w:hAnsi="Calibri" w:cs="Calibri"/>
@@ -707,6 +717,7 @@
               </w:rPr>
               <w:t>${</w:t>
             </w:r>
+            <w:proofErr w:type="spellStart"/>
             <w:r>
               <w:rPr>
                 <w:rFonts w:ascii="Calibri" w:eastAsia="Calibri" w:hAnsi="Calibri" w:cs="Calibri"/>
@@ -716,6 +727,7 @@
               </w:rPr>
               <w:t>perfil_participante</w:t>
             </w:r>
+            <w:proofErr w:type="spellEnd"/>
             <w:r>
               <w:rPr>
                 <w:rFonts w:ascii="Calibri" w:eastAsia="Calibri" w:hAnsi="Calibri" w:cs="Calibri"/>
@@ -762,6 +774,7 @@
               </w:rPr>
               <w:t>${</w:t>
             </w:r>
+            <w:proofErr w:type="spellStart"/>
             <w:r>
               <w:rPr>
                 <w:rFonts w:ascii="Calibri" w:eastAsia="Calibri" w:hAnsi="Calibri" w:cs="Calibri"/>
@@ -771,6 +784,7 @@
               </w:rPr>
               <w:t>perfil_participante_conocimientos</w:t>
             </w:r>
+            <w:proofErr w:type="spellEnd"/>
             <w:r>
               <w:rPr>
                 <w:rFonts w:ascii="Calibri" w:eastAsia="Calibri" w:hAnsi="Calibri" w:cs="Calibri"/>
@@ -826,6 +840,7 @@
               </w:rPr>
               <w:t>${</w:t>
             </w:r>
+            <w:proofErr w:type="spellStart"/>
             <w:r>
               <w:rPr>
                 <w:rFonts w:ascii="Calibri" w:eastAsia="Calibri" w:hAnsi="Calibri" w:cs="Calibri"/>
@@ -835,6 +850,7 @@
               </w:rPr>
               <w:t>perfil_participante_habilidades</w:t>
             </w:r>
+            <w:proofErr w:type="spellEnd"/>
             <w:r>
               <w:rPr>
                 <w:rFonts w:ascii="Calibri" w:eastAsia="Calibri" w:hAnsi="Calibri" w:cs="Calibri"/>
@@ -881,6 +897,7 @@
               </w:rPr>
               <w:t>${</w:t>
             </w:r>
+            <w:proofErr w:type="spellStart"/>
             <w:r>
               <w:rPr>
                 <w:rFonts w:ascii="Calibri" w:eastAsia="Calibri" w:hAnsi="Calibri" w:cs="Calibri"/>
@@ -890,6 +907,7 @@
               </w:rPr>
               <w:t>perfil_participante_producto</w:t>
             </w:r>
+            <w:proofErr w:type="spellEnd"/>
             <w:r>
               <w:rPr>
                 <w:rFonts w:ascii="Calibri" w:eastAsia="Calibri" w:hAnsi="Calibri" w:cs="Calibri"/>
@@ -936,6 +954,7 @@
               </w:rPr>
               <w:t>${</w:t>
             </w:r>
+            <w:proofErr w:type="spellStart"/>
             <w:r>
               <w:rPr>
                 <w:rFonts w:ascii="Calibri" w:eastAsia="Calibri" w:hAnsi="Calibri" w:cs="Calibri"/>
@@ -945,6 +964,7 @@
               </w:rPr>
               <w:t>perfil_participante_ahv</w:t>
             </w:r>
+            <w:proofErr w:type="spellEnd"/>
             <w:r>
               <w:rPr>
                 <w:rFonts w:ascii="Calibri" w:eastAsia="Calibri" w:hAnsi="Calibri" w:cs="Calibri"/>
@@ -1027,6 +1047,7 @@
               </w:rPr>
               <w:t>${</w:t>
             </w:r>
+            <w:proofErr w:type="spellStart"/>
             <w:r>
               <w:rPr>
                 <w:rFonts w:ascii="Calibri" w:eastAsia="Calibri" w:hAnsi="Calibri" w:cs="Calibri"/>
@@ -1036,6 +1057,7 @@
               </w:rPr>
               <w:t>no_participantes</w:t>
             </w:r>
+            <w:proofErr w:type="spellEnd"/>
             <w:r>
               <w:rPr>
                 <w:rFonts w:ascii="Calibri" w:eastAsia="Calibri" w:hAnsi="Calibri" w:cs="Calibri"/>
@@ -1339,6 +1361,7 @@
               </w:rPr>
               <w:t>${</w:t>
             </w:r>
+            <w:proofErr w:type="spellStart"/>
             <w:r>
               <w:rPr>
                 <w:rFonts w:ascii="Calibri" w:eastAsia="Calibri" w:hAnsi="Calibri" w:cs="Calibri"/>
@@ -1348,6 +1371,7 @@
               </w:rPr>
               <w:t>beneficios_del_curso</w:t>
             </w:r>
+            <w:proofErr w:type="spellEnd"/>
             <w:r>
               <w:rPr>
                 <w:rFonts w:ascii="Calibri" w:eastAsia="Calibri" w:hAnsi="Calibri" w:cs="Calibri"/>
@@ -1428,6 +1452,7 @@
               </w:rPr>
               <w:t>${</w:t>
             </w:r>
+            <w:proofErr w:type="spellStart"/>
             <w:r>
               <w:rPr>
                 <w:rFonts w:ascii="Calibri" w:eastAsia="Calibri" w:hAnsi="Calibri" w:cs="Calibri"/>
@@ -1437,6 +1462,16 @@
               </w:rPr>
               <w:t>descripcion</w:t>
             </w:r>
+            <w:r>
+              <w:rPr>
+                <w:rFonts w:ascii="Calibri" w:eastAsia="Calibri" w:hAnsi="Calibri" w:cs="Calibri"/>
+                <w:color w:val="002060"/>
+                <w:sz w:val="22"/>
+                <w:szCs w:val="22"/>
+              </w:rPr>
+              <w:t>general</w:t>
+            </w:r>
+            <w:proofErr w:type="spellEnd"/>
             <w:r>
               <w:rPr>
                 <w:rFonts w:ascii="Calibri" w:eastAsia="Calibri" w:hAnsi="Calibri" w:cs="Calibri"/>
@@ -1636,6 +1671,7 @@
               </w:rPr>
               <w:t>${</w:t>
             </w:r>
+            <w:proofErr w:type="spellStart"/>
             <w:r>
               <w:rPr>
                 <w:rFonts w:ascii="Calibri" w:eastAsia="Calibri" w:hAnsi="Calibri" w:cs="Calibri"/>
@@ -1654,6 +1690,7 @@
               </w:rPr>
               <w:t>general</w:t>
             </w:r>
+            <w:proofErr w:type="spellEnd"/>
             <w:r>
               <w:rPr>
                 <w:rFonts w:ascii="Calibri" w:eastAsia="Calibri" w:hAnsi="Calibri" w:cs="Calibri"/>
@@ -1728,6 +1765,7 @@
               </w:rPr>
               <w:t>${</w:t>
             </w:r>
+            <w:proofErr w:type="spellStart"/>
             <w:r>
               <w:rPr>
                 <w:rFonts w:ascii="Calibri" w:eastAsia="Calibri" w:hAnsi="Calibri" w:cs="Calibri"/>
@@ -1746,6 +1784,7 @@
               </w:rPr>
               <w:t>general</w:t>
             </w:r>
+            <w:proofErr w:type="spellEnd"/>
             <w:r>
               <w:rPr>
                 <w:rFonts w:ascii="Calibri" w:eastAsia="Calibri" w:hAnsi="Calibri" w:cs="Calibri"/>
@@ -1821,6 +1860,7 @@
               </w:rPr>
               <w:t>${</w:t>
             </w:r>
+            <w:proofErr w:type="spellStart"/>
             <w:r>
               <w:rPr>
                 <w:rFonts w:ascii="Calibri" w:eastAsia="Calibri" w:hAnsi="Calibri" w:cs="Calibri"/>
@@ -1839,6 +1879,7 @@
               </w:rPr>
               <w:t>general</w:t>
             </w:r>
+            <w:proofErr w:type="spellEnd"/>
             <w:r>
               <w:rPr>
                 <w:rFonts w:ascii="Calibri" w:eastAsia="Calibri" w:hAnsi="Calibri" w:cs="Calibri"/>
@@ -1941,8 +1982,16 @@
               <w:rPr>
                 <w:rFonts w:eastAsia="Calibri"/>
               </w:rPr>
-              <w:t>${mi_variable</w:t>
-            </w:r>
+              <w:t>${</w:t>
+            </w:r>
+            <w:proofErr w:type="spellStart"/>
+            <w:r>
+              <w:rPr>
+                <w:rFonts w:eastAsia="Calibri"/>
+              </w:rPr>
+              <w:t>mi_variable</w:t>
+            </w:r>
+            <w:proofErr w:type="spellEnd"/>
             <w:r>
               <w:rPr>
                 <w:rFonts w:eastAsia="Calibri"/>
@@ -2378,27 +2427,13 @@
           </w:tcPr>
           <w:p>
             <w:pPr>
-              <w:pBdr>
-                <w:top w:val="nil"/>
-                <w:left w:val="nil"/>
-                <w:bottom w:val="nil"/>
-                <w:right w:val="nil"/>
-                <w:between w:val="nil"/>
-              </w:pBdr>
-              <w:jc w:val="both"/>
-              <w:rPr>
-                <w:rFonts w:ascii="Calibri" w:eastAsia="Calibri" w:hAnsi="Calibri" w:cs="Calibri"/>
-                <w:color w:val="002060"/>
-                <w:sz w:val="22"/>
-                <w:szCs w:val="22"/>
-              </w:rPr>
-            </w:pPr>
-            <w:r>
-              <w:rPr>
-                <w:rFonts w:ascii="Calibri" w:eastAsia="Calibri" w:hAnsi="Calibri" w:cs="Calibri"/>
-                <w:color w:val="002060"/>
-                <w:sz w:val="22"/>
-                <w:szCs w:val="22"/>
+              <w:rPr>
+                <w:rFonts w:eastAsia="Calibri"/>
+              </w:rPr>
+            </w:pPr>
+            <w:r>
+              <w:rPr>
+                <w:rFonts w:eastAsia="Calibri"/>
               </w:rPr>
               <w:t>${temasparticular1}</w:t>
             </w:r>
@@ -2447,9 +2482,8 @@
                 <w:color w:val="002060"/>
                 <w:sz w:val="22"/>
                 <w:szCs w:val="22"/>
-                <w:highlight w:val="white"/>
-              </w:rPr>
-              <w:t>Finalidad/utilidad/beneficio que tiene el aprendizaje esperado ¿para qué lograr la acción previamente establecida?</w:t>
+              </w:rPr>
+              <w:t>${beneficiosparticular1}</w:t>
             </w:r>
           </w:p>
         </w:tc>
@@ -2535,25 +2569,7 @@
                 <w:sz w:val="22"/>
                 <w:szCs w:val="22"/>
               </w:rPr>
-              <w:t>${accionparticular</w:t>
-            </w:r>
-            <w:r>
-              <w:rPr>
-                <w:rFonts w:ascii="Calibri" w:eastAsia="Calibri" w:hAnsi="Calibri" w:cs="Calibri"/>
-                <w:color w:val="002060"/>
-                <w:sz w:val="22"/>
-                <w:szCs w:val="22"/>
-              </w:rPr>
-              <w:t>2</w:t>
-            </w:r>
-            <w:r>
-              <w:rPr>
-                <w:rFonts w:ascii="Calibri" w:eastAsia="Calibri" w:hAnsi="Calibri" w:cs="Calibri"/>
-                <w:color w:val="002060"/>
-                <w:sz w:val="22"/>
-                <w:szCs w:val="22"/>
-              </w:rPr>
-              <w:t>}</w:t>
+              <w:t>${accionparticular2}</w:t>
             </w:r>
           </w:p>
         </w:tc>
@@ -2625,6 +2641,166 @@
           </w:tcPr>
           <w:p>
             <w:pPr>
+              <w:rPr>
+                <w:rFonts w:eastAsia="Calibri"/>
+              </w:rPr>
+            </w:pPr>
+            <w:r>
+              <w:rPr>
+                <w:rFonts w:eastAsia="Calibri"/>
+              </w:rPr>
+              <w:t>${temasparticular2}</w:t>
+            </w:r>
+          </w:p>
+        </w:tc>
+        <w:tc>
+          <w:tcPr>
+            <w:tcW w:w="2410" w:type="dxa"/>
+            <w:gridSpan w:val="2"/>
+            <w:tcBorders>
+              <w:top w:val="single" w:sz="8" w:space="0" w:color="000000"/>
+              <w:left w:val="single" w:sz="8" w:space="0" w:color="000000"/>
+              <w:bottom w:val="single" w:sz="8" w:space="0" w:color="000000"/>
+              <w:right w:val="single" w:sz="8" w:space="0" w:color="000000"/>
+            </w:tcBorders>
+            <w:shd w:val="clear" w:color="auto" w:fill="auto"/>
+            <w:tcMar>
+              <w:top w:w="0" w:type="dxa"/>
+              <w:left w:w="108" w:type="dxa"/>
+              <w:bottom w:w="0" w:type="dxa"/>
+              <w:right w:w="108" w:type="dxa"/>
+            </w:tcMar>
+            <w:vAlign w:val="center"/>
+          </w:tcPr>
+          <w:p>
+            <w:pPr>
+              <w:jc w:val="both"/>
+              <w:rPr>
+                <w:rFonts w:ascii="Calibri" w:eastAsia="Calibri" w:hAnsi="Calibri" w:cs="Calibri"/>
+                <w:color w:val="002060"/>
+                <w:sz w:val="22"/>
+                <w:szCs w:val="22"/>
+              </w:rPr>
+            </w:pPr>
+            <w:r>
+              <w:rPr>
+                <w:rFonts w:ascii="Calibri" w:eastAsia="Calibri" w:hAnsi="Calibri" w:cs="Calibri"/>
+                <w:color w:val="002060"/>
+                <w:sz w:val="22"/>
+                <w:szCs w:val="22"/>
+              </w:rPr>
+              <w:t>${beneficiosparticular2}</w:t>
+            </w:r>
+          </w:p>
+        </w:tc>
+      </w:tr>
+      <w:tr>
+        <w:trPr>
+          <w:trHeight w:val="1958"/>
+        </w:trPr>
+        <w:tc>
+          <w:tcPr>
+            <w:tcW w:w="1938" w:type="dxa"/>
+            <w:tcBorders>
+              <w:top w:val="single" w:sz="8" w:space="0" w:color="000000"/>
+              <w:left w:val="single" w:sz="8" w:space="0" w:color="000000"/>
+              <w:bottom w:val="single" w:sz="8" w:space="0" w:color="000000"/>
+              <w:right w:val="single" w:sz="8" w:space="0" w:color="000000"/>
+            </w:tcBorders>
+            <w:shd w:val="clear" w:color="auto" w:fill="auto"/>
+            <w:tcMar>
+              <w:top w:w="0" w:type="dxa"/>
+              <w:left w:w="108" w:type="dxa"/>
+              <w:bottom w:w="0" w:type="dxa"/>
+              <w:right w:w="108" w:type="dxa"/>
+            </w:tcMar>
+            <w:vAlign w:val="center"/>
+          </w:tcPr>
+          <w:p>
+            <w:pPr>
+              <w:numPr>
+                <w:ilvl w:val="0"/>
+                <w:numId w:val="16"/>
+              </w:numPr>
+              <w:ind w:left="284" w:right="-104"/>
+              <w:jc w:val="both"/>
+              <w:rPr>
+                <w:rFonts w:ascii="Calibri" w:eastAsia="Calibri" w:hAnsi="Calibri" w:cs="Calibri"/>
+                <w:color w:val="002060"/>
+                <w:sz w:val="22"/>
+                <w:szCs w:val="22"/>
+              </w:rPr>
+            </w:pPr>
+            <w:r>
+              <w:rPr>
+                <w:rFonts w:ascii="Calibri" w:eastAsia="Calibri" w:hAnsi="Calibri" w:cs="Calibri"/>
+                <w:color w:val="002060"/>
+                <w:sz w:val="22"/>
+                <w:szCs w:val="22"/>
+              </w:rPr>
+              <w:lastRenderedPageBreak/>
+              <w:t>${sujetoparticular3}</w:t>
+            </w:r>
+          </w:p>
+        </w:tc>
+        <w:tc>
+          <w:tcPr>
+            <w:tcW w:w="2979" w:type="dxa"/>
+            <w:gridSpan w:val="8"/>
+            <w:tcBorders>
+              <w:top w:val="single" w:sz="8" w:space="0" w:color="000000"/>
+              <w:left w:val="single" w:sz="8" w:space="0" w:color="000000"/>
+              <w:bottom w:val="single" w:sz="8" w:space="0" w:color="000000"/>
+              <w:right w:val="single" w:sz="8" w:space="0" w:color="000000"/>
+            </w:tcBorders>
+            <w:shd w:val="clear" w:color="auto" w:fill="auto"/>
+            <w:tcMar>
+              <w:top w:w="0" w:type="dxa"/>
+              <w:left w:w="108" w:type="dxa"/>
+              <w:bottom w:w="0" w:type="dxa"/>
+              <w:right w:w="108" w:type="dxa"/>
+            </w:tcMar>
+          </w:tcPr>
+          <w:p>
+            <w:pPr>
+              <w:jc w:val="both"/>
+              <w:rPr>
+                <w:rFonts w:ascii="Calibri" w:eastAsia="Calibri" w:hAnsi="Calibri" w:cs="Calibri"/>
+                <w:color w:val="002060"/>
+              </w:rPr>
+            </w:pPr>
+            <w:r>
+              <w:rPr>
+                <w:rFonts w:ascii="Calibri" w:eastAsia="Calibri" w:hAnsi="Calibri" w:cs="Calibri"/>
+                <w:color w:val="002060"/>
+                <w:sz w:val="22"/>
+                <w:szCs w:val="22"/>
+              </w:rPr>
+              <w:t>${accionparticular3}</w:t>
+            </w:r>
+          </w:p>
+        </w:tc>
+        <w:tc>
+          <w:tcPr>
+            <w:tcW w:w="3730" w:type="dxa"/>
+            <w:gridSpan w:val="6"/>
+            <w:tcBorders>
+              <w:top w:val="single" w:sz="8" w:space="0" w:color="000000"/>
+              <w:left w:val="single" w:sz="8" w:space="0" w:color="000000"/>
+              <w:bottom w:val="single" w:sz="8" w:space="0" w:color="000000"/>
+              <w:right w:val="single" w:sz="8" w:space="0" w:color="000000"/>
+            </w:tcBorders>
+            <w:shd w:val="clear" w:color="auto" w:fill="auto"/>
+            <w:tcMar>
+              <w:top w:w="0" w:type="dxa"/>
+              <w:left w:w="108" w:type="dxa"/>
+              <w:bottom w:w="0" w:type="dxa"/>
+              <w:right w:w="108" w:type="dxa"/>
+            </w:tcMar>
+            <w:vAlign w:val="center"/>
+          </w:tcPr>
+          <w:p>
+            <w:pPr>
               <w:pBdr>
                 <w:top w:val="nil"/>
                 <w:left w:val="nil"/>
@@ -2647,7 +2823,40 @@
                 <w:sz w:val="22"/>
                 <w:szCs w:val="22"/>
               </w:rPr>
-              <w:t>${temasparticular2}</w:t>
+              <w:t>${condicionparticular3}</w:t>
+            </w:r>
+          </w:p>
+        </w:tc>
+        <w:tc>
+          <w:tcPr>
+            <w:tcW w:w="2693" w:type="dxa"/>
+            <w:gridSpan w:val="5"/>
+            <w:tcBorders>
+              <w:top w:val="single" w:sz="8" w:space="0" w:color="000000"/>
+              <w:left w:val="single" w:sz="8" w:space="0" w:color="000000"/>
+              <w:bottom w:val="single" w:sz="8" w:space="0" w:color="000000"/>
+              <w:right w:val="single" w:sz="8" w:space="0" w:color="000000"/>
+            </w:tcBorders>
+            <w:shd w:val="clear" w:color="auto" w:fill="auto"/>
+            <w:tcMar>
+              <w:top w:w="0" w:type="dxa"/>
+              <w:left w:w="108" w:type="dxa"/>
+              <w:bottom w:w="0" w:type="dxa"/>
+              <w:right w:w="108" w:type="dxa"/>
+            </w:tcMar>
+            <w:vAlign w:val="center"/>
+          </w:tcPr>
+          <w:p>
+            <w:pPr>
+              <w:rPr>
+                <w:rFonts w:eastAsia="Calibri"/>
+              </w:rPr>
+            </w:pPr>
+            <w:r>
+              <w:rPr>
+                <w:rFonts w:eastAsia="Calibri"/>
+              </w:rPr>
+              <w:t>${temasparticular3}</w:t>
             </w:r>
           </w:p>
         </w:tc>
@@ -2686,110 +2895,27 @@
                 <w:color w:val="002060"/>
                 <w:sz w:val="22"/>
                 <w:szCs w:val="22"/>
-                <w:highlight w:val="white"/>
-              </w:rPr>
-              <w:t>Finalidad/utilidad/beneficio que tiene el aprendizaje esperado ¿para qué lograr la acción previamente establecida?</w:t>
+              </w:rPr>
+              <w:t>${beneficiosparticular3}</w:t>
             </w:r>
           </w:p>
         </w:tc>
       </w:tr>
       <w:tr>
         <w:trPr>
-          <w:trHeight w:val="1958"/>
+          <w:trHeight w:val="804"/>
         </w:trPr>
         <w:tc>
           <w:tcPr>
-            <w:tcW w:w="1938" w:type="dxa"/>
-            <w:tcBorders>
-              <w:top w:val="single" w:sz="8" w:space="0" w:color="000000"/>
-              <w:left w:val="single" w:sz="8" w:space="0" w:color="000000"/>
-              <w:bottom w:val="single" w:sz="8" w:space="0" w:color="000000"/>
-              <w:right w:val="single" w:sz="8" w:space="0" w:color="000000"/>
-            </w:tcBorders>
-            <w:shd w:val="clear" w:color="auto" w:fill="auto"/>
-            <w:tcMar>
-              <w:top w:w="0" w:type="dxa"/>
-              <w:left w:w="108" w:type="dxa"/>
-              <w:bottom w:w="0" w:type="dxa"/>
-              <w:right w:w="108" w:type="dxa"/>
-            </w:tcMar>
-            <w:vAlign w:val="center"/>
-          </w:tcPr>
-          <w:p>
-            <w:pPr>
-              <w:numPr>
-                <w:ilvl w:val="0"/>
-                <w:numId w:val="16"/>
-              </w:numPr>
-              <w:ind w:left="284" w:right="-104"/>
-              <w:jc w:val="both"/>
-              <w:rPr>
-                <w:rFonts w:ascii="Calibri" w:eastAsia="Calibri" w:hAnsi="Calibri" w:cs="Calibri"/>
-                <w:color w:val="002060"/>
-                <w:sz w:val="22"/>
-                <w:szCs w:val="22"/>
-              </w:rPr>
-            </w:pPr>
-            <w:r>
-              <w:rPr>
-                <w:rFonts w:ascii="Calibri" w:eastAsia="Calibri" w:hAnsi="Calibri" w:cs="Calibri"/>
-                <w:color w:val="002060"/>
-                <w:sz w:val="22"/>
-                <w:szCs w:val="22"/>
-              </w:rPr>
-              <w:lastRenderedPageBreak/>
-              <w:t>${sujetoparticular3}</w:t>
-            </w:r>
-          </w:p>
-        </w:tc>
-        <w:tc>
-          <w:tcPr>
-            <w:tcW w:w="2979" w:type="dxa"/>
-            <w:gridSpan w:val="8"/>
-            <w:tcBorders>
-              <w:top w:val="single" w:sz="8" w:space="0" w:color="000000"/>
-              <w:left w:val="single" w:sz="8" w:space="0" w:color="000000"/>
-              <w:bottom w:val="single" w:sz="8" w:space="0" w:color="000000"/>
-              <w:right w:val="single" w:sz="8" w:space="0" w:color="000000"/>
-            </w:tcBorders>
-            <w:shd w:val="clear" w:color="auto" w:fill="auto"/>
-            <w:tcMar>
-              <w:top w:w="0" w:type="dxa"/>
-              <w:left w:w="108" w:type="dxa"/>
-              <w:bottom w:w="0" w:type="dxa"/>
-              <w:right w:w="108" w:type="dxa"/>
-            </w:tcMar>
-          </w:tcPr>
-          <w:p>
-            <w:pPr>
-              <w:jc w:val="both"/>
-              <w:rPr>
-                <w:rFonts w:ascii="Calibri" w:eastAsia="Calibri" w:hAnsi="Calibri" w:cs="Calibri"/>
-                <w:color w:val="002060"/>
-              </w:rPr>
-            </w:pPr>
-            <w:r>
-              <w:rPr>
-                <w:rFonts w:ascii="Calibri" w:eastAsia="Calibri" w:hAnsi="Calibri" w:cs="Calibri"/>
-                <w:color w:val="002060"/>
-                <w:sz w:val="22"/>
-                <w:szCs w:val="22"/>
-              </w:rPr>
-              <w:t>${accionparticular3}</w:t>
-            </w:r>
-          </w:p>
-        </w:tc>
-        <w:tc>
-          <w:tcPr>
-            <w:tcW w:w="3730" w:type="dxa"/>
-            <w:gridSpan w:val="6"/>
-            <w:tcBorders>
-              <w:top w:val="single" w:sz="8" w:space="0" w:color="000000"/>
-              <w:left w:val="single" w:sz="8" w:space="0" w:color="000000"/>
-              <w:bottom w:val="single" w:sz="8" w:space="0" w:color="000000"/>
-              <w:right w:val="single" w:sz="8" w:space="0" w:color="000000"/>
-            </w:tcBorders>
-            <w:shd w:val="clear" w:color="auto" w:fill="auto"/>
+            <w:tcW w:w="2552" w:type="dxa"/>
+            <w:gridSpan w:val="4"/>
+            <w:tcBorders>
+              <w:top w:val="single" w:sz="8" w:space="0" w:color="000000"/>
+              <w:left w:val="single" w:sz="8" w:space="0" w:color="000000"/>
+              <w:bottom w:val="single" w:sz="8" w:space="0" w:color="000000"/>
+              <w:right w:val="single" w:sz="8" w:space="0" w:color="000000"/>
+            </w:tcBorders>
+            <w:shd w:val="clear" w:color="auto" w:fill="C5E0B3"/>
             <w:tcMar>
               <w:top w:w="0" w:type="dxa"/>
               <w:left w:w="108" w:type="dxa"/>
@@ -2810,33 +2936,34 @@
               <w:jc w:val="both"/>
               <w:rPr>
                 <w:rFonts w:ascii="Calibri" w:eastAsia="Calibri" w:hAnsi="Calibri" w:cs="Calibri"/>
-                <w:color w:val="002060"/>
-                <w:sz w:val="22"/>
-                <w:szCs w:val="22"/>
-              </w:rPr>
-            </w:pPr>
-            <w:r>
-              <w:rPr>
-                <w:rFonts w:ascii="Calibri" w:eastAsia="Calibri" w:hAnsi="Calibri" w:cs="Calibri"/>
-                <w:color w:val="002060"/>
-                <w:sz w:val="22"/>
-                <w:szCs w:val="22"/>
-              </w:rPr>
-              <w:t>${condicionparticular3}</w:t>
-            </w:r>
-          </w:p>
-        </w:tc>
-        <w:tc>
-          <w:tcPr>
-            <w:tcW w:w="2693" w:type="dxa"/>
-            <w:gridSpan w:val="5"/>
-            <w:tcBorders>
-              <w:top w:val="single" w:sz="8" w:space="0" w:color="000000"/>
-              <w:left w:val="single" w:sz="8" w:space="0" w:color="000000"/>
-              <w:bottom w:val="single" w:sz="8" w:space="0" w:color="000000"/>
-              <w:right w:val="single" w:sz="8" w:space="0" w:color="000000"/>
-            </w:tcBorders>
-            <w:shd w:val="clear" w:color="auto" w:fill="auto"/>
+                <w:color w:val="000000"/>
+                <w:sz w:val="22"/>
+                <w:szCs w:val="22"/>
+              </w:rPr>
+            </w:pPr>
+            <w:r>
+              <w:rPr>
+                <w:rFonts w:ascii="Calibri" w:eastAsia="Calibri" w:hAnsi="Calibri" w:cs="Calibri"/>
+                <w:b/>
+                <w:color w:val="000000"/>
+                <w:sz w:val="22"/>
+                <w:szCs w:val="22"/>
+              </w:rPr>
+              <w:t>Requerimientos en instalaciones, mobiliario y su distribución:</w:t>
+            </w:r>
+          </w:p>
+        </w:tc>
+        <w:tc>
+          <w:tcPr>
+            <w:tcW w:w="1984" w:type="dxa"/>
+            <w:gridSpan w:val="3"/>
+            <w:tcBorders>
+              <w:top w:val="single" w:sz="8" w:space="0" w:color="000000"/>
+              <w:left w:val="single" w:sz="8" w:space="0" w:color="000000"/>
+              <w:bottom w:val="single" w:sz="8" w:space="0" w:color="000000"/>
+              <w:right w:val="single" w:sz="8" w:space="0" w:color="000000"/>
+            </w:tcBorders>
+            <w:shd w:val="clear" w:color="auto" w:fill="C5E0B3"/>
             <w:tcMar>
               <w:top w:w="0" w:type="dxa"/>
               <w:left w:w="108" w:type="dxa"/>
@@ -2857,72 +2984,27 @@
               <w:jc w:val="both"/>
               <w:rPr>
                 <w:rFonts w:ascii="Calibri" w:eastAsia="Calibri" w:hAnsi="Calibri" w:cs="Calibri"/>
-                <w:color w:val="002060"/>
-                <w:sz w:val="22"/>
-                <w:szCs w:val="22"/>
-              </w:rPr>
-            </w:pPr>
-            <w:r>
-              <w:rPr>
-                <w:rFonts w:ascii="Calibri" w:eastAsia="Calibri" w:hAnsi="Calibri" w:cs="Calibri"/>
-                <w:color w:val="002060"/>
-                <w:sz w:val="22"/>
-                <w:szCs w:val="22"/>
-              </w:rPr>
-              <w:t>${temasparticular3}</w:t>
-            </w:r>
-          </w:p>
-        </w:tc>
-        <w:tc>
-          <w:tcPr>
-            <w:tcW w:w="2410" w:type="dxa"/>
-            <w:gridSpan w:val="2"/>
-            <w:tcBorders>
-              <w:top w:val="single" w:sz="8" w:space="0" w:color="000000"/>
-              <w:left w:val="single" w:sz="8" w:space="0" w:color="000000"/>
-              <w:bottom w:val="single" w:sz="8" w:space="0" w:color="000000"/>
-              <w:right w:val="single" w:sz="8" w:space="0" w:color="000000"/>
-            </w:tcBorders>
-            <w:shd w:val="clear" w:color="auto" w:fill="auto"/>
-            <w:tcMar>
-              <w:top w:w="0" w:type="dxa"/>
-              <w:left w:w="108" w:type="dxa"/>
-              <w:bottom w:w="0" w:type="dxa"/>
-              <w:right w:w="108" w:type="dxa"/>
-            </w:tcMar>
-            <w:vAlign w:val="center"/>
-          </w:tcPr>
-          <w:p>
-            <w:pPr>
-              <w:jc w:val="both"/>
-              <w:rPr>
-                <w:rFonts w:ascii="Calibri" w:eastAsia="Calibri" w:hAnsi="Calibri" w:cs="Calibri"/>
-                <w:color w:val="002060"/>
-                <w:sz w:val="22"/>
-                <w:szCs w:val="22"/>
-              </w:rPr>
-            </w:pPr>
-            <w:r>
-              <w:rPr>
-                <w:rFonts w:ascii="Calibri" w:eastAsia="Calibri" w:hAnsi="Calibri" w:cs="Calibri"/>
-                <w:color w:val="002060"/>
-                <w:sz w:val="22"/>
-                <w:szCs w:val="22"/>
-                <w:highlight w:val="white"/>
-              </w:rPr>
-              <w:t>Finalidad/utilidad/beneficio que tiene el aprendizaje esperado ¿para qué lograr la acción previamente establecida?</w:t>
-            </w:r>
-          </w:p>
-        </w:tc>
-      </w:tr>
-      <w:tr>
-        <w:trPr>
-          <w:trHeight w:val="804"/>
-        </w:trPr>
-        <w:tc>
-          <w:tcPr>
-            <w:tcW w:w="2552" w:type="dxa"/>
-            <w:gridSpan w:val="4"/>
+                <w:color w:val="000000"/>
+                <w:sz w:val="22"/>
+                <w:szCs w:val="22"/>
+              </w:rPr>
+            </w:pPr>
+            <w:r>
+              <w:rPr>
+                <w:rFonts w:ascii="Calibri" w:eastAsia="Calibri" w:hAnsi="Calibri" w:cs="Calibri"/>
+                <w:b/>
+                <w:color w:val="000000"/>
+                <w:sz w:val="22"/>
+                <w:szCs w:val="22"/>
+              </w:rPr>
+              <w:t>Requerimientos en equipo de apoyo y su distribución:</w:t>
+            </w:r>
+          </w:p>
+        </w:tc>
+        <w:tc>
+          <w:tcPr>
+            <w:tcW w:w="2268" w:type="dxa"/>
+            <w:gridSpan w:val="5"/>
             <w:tcBorders>
               <w:top w:val="single" w:sz="8" w:space="0" w:color="000000"/>
               <w:left w:val="single" w:sz="8" w:space="0" w:color="000000"/>
@@ -2963,14 +3045,24 @@
                 <w:sz w:val="22"/>
                 <w:szCs w:val="22"/>
               </w:rPr>
-              <w:t>Requerimientos en instalaciones, mobiliario y su distribución:</w:t>
-            </w:r>
-          </w:p>
-        </w:tc>
-        <w:tc>
-          <w:tcPr>
-            <w:tcW w:w="1984" w:type="dxa"/>
-            <w:gridSpan w:val="3"/>
+              <w:t>Requerimientos en materiales didácticos de apoyo:</w:t>
+            </w:r>
+          </w:p>
+          <w:p>
+            <w:pPr>
+              <w:jc w:val="both"/>
+              <w:rPr>
+                <w:rFonts w:ascii="Calibri" w:eastAsia="Calibri" w:hAnsi="Calibri" w:cs="Calibri"/>
+                <w:sz w:val="22"/>
+                <w:szCs w:val="22"/>
+              </w:rPr>
+            </w:pPr>
+          </w:p>
+        </w:tc>
+        <w:tc>
+          <w:tcPr>
+            <w:tcW w:w="2126" w:type="dxa"/>
+            <w:gridSpan w:val="4"/>
             <w:tcBorders>
               <w:top w:val="single" w:sz="8" w:space="0" w:color="000000"/>
               <w:left w:val="single" w:sz="8" w:space="0" w:color="000000"/>
@@ -3011,14 +3103,14 @@
                 <w:sz w:val="22"/>
                 <w:szCs w:val="22"/>
               </w:rPr>
-              <w:t>Requerimientos en equipo de apoyo y su distribución:</w:t>
-            </w:r>
-          </w:p>
-        </w:tc>
-        <w:tc>
-          <w:tcPr>
-            <w:tcW w:w="2268" w:type="dxa"/>
-            <w:gridSpan w:val="5"/>
+              <w:t>Requerimientos humanos:</w:t>
+            </w:r>
+          </w:p>
+        </w:tc>
+        <w:tc>
+          <w:tcPr>
+            <w:tcW w:w="2399" w:type="dxa"/>
+            <w:gridSpan w:val="3"/>
             <w:tcBorders>
               <w:top w:val="single" w:sz="8" w:space="0" w:color="000000"/>
               <w:left w:val="single" w:sz="8" w:space="0" w:color="000000"/>
@@ -3059,112 +3151,6 @@
                 <w:sz w:val="22"/>
                 <w:szCs w:val="22"/>
               </w:rPr>
-              <w:t>Requerimientos en materiales didácticos de apoyo:</w:t>
-            </w:r>
-          </w:p>
-          <w:p>
-            <w:pPr>
-              <w:jc w:val="both"/>
-              <w:rPr>
-                <w:rFonts w:ascii="Calibri" w:eastAsia="Calibri" w:hAnsi="Calibri" w:cs="Calibri"/>
-                <w:sz w:val="22"/>
-                <w:szCs w:val="22"/>
-              </w:rPr>
-            </w:pPr>
-          </w:p>
-        </w:tc>
-        <w:tc>
-          <w:tcPr>
-            <w:tcW w:w="2126" w:type="dxa"/>
-            <w:gridSpan w:val="4"/>
-            <w:tcBorders>
-              <w:top w:val="single" w:sz="8" w:space="0" w:color="000000"/>
-              <w:left w:val="single" w:sz="8" w:space="0" w:color="000000"/>
-              <w:bottom w:val="single" w:sz="8" w:space="0" w:color="000000"/>
-              <w:right w:val="single" w:sz="8" w:space="0" w:color="000000"/>
-            </w:tcBorders>
-            <w:shd w:val="clear" w:color="auto" w:fill="C5E0B3"/>
-            <w:tcMar>
-              <w:top w:w="0" w:type="dxa"/>
-              <w:left w:w="108" w:type="dxa"/>
-              <w:bottom w:w="0" w:type="dxa"/>
-              <w:right w:w="108" w:type="dxa"/>
-            </w:tcMar>
-            <w:vAlign w:val="center"/>
-          </w:tcPr>
-          <w:p>
-            <w:pPr>
-              <w:pBdr>
-                <w:top w:val="nil"/>
-                <w:left w:val="nil"/>
-                <w:bottom w:val="nil"/>
-                <w:right w:val="nil"/>
-                <w:between w:val="nil"/>
-              </w:pBdr>
-              <w:jc w:val="both"/>
-              <w:rPr>
-                <w:rFonts w:ascii="Calibri" w:eastAsia="Calibri" w:hAnsi="Calibri" w:cs="Calibri"/>
-                <w:color w:val="000000"/>
-                <w:sz w:val="22"/>
-                <w:szCs w:val="22"/>
-              </w:rPr>
-            </w:pPr>
-            <w:r>
-              <w:rPr>
-                <w:rFonts w:ascii="Calibri" w:eastAsia="Calibri" w:hAnsi="Calibri" w:cs="Calibri"/>
-                <w:b/>
-                <w:color w:val="000000"/>
-                <w:sz w:val="22"/>
-                <w:szCs w:val="22"/>
-              </w:rPr>
-              <w:t>Requerimientos humanos:</w:t>
-            </w:r>
-          </w:p>
-        </w:tc>
-        <w:tc>
-          <w:tcPr>
-            <w:tcW w:w="2399" w:type="dxa"/>
-            <w:gridSpan w:val="3"/>
-            <w:tcBorders>
-              <w:top w:val="single" w:sz="8" w:space="0" w:color="000000"/>
-              <w:left w:val="single" w:sz="8" w:space="0" w:color="000000"/>
-              <w:bottom w:val="single" w:sz="8" w:space="0" w:color="000000"/>
-              <w:right w:val="single" w:sz="8" w:space="0" w:color="000000"/>
-            </w:tcBorders>
-            <w:shd w:val="clear" w:color="auto" w:fill="C5E0B3"/>
-            <w:tcMar>
-              <w:top w:w="0" w:type="dxa"/>
-              <w:left w:w="108" w:type="dxa"/>
-              <w:bottom w:w="0" w:type="dxa"/>
-              <w:right w:w="108" w:type="dxa"/>
-            </w:tcMar>
-            <w:vAlign w:val="center"/>
-          </w:tcPr>
-          <w:p>
-            <w:pPr>
-              <w:pBdr>
-                <w:top w:val="nil"/>
-                <w:left w:val="nil"/>
-                <w:bottom w:val="nil"/>
-                <w:right w:val="nil"/>
-                <w:between w:val="nil"/>
-              </w:pBdr>
-              <w:jc w:val="both"/>
-              <w:rPr>
-                <w:rFonts w:ascii="Calibri" w:eastAsia="Calibri" w:hAnsi="Calibri" w:cs="Calibri"/>
-                <w:color w:val="000000"/>
-                <w:sz w:val="22"/>
-                <w:szCs w:val="22"/>
-              </w:rPr>
-            </w:pPr>
-            <w:r>
-              <w:rPr>
-                <w:rFonts w:ascii="Calibri" w:eastAsia="Calibri" w:hAnsi="Calibri" w:cs="Calibri"/>
-                <w:b/>
-                <w:color w:val="000000"/>
-                <w:sz w:val="22"/>
-                <w:szCs w:val="22"/>
-              </w:rPr>
               <w:t xml:space="preserve">Otros </w:t>
             </w:r>
             <w:r>
@@ -3244,11 +3230,6 @@
           </w:tcPr>
           <w:p>
             <w:pPr>
-              <w:numPr>
-                <w:ilvl w:val="0"/>
-                <w:numId w:val="1"/>
-              </w:numPr>
-              <w:ind w:left="0" w:firstLine="0"/>
               <w:jc w:val="both"/>
               <w:rPr>
                 <w:rFonts w:ascii="Calibri" w:eastAsia="Calibri" w:hAnsi="Calibri" w:cs="Calibri"/>
@@ -3264,93 +3245,7 @@
                 <w:sz w:val="22"/>
                 <w:szCs w:val="22"/>
               </w:rPr>
-              <w:t xml:space="preserve"> </w:t>
-            </w:r>
-            <w:r>
-              <w:rPr>
-                <w:rFonts w:ascii="Calibri" w:eastAsia="Calibri" w:hAnsi="Calibri" w:cs="Calibri"/>
-                <w:color w:val="002060"/>
-                <w:sz w:val="22"/>
-                <w:szCs w:val="22"/>
-              </w:rPr>
-              <w:t>Salón o espacio o aula para determinado número de personas.</w:t>
-            </w:r>
-          </w:p>
-          <w:p>
-            <w:pPr>
-              <w:numPr>
-                <w:ilvl w:val="0"/>
-                <w:numId w:val="2"/>
-              </w:numPr>
-              <w:ind w:left="0" w:firstLine="0"/>
-              <w:jc w:val="both"/>
-              <w:rPr>
-                <w:rFonts w:ascii="Calibri" w:eastAsia="Calibri" w:hAnsi="Calibri" w:cs="Calibri"/>
-                <w:color w:val="002060"/>
-                <w:sz w:val="22"/>
-                <w:szCs w:val="22"/>
-              </w:rPr>
-            </w:pPr>
-            <w:r>
-              <w:rPr>
-                <w:rFonts w:ascii="Calibri" w:eastAsia="Calibri" w:hAnsi="Calibri" w:cs="Calibri"/>
-                <w:color w:val="002060"/>
-                <w:sz w:val="22"/>
-                <w:szCs w:val="22"/>
-              </w:rPr>
-              <w:t xml:space="preserve"> 1 o 2 o 3 o 4 o x número de mesas para trabajar.</w:t>
-            </w:r>
-          </w:p>
-          <w:p>
-            <w:pPr>
-              <w:numPr>
-                <w:ilvl w:val="0"/>
-                <w:numId w:val="4"/>
-              </w:numPr>
-              <w:ind w:left="0" w:firstLine="0"/>
-              <w:jc w:val="both"/>
-              <w:rPr>
-                <w:rFonts w:ascii="Calibri" w:eastAsia="Calibri" w:hAnsi="Calibri" w:cs="Calibri"/>
-                <w:color w:val="002060"/>
-                <w:sz w:val="22"/>
-                <w:szCs w:val="22"/>
-              </w:rPr>
-            </w:pPr>
-            <w:r>
-              <w:rPr>
-                <w:rFonts w:ascii="Calibri" w:eastAsia="Calibri" w:hAnsi="Calibri" w:cs="Calibri"/>
-                <w:color w:val="002060"/>
-                <w:sz w:val="22"/>
-                <w:szCs w:val="22"/>
-              </w:rPr>
-              <w:t xml:space="preserve"> X número de sillas</w:t>
-            </w:r>
-          </w:p>
-          <w:p>
-            <w:pPr>
-              <w:pBdr>
-                <w:top w:val="nil"/>
-                <w:left w:val="nil"/>
-                <w:bottom w:val="nil"/>
-                <w:right w:val="nil"/>
-                <w:between w:val="nil"/>
-              </w:pBdr>
-              <w:jc w:val="both"/>
-              <w:rPr>
-                <w:rFonts w:ascii="Calibri" w:eastAsia="Calibri" w:hAnsi="Calibri" w:cs="Calibri"/>
-                <w:color w:val="0070C0"/>
-                <w:sz w:val="22"/>
-                <w:szCs w:val="22"/>
-              </w:rPr>
-            </w:pPr>
-            <w:r>
-              <w:rPr>
-                <w:rFonts w:ascii="Calibri" w:eastAsia="Calibri" w:hAnsi="Calibri" w:cs="Calibri"/>
-                <w:color w:val="002060"/>
-                <w:sz w:val="22"/>
-                <w:szCs w:val="22"/>
-              </w:rPr>
-              <w:t>Especificar todo el mobiliario que se va a ocupar.</w:t>
+              <w:t>${requerimientos1}</w:t>
             </w:r>
           </w:p>
         </w:tc>
@@ -3374,180 +3269,40 @@
           </w:tcPr>
           <w:p>
             <w:pPr>
-              <w:numPr>
-                <w:ilvl w:val="0"/>
-                <w:numId w:val="6"/>
-              </w:numPr>
-              <w:ind w:left="322"/>
-              <w:jc w:val="both"/>
-              <w:rPr>
-                <w:rFonts w:ascii="Calibri" w:eastAsia="Calibri" w:hAnsi="Calibri" w:cs="Calibri"/>
-                <w:color w:val="002060"/>
-                <w:sz w:val="22"/>
-                <w:szCs w:val="22"/>
-              </w:rPr>
-            </w:pPr>
-            <w:r>
-              <w:rPr>
-                <w:rFonts w:ascii="Calibri" w:eastAsia="Calibri" w:hAnsi="Calibri" w:cs="Calibri"/>
-                <w:color w:val="002060"/>
-                <w:sz w:val="22"/>
-                <w:szCs w:val="22"/>
-              </w:rPr>
-              <w:t>Laptop</w:t>
-            </w:r>
-          </w:p>
-          <w:p>
-            <w:pPr>
-              <w:numPr>
-                <w:ilvl w:val="0"/>
-                <w:numId w:val="6"/>
-              </w:numPr>
-              <w:ind w:left="322"/>
-              <w:jc w:val="both"/>
-              <w:rPr>
-                <w:rFonts w:ascii="Calibri" w:eastAsia="Calibri" w:hAnsi="Calibri" w:cs="Calibri"/>
-                <w:color w:val="002060"/>
-                <w:sz w:val="22"/>
-                <w:szCs w:val="22"/>
-              </w:rPr>
-            </w:pPr>
-            <w:r>
-              <w:rPr>
-                <w:rFonts w:ascii="Calibri" w:eastAsia="Calibri" w:hAnsi="Calibri" w:cs="Calibri"/>
-                <w:color w:val="002060"/>
-                <w:sz w:val="22"/>
-                <w:szCs w:val="22"/>
-              </w:rPr>
-              <w:t>Proyector</w:t>
-            </w:r>
-          </w:p>
-          <w:p>
-            <w:pPr>
-              <w:numPr>
-                <w:ilvl w:val="0"/>
-                <w:numId w:val="6"/>
-              </w:numPr>
-              <w:ind w:left="322"/>
-              <w:jc w:val="both"/>
-              <w:rPr>
-                <w:rFonts w:ascii="Calibri" w:eastAsia="Calibri" w:hAnsi="Calibri" w:cs="Calibri"/>
-                <w:color w:val="002060"/>
-                <w:sz w:val="22"/>
-                <w:szCs w:val="22"/>
-              </w:rPr>
-            </w:pPr>
-            <w:r>
-              <w:rPr>
-                <w:rFonts w:ascii="Calibri" w:eastAsia="Calibri" w:hAnsi="Calibri" w:cs="Calibri"/>
-                <w:color w:val="002060"/>
-                <w:sz w:val="22"/>
-                <w:szCs w:val="22"/>
-              </w:rPr>
-              <w:t>X</w:t>
-            </w:r>
-          </w:p>
-          <w:p>
-            <w:pPr>
-              <w:numPr>
-                <w:ilvl w:val="0"/>
-                <w:numId w:val="6"/>
-              </w:numPr>
-              <w:ind w:left="322"/>
-              <w:jc w:val="both"/>
-              <w:rPr>
-                <w:rFonts w:ascii="Calibri" w:eastAsia="Calibri" w:hAnsi="Calibri" w:cs="Calibri"/>
-                <w:color w:val="002060"/>
-                <w:sz w:val="22"/>
-                <w:szCs w:val="22"/>
-              </w:rPr>
-            </w:pPr>
-            <w:r>
-              <w:rPr>
-                <w:rFonts w:ascii="Calibri" w:eastAsia="Calibri" w:hAnsi="Calibri" w:cs="Calibri"/>
-                <w:color w:val="002060"/>
-                <w:sz w:val="22"/>
-                <w:szCs w:val="22"/>
-              </w:rPr>
-              <w:t>X</w:t>
-            </w:r>
-          </w:p>
-          <w:p>
-            <w:pPr>
-              <w:numPr>
-                <w:ilvl w:val="0"/>
-                <w:numId w:val="6"/>
-              </w:numPr>
-              <w:ind w:left="322"/>
-              <w:jc w:val="both"/>
-              <w:rPr>
-                <w:rFonts w:ascii="Calibri" w:eastAsia="Calibri" w:hAnsi="Calibri" w:cs="Calibri"/>
-                <w:color w:val="002060"/>
-                <w:sz w:val="22"/>
-                <w:szCs w:val="22"/>
-              </w:rPr>
-            </w:pPr>
-            <w:r>
-              <w:rPr>
-                <w:rFonts w:ascii="Calibri" w:eastAsia="Calibri" w:hAnsi="Calibri" w:cs="Calibri"/>
-                <w:color w:val="002060"/>
-                <w:sz w:val="22"/>
-                <w:szCs w:val="22"/>
-              </w:rPr>
-              <w:t>X</w:t>
-            </w:r>
-          </w:p>
-          <w:p>
-            <w:pPr>
-              <w:numPr>
-                <w:ilvl w:val="0"/>
-                <w:numId w:val="6"/>
-              </w:numPr>
-              <w:ind w:left="322"/>
-              <w:jc w:val="both"/>
-              <w:rPr>
-                <w:rFonts w:ascii="Calibri" w:eastAsia="Calibri" w:hAnsi="Calibri" w:cs="Calibri"/>
-                <w:color w:val="002060"/>
-                <w:sz w:val="22"/>
-                <w:szCs w:val="22"/>
-              </w:rPr>
-            </w:pPr>
-            <w:r>
-              <w:rPr>
-                <w:rFonts w:ascii="Calibri" w:eastAsia="Calibri" w:hAnsi="Calibri" w:cs="Calibri"/>
-                <w:color w:val="002060"/>
-                <w:sz w:val="22"/>
-                <w:szCs w:val="22"/>
-              </w:rPr>
-              <w:t>X</w:t>
-            </w:r>
-          </w:p>
-          <w:p>
-            <w:pPr>
-              <w:pBdr>
-                <w:top w:val="nil"/>
-                <w:left w:val="nil"/>
-                <w:bottom w:val="nil"/>
-                <w:right w:val="nil"/>
-                <w:between w:val="nil"/>
-              </w:pBdr>
-              <w:ind w:left="-38"/>
-              <w:jc w:val="both"/>
+              <w:jc w:val="both"/>
+              <w:rPr>
+                <w:rFonts w:ascii="Calibri" w:eastAsia="Calibri" w:hAnsi="Calibri" w:cs="Calibri"/>
+                <w:color w:val="002060"/>
+                <w:sz w:val="22"/>
+                <w:szCs w:val="22"/>
+              </w:rPr>
+            </w:pPr>
+            <w:r>
               <w:rPr>
                 <w:rFonts w:ascii="Calibri" w:eastAsia="Calibri" w:hAnsi="Calibri" w:cs="Calibri"/>
                 <w:color w:val="0070C0"/>
                 <w:sz w:val="22"/>
                 <w:szCs w:val="22"/>
               </w:rPr>
-            </w:pPr>
-            <w:r>
-              <w:rPr>
-                <w:rFonts w:ascii="Calibri" w:eastAsia="Calibri" w:hAnsi="Calibri" w:cs="Calibri"/>
-                <w:color w:val="002060"/>
-                <w:sz w:val="22"/>
-                <w:szCs w:val="22"/>
-              </w:rPr>
-              <w:t>Especificar todo el equipo que se va a utilizar.</w:t>
+              <w:t>${requerimientos</w:t>
+            </w:r>
+            <w:r>
+              <w:rPr>
+                <w:rFonts w:ascii="Calibri" w:eastAsia="Calibri" w:hAnsi="Calibri" w:cs="Calibri"/>
+                <w:color w:val="0070C0"/>
+                <w:sz w:val="22"/>
+                <w:szCs w:val="22"/>
+              </w:rPr>
+              <w:t>2</w:t>
+            </w:r>
+            <w:r>
+              <w:rPr>
+                <w:rFonts w:ascii="Calibri" w:eastAsia="Calibri" w:hAnsi="Calibri" w:cs="Calibri"/>
+                <w:color w:val="0070C0"/>
+                <w:sz w:val="22"/>
+                <w:szCs w:val="22"/>
+              </w:rPr>
+              <w:t>}</w:t>
             </w:r>
           </w:p>
         </w:tc>
@@ -3569,189 +3324,6 @@
               <w:right w:w="108" w:type="dxa"/>
             </w:tcMar>
           </w:tcPr>
-          <w:p>
-            <w:pPr>
-              <w:numPr>
-                <w:ilvl w:val="0"/>
-                <w:numId w:val="8"/>
-              </w:numPr>
-              <w:ind w:left="250" w:hanging="217"/>
-              <w:jc w:val="both"/>
-              <w:rPr>
-                <w:rFonts w:ascii="Calibri" w:eastAsia="Calibri" w:hAnsi="Calibri" w:cs="Calibri"/>
-                <w:color w:val="000000"/>
-                <w:sz w:val="22"/>
-                <w:szCs w:val="22"/>
-              </w:rPr>
-            </w:pPr>
-            <w:r>
-              <w:rPr>
-                <w:rFonts w:ascii="Calibri" w:eastAsia="Calibri" w:hAnsi="Calibri" w:cs="Calibri"/>
-                <w:color w:val="000000"/>
-                <w:sz w:val="22"/>
-                <w:szCs w:val="22"/>
-              </w:rPr>
-              <w:t xml:space="preserve">4 formatos para evaluación </w:t>
-            </w:r>
-            <w:r>
-              <w:rPr>
-                <w:rFonts w:ascii="Calibri" w:eastAsia="Calibri" w:hAnsi="Calibri" w:cs="Calibri"/>
-                <w:sz w:val="22"/>
-                <w:szCs w:val="22"/>
-              </w:rPr>
-              <w:t>diagnóstico</w:t>
-            </w:r>
-          </w:p>
-          <w:p>
-            <w:pPr>
-              <w:numPr>
-                <w:ilvl w:val="0"/>
-                <w:numId w:val="8"/>
-              </w:numPr>
-              <w:ind w:left="250" w:hanging="217"/>
-              <w:jc w:val="both"/>
-              <w:rPr>
-                <w:rFonts w:ascii="Calibri" w:eastAsia="Calibri" w:hAnsi="Calibri" w:cs="Calibri"/>
-                <w:color w:val="000000"/>
-                <w:sz w:val="22"/>
-                <w:szCs w:val="22"/>
-              </w:rPr>
-            </w:pPr>
-            <w:r>
-              <w:rPr>
-                <w:rFonts w:ascii="Calibri" w:eastAsia="Calibri" w:hAnsi="Calibri" w:cs="Calibri"/>
-                <w:color w:val="000000"/>
-                <w:sz w:val="22"/>
-                <w:szCs w:val="22"/>
-              </w:rPr>
-              <w:t>4 formatos para evaluación formativa o intermedia.</w:t>
-            </w:r>
-          </w:p>
-          <w:p>
-            <w:pPr>
-              <w:numPr>
-                <w:ilvl w:val="0"/>
-                <w:numId w:val="8"/>
-              </w:numPr>
-              <w:ind w:left="250" w:hanging="217"/>
-              <w:jc w:val="both"/>
-              <w:rPr>
-                <w:rFonts w:ascii="Calibri" w:eastAsia="Calibri" w:hAnsi="Calibri" w:cs="Calibri"/>
-                <w:color w:val="000000"/>
-                <w:sz w:val="22"/>
-                <w:szCs w:val="22"/>
-              </w:rPr>
-            </w:pPr>
-            <w:r>
-              <w:rPr>
-                <w:rFonts w:ascii="Calibri" w:eastAsia="Calibri" w:hAnsi="Calibri" w:cs="Calibri"/>
-                <w:color w:val="000000"/>
-                <w:sz w:val="22"/>
-                <w:szCs w:val="22"/>
-              </w:rPr>
-              <w:t xml:space="preserve">4 formatos para evaluación Sumativa o final. </w:t>
-            </w:r>
-          </w:p>
-          <w:p>
-            <w:pPr>
-              <w:numPr>
-                <w:ilvl w:val="0"/>
-                <w:numId w:val="8"/>
-              </w:numPr>
-              <w:ind w:left="250" w:hanging="217"/>
-              <w:jc w:val="both"/>
-              <w:rPr>
-                <w:rFonts w:ascii="Calibri" w:eastAsia="Calibri" w:hAnsi="Calibri" w:cs="Calibri"/>
-                <w:color w:val="000000"/>
-                <w:sz w:val="22"/>
-                <w:szCs w:val="22"/>
-              </w:rPr>
-            </w:pPr>
-            <w:r>
-              <w:rPr>
-                <w:rFonts w:ascii="Calibri" w:eastAsia="Calibri" w:hAnsi="Calibri" w:cs="Calibri"/>
-                <w:color w:val="000000"/>
-                <w:sz w:val="22"/>
-                <w:szCs w:val="22"/>
-              </w:rPr>
-              <w:t>4 formatos para evaluación de satisfacción o de reacción.</w:t>
-            </w:r>
-          </w:p>
-          <w:p>
-            <w:pPr>
-              <w:numPr>
-                <w:ilvl w:val="0"/>
-                <w:numId w:val="8"/>
-              </w:numPr>
-              <w:ind w:left="250" w:hanging="217"/>
-              <w:jc w:val="both"/>
-              <w:rPr>
-                <w:rFonts w:ascii="Calibri" w:eastAsia="Calibri" w:hAnsi="Calibri" w:cs="Calibri"/>
-                <w:color w:val="000000"/>
-                <w:sz w:val="22"/>
-                <w:szCs w:val="22"/>
-              </w:rPr>
-            </w:pPr>
-            <w:r>
-              <w:rPr>
-                <w:rFonts w:ascii="Calibri" w:eastAsia="Calibri" w:hAnsi="Calibri" w:cs="Calibri"/>
-                <w:color w:val="000000"/>
-                <w:sz w:val="22"/>
-                <w:szCs w:val="22"/>
-              </w:rPr>
-              <w:t>4 formatos de contratos de aprendizaje.</w:t>
-            </w:r>
-          </w:p>
-          <w:p>
-            <w:pPr>
-              <w:numPr>
-                <w:ilvl w:val="0"/>
-                <w:numId w:val="8"/>
-              </w:numPr>
-              <w:ind w:left="250" w:hanging="217"/>
-              <w:jc w:val="both"/>
-              <w:rPr>
-                <w:rFonts w:ascii="Calibri" w:eastAsia="Calibri" w:hAnsi="Calibri" w:cs="Calibri"/>
-                <w:color w:val="000000"/>
-                <w:sz w:val="22"/>
-                <w:szCs w:val="22"/>
-              </w:rPr>
-            </w:pPr>
-            <w:r>
-              <w:rPr>
-                <w:rFonts w:ascii="Calibri" w:eastAsia="Calibri" w:hAnsi="Calibri" w:cs="Calibri"/>
-                <w:color w:val="000000"/>
-                <w:sz w:val="22"/>
-                <w:szCs w:val="22"/>
-              </w:rPr>
-              <w:t>1 lista de asistencia</w:t>
-            </w:r>
-          </w:p>
-          <w:p>
-            <w:pPr>
-              <w:numPr>
-                <w:ilvl w:val="0"/>
-                <w:numId w:val="8"/>
-              </w:numPr>
-              <w:ind w:left="250" w:hanging="217"/>
-              <w:jc w:val="both"/>
-              <w:rPr>
-                <w:rFonts w:ascii="Calibri" w:eastAsia="Calibri" w:hAnsi="Calibri" w:cs="Calibri"/>
-                <w:color w:val="000000"/>
-                <w:sz w:val="22"/>
-                <w:szCs w:val="22"/>
-              </w:rPr>
-            </w:pPr>
-            <w:r>
-              <w:rPr>
-                <w:rFonts w:ascii="Calibri" w:eastAsia="Calibri" w:hAnsi="Calibri" w:cs="Calibri"/>
-                <w:color w:val="000000"/>
-                <w:sz w:val="22"/>
-                <w:szCs w:val="22"/>
-              </w:rPr>
-              <w:t>1 lista de verificación de requerimientos.</w:t>
-            </w:r>
-          </w:p>
           <w:p>
             <w:pPr>
               <w:pBdr>
@@ -3773,21 +3345,29 @@
             <w:r>
               <w:rPr>
                 <w:rFonts w:ascii="Calibri" w:eastAsia="Calibri" w:hAnsi="Calibri" w:cs="Calibri"/>
-                <w:color w:val="002060"/>
-                <w:sz w:val="22"/>
-                <w:szCs w:val="22"/>
-              </w:rPr>
-              <w:t xml:space="preserve">Y añadir toda la papelería que vayan a utilizar (pintarrón, rotafolio, </w:t>
-            </w:r>
-            <w:r>
-              <w:rPr>
-                <w:rFonts w:ascii="Calibri" w:eastAsia="Calibri" w:hAnsi="Calibri" w:cs="Calibri"/>
-                <w:color w:val="002060"/>
-                <w:sz w:val="22"/>
-                <w:szCs w:val="22"/>
-              </w:rPr>
-              <w:lastRenderedPageBreak/>
-              <w:t>plumones, hojas blancas, bolígrafos, lápices etc.)</w:t>
+                <w:color w:val="0070C0"/>
+                <w:sz w:val="22"/>
+                <w:szCs w:val="22"/>
+              </w:rPr>
+              <w:t>${requerimientos</w:t>
+            </w:r>
+            <w:r>
+              <w:rPr>
+                <w:rFonts w:ascii="Calibri" w:eastAsia="Calibri" w:hAnsi="Calibri" w:cs="Calibri"/>
+                <w:color w:val="0070C0"/>
+                <w:sz w:val="22"/>
+                <w:szCs w:val="22"/>
+              </w:rPr>
+              <w:t>3</w:t>
+            </w:r>
+            <w:r>
+              <w:rPr>
+                <w:rFonts w:ascii="Calibri" w:eastAsia="Calibri" w:hAnsi="Calibri" w:cs="Calibri"/>
+                <w:color w:val="0070C0"/>
+                <w:sz w:val="22"/>
+                <w:szCs w:val="22"/>
+              </w:rPr>
+              <w:t>}</w:t>
             </w:r>
           </w:p>
         </w:tc>
@@ -3829,21 +3409,29 @@
             <w:r>
               <w:rPr>
                 <w:rFonts w:ascii="Calibri" w:eastAsia="Calibri" w:hAnsi="Calibri" w:cs="Calibri"/>
-                <w:color w:val="002060"/>
-                <w:sz w:val="22"/>
-                <w:szCs w:val="22"/>
-              </w:rPr>
-              <w:lastRenderedPageBreak/>
-              <w:t>En caso de necesitar staff aquí se indica cuantas personas son requeridas</w:t>
-            </w:r>
-            <w:r>
-              <w:rPr>
-                <w:rFonts w:ascii="Calibri" w:eastAsia="Calibri" w:hAnsi="Calibri" w:cs="Calibri"/>
                 <w:color w:val="0070C0"/>
                 <w:sz w:val="22"/>
                 <w:szCs w:val="22"/>
               </w:rPr>
-              <w:t>.</w:t>
+              <w:t>${requerimientos</w:t>
+            </w:r>
+            <w:r>
+              <w:rPr>
+                <w:rFonts w:ascii="Calibri" w:eastAsia="Calibri" w:hAnsi="Calibri" w:cs="Calibri"/>
+                <w:color w:val="0070C0"/>
+                <w:sz w:val="22"/>
+                <w:szCs w:val="22"/>
+              </w:rPr>
+              <w:t>4</w:t>
+            </w:r>
+            <w:r>
+              <w:rPr>
+                <w:rFonts w:ascii="Calibri" w:eastAsia="Calibri" w:hAnsi="Calibri" w:cs="Calibri"/>
+                <w:color w:val="0070C0"/>
+                <w:sz w:val="22"/>
+                <w:szCs w:val="22"/>
+              </w:rPr>
+              <w:t>}</w:t>
             </w:r>
           </w:p>
         </w:tc>
@@ -3865,156 +3453,6 @@
               <w:right w:w="108" w:type="dxa"/>
             </w:tcMar>
           </w:tcPr>
-          <w:p>
-            <w:pPr>
-              <w:numPr>
-                <w:ilvl w:val="0"/>
-                <w:numId w:val="10"/>
-              </w:numPr>
-              <w:ind w:left="432"/>
-              <w:jc w:val="both"/>
-              <w:rPr>
-                <w:rFonts w:ascii="Calibri" w:eastAsia="Calibri" w:hAnsi="Calibri" w:cs="Calibri"/>
-                <w:color w:val="002060"/>
-                <w:sz w:val="22"/>
-                <w:szCs w:val="22"/>
-              </w:rPr>
-            </w:pPr>
-            <w:r>
-              <w:rPr>
-                <w:rFonts w:ascii="Calibri" w:eastAsia="Calibri" w:hAnsi="Calibri" w:cs="Calibri"/>
-                <w:color w:val="002060"/>
-                <w:sz w:val="22"/>
-                <w:szCs w:val="22"/>
-              </w:rPr>
-              <w:t xml:space="preserve">Guantes de látex </w:t>
-            </w:r>
-          </w:p>
-          <w:p>
-            <w:pPr>
-              <w:numPr>
-                <w:ilvl w:val="0"/>
-                <w:numId w:val="10"/>
-              </w:numPr>
-              <w:ind w:left="432"/>
-              <w:jc w:val="both"/>
-              <w:rPr>
-                <w:rFonts w:ascii="Calibri" w:eastAsia="Calibri" w:hAnsi="Calibri" w:cs="Calibri"/>
-                <w:color w:val="002060"/>
-                <w:sz w:val="22"/>
-                <w:szCs w:val="22"/>
-              </w:rPr>
-            </w:pPr>
-            <w:r>
-              <w:rPr>
-                <w:rFonts w:ascii="Calibri" w:eastAsia="Calibri" w:hAnsi="Calibri" w:cs="Calibri"/>
-                <w:color w:val="002060"/>
-                <w:sz w:val="22"/>
-                <w:szCs w:val="22"/>
-              </w:rPr>
-              <w:t xml:space="preserve">servicio de </w:t>
-            </w:r>
-          </w:p>
-          <w:p>
-            <w:pPr>
-              <w:numPr>
-                <w:ilvl w:val="0"/>
-                <w:numId w:val="10"/>
-              </w:numPr>
-              <w:ind w:left="432"/>
-              <w:jc w:val="both"/>
-              <w:rPr>
-                <w:rFonts w:ascii="Calibri" w:eastAsia="Calibri" w:hAnsi="Calibri" w:cs="Calibri"/>
-                <w:color w:val="002060"/>
-                <w:sz w:val="22"/>
-                <w:szCs w:val="22"/>
-              </w:rPr>
-            </w:pPr>
-            <w:r>
-              <w:rPr>
-                <w:rFonts w:ascii="Calibri" w:eastAsia="Calibri" w:hAnsi="Calibri" w:cs="Calibri"/>
-                <w:color w:val="002060"/>
-                <w:sz w:val="22"/>
-                <w:szCs w:val="22"/>
-              </w:rPr>
-              <w:t xml:space="preserve">café </w:t>
-            </w:r>
-          </w:p>
-          <w:p>
-            <w:pPr>
-              <w:numPr>
-                <w:ilvl w:val="0"/>
-                <w:numId w:val="10"/>
-              </w:numPr>
-              <w:ind w:left="432"/>
-              <w:jc w:val="both"/>
-              <w:rPr>
-                <w:rFonts w:ascii="Calibri" w:eastAsia="Calibri" w:hAnsi="Calibri" w:cs="Calibri"/>
-                <w:color w:val="002060"/>
-                <w:sz w:val="22"/>
-                <w:szCs w:val="22"/>
-              </w:rPr>
-            </w:pPr>
-            <w:r>
-              <w:rPr>
-                <w:rFonts w:ascii="Calibri" w:eastAsia="Calibri" w:hAnsi="Calibri" w:cs="Calibri"/>
-                <w:color w:val="002060"/>
-                <w:sz w:val="22"/>
-                <w:szCs w:val="22"/>
-              </w:rPr>
-              <w:t>materia prima</w:t>
-            </w:r>
-          </w:p>
-          <w:p>
-            <w:pPr>
-              <w:numPr>
-                <w:ilvl w:val="0"/>
-                <w:numId w:val="10"/>
-              </w:numPr>
-              <w:ind w:left="432"/>
-              <w:jc w:val="both"/>
-              <w:rPr>
-                <w:rFonts w:ascii="Calibri" w:eastAsia="Calibri" w:hAnsi="Calibri" w:cs="Calibri"/>
-                <w:color w:val="002060"/>
-                <w:sz w:val="22"/>
-                <w:szCs w:val="22"/>
-              </w:rPr>
-            </w:pPr>
-            <w:r>
-              <w:rPr>
-                <w:rFonts w:ascii="Calibri" w:eastAsia="Calibri" w:hAnsi="Calibri" w:cs="Calibri"/>
-                <w:color w:val="002060"/>
-                <w:sz w:val="22"/>
-                <w:szCs w:val="22"/>
-              </w:rPr>
-              <w:t>herramienta</w:t>
-            </w:r>
-          </w:p>
-          <w:p>
-            <w:pPr>
-              <w:numPr>
-                <w:ilvl w:val="0"/>
-                <w:numId w:val="10"/>
-              </w:numPr>
-              <w:ind w:left="432"/>
-              <w:jc w:val="both"/>
-              <w:rPr>
-                <w:rFonts w:ascii="Calibri" w:eastAsia="Calibri" w:hAnsi="Calibri" w:cs="Calibri"/>
-                <w:color w:val="002060"/>
-                <w:sz w:val="22"/>
-                <w:szCs w:val="22"/>
-              </w:rPr>
-            </w:pPr>
-            <w:r>
-              <w:rPr>
-                <w:rFonts w:ascii="Calibri" w:eastAsia="Calibri" w:hAnsi="Calibri" w:cs="Calibri"/>
-                <w:color w:val="002060"/>
-                <w:sz w:val="22"/>
-                <w:szCs w:val="22"/>
-              </w:rPr>
-              <w:t xml:space="preserve"> celular para fotografías </w:t>
-            </w:r>
-          </w:p>
           <w:p>
             <w:pPr>
               <w:pBdr>
@@ -4024,7 +3462,6 @@
                 <w:right w:val="nil"/>
                 <w:between w:val="nil"/>
               </w:pBdr>
-              <w:ind w:left="324" w:hanging="254"/>
               <w:jc w:val="both"/>
               <w:rPr>
                 <w:rFonts w:ascii="Calibri" w:eastAsia="Calibri" w:hAnsi="Calibri" w:cs="Calibri"/>
@@ -4036,11 +3473,29 @@
             <w:r>
               <w:rPr>
                 <w:rFonts w:ascii="Calibri" w:eastAsia="Calibri" w:hAnsi="Calibri" w:cs="Calibri"/>
-                <w:color w:val="002060"/>
-                <w:sz w:val="22"/>
-                <w:szCs w:val="22"/>
-              </w:rPr>
-              <w:t>maquinaria etc.</w:t>
+                <w:color w:val="0070C0"/>
+                <w:sz w:val="22"/>
+                <w:szCs w:val="22"/>
+              </w:rPr>
+              <w:t>${requerimientos</w:t>
+            </w:r>
+            <w:r>
+              <w:rPr>
+                <w:rFonts w:ascii="Calibri" w:eastAsia="Calibri" w:hAnsi="Calibri" w:cs="Calibri"/>
+                <w:color w:val="0070C0"/>
+                <w:sz w:val="22"/>
+                <w:szCs w:val="22"/>
+              </w:rPr>
+              <w:t>5</w:t>
+            </w:r>
+            <w:r>
+              <w:rPr>
+                <w:rFonts w:ascii="Calibri" w:eastAsia="Calibri" w:hAnsi="Calibri" w:cs="Calibri"/>
+                <w:color w:val="0070C0"/>
+                <w:sz w:val="22"/>
+                <w:szCs w:val="22"/>
+              </w:rPr>
+              <w:t>}</w:t>
             </w:r>
           </w:p>
         </w:tc>
@@ -4064,155 +3519,6 @@
           </w:tcPr>
           <w:p>
             <w:pPr>
-              <w:numPr>
-                <w:ilvl w:val="0"/>
-                <w:numId w:val="32"/>
-              </w:numPr>
-              <w:ind w:left="322"/>
-              <w:jc w:val="both"/>
-              <w:rPr>
-                <w:rFonts w:ascii="Calibri" w:eastAsia="Calibri" w:hAnsi="Calibri" w:cs="Calibri"/>
-                <w:sz w:val="22"/>
-                <w:szCs w:val="22"/>
-              </w:rPr>
-            </w:pPr>
-            <w:r>
-              <w:rPr>
-                <w:rFonts w:ascii="Calibri" w:eastAsia="Calibri" w:hAnsi="Calibri" w:cs="Calibri"/>
-                <w:sz w:val="22"/>
-                <w:szCs w:val="22"/>
-              </w:rPr>
-              <w:t>Gel antibacterial</w:t>
-            </w:r>
-          </w:p>
-          <w:p>
-            <w:pPr>
-              <w:numPr>
-                <w:ilvl w:val="0"/>
-                <w:numId w:val="32"/>
-              </w:numPr>
-              <w:ind w:left="322"/>
-              <w:jc w:val="both"/>
-              <w:rPr>
-                <w:rFonts w:ascii="Calibri" w:eastAsia="Calibri" w:hAnsi="Calibri" w:cs="Calibri"/>
-                <w:sz w:val="22"/>
-                <w:szCs w:val="22"/>
-              </w:rPr>
-            </w:pPr>
-            <w:r>
-              <w:rPr>
-                <w:rFonts w:ascii="Calibri" w:eastAsia="Calibri" w:hAnsi="Calibri" w:cs="Calibri"/>
-                <w:sz w:val="22"/>
-                <w:szCs w:val="22"/>
-              </w:rPr>
-              <w:t>Cubre bocas</w:t>
-            </w:r>
-          </w:p>
-          <w:p>
-            <w:pPr>
-              <w:numPr>
-                <w:ilvl w:val="0"/>
-                <w:numId w:val="32"/>
-              </w:numPr>
-              <w:ind w:left="322"/>
-              <w:jc w:val="both"/>
-              <w:rPr>
-                <w:rFonts w:ascii="Calibri" w:eastAsia="Calibri" w:hAnsi="Calibri" w:cs="Calibri"/>
-                <w:sz w:val="22"/>
-                <w:szCs w:val="22"/>
-              </w:rPr>
-            </w:pPr>
-            <w:r>
-              <w:rPr>
-                <w:rFonts w:ascii="Calibri" w:eastAsia="Calibri" w:hAnsi="Calibri" w:cs="Calibri"/>
-                <w:sz w:val="22"/>
-                <w:szCs w:val="22"/>
-              </w:rPr>
-              <w:t>Tapete de piso</w:t>
-            </w:r>
-          </w:p>
-          <w:p>
-            <w:pPr>
-              <w:numPr>
-                <w:ilvl w:val="0"/>
-                <w:numId w:val="32"/>
-              </w:numPr>
-              <w:ind w:left="322"/>
-              <w:jc w:val="both"/>
-              <w:rPr>
-                <w:rFonts w:ascii="Calibri" w:eastAsia="Calibri" w:hAnsi="Calibri" w:cs="Calibri"/>
-                <w:color w:val="002060"/>
-                <w:sz w:val="22"/>
-                <w:szCs w:val="22"/>
-              </w:rPr>
-            </w:pPr>
-            <w:r>
-              <w:rPr>
-                <w:rFonts w:ascii="Calibri" w:eastAsia="Calibri" w:hAnsi="Calibri" w:cs="Calibri"/>
-                <w:color w:val="002060"/>
-                <w:sz w:val="22"/>
-                <w:szCs w:val="22"/>
-              </w:rPr>
-              <w:t>Careta</w:t>
-            </w:r>
-          </w:p>
-          <w:p>
-            <w:pPr>
-              <w:numPr>
-                <w:ilvl w:val="0"/>
-                <w:numId w:val="32"/>
-              </w:numPr>
-              <w:ind w:left="322"/>
-              <w:jc w:val="both"/>
-              <w:rPr>
-                <w:rFonts w:ascii="Calibri" w:eastAsia="Calibri" w:hAnsi="Calibri" w:cs="Calibri"/>
-                <w:color w:val="002060"/>
-                <w:sz w:val="22"/>
-                <w:szCs w:val="22"/>
-              </w:rPr>
-            </w:pPr>
-            <w:r>
-              <w:rPr>
-                <w:rFonts w:ascii="Calibri" w:eastAsia="Calibri" w:hAnsi="Calibri" w:cs="Calibri"/>
-                <w:color w:val="002060"/>
-                <w:sz w:val="22"/>
-                <w:szCs w:val="22"/>
-              </w:rPr>
-              <w:t>Guantes</w:t>
-            </w:r>
-          </w:p>
-          <w:p>
-            <w:pPr>
-              <w:numPr>
-                <w:ilvl w:val="0"/>
-                <w:numId w:val="32"/>
-              </w:numPr>
-              <w:ind w:left="322"/>
-              <w:jc w:val="both"/>
-              <w:rPr>
-                <w:rFonts w:ascii="Calibri" w:eastAsia="Calibri" w:hAnsi="Calibri" w:cs="Calibri"/>
-                <w:color w:val="002060"/>
-                <w:sz w:val="22"/>
-                <w:szCs w:val="22"/>
-              </w:rPr>
-            </w:pPr>
-            <w:r>
-              <w:rPr>
-                <w:rFonts w:ascii="Calibri" w:eastAsia="Calibri" w:hAnsi="Calibri" w:cs="Calibri"/>
-                <w:color w:val="002060"/>
-                <w:sz w:val="22"/>
-                <w:szCs w:val="22"/>
-              </w:rPr>
-              <w:t>Spray desinfectante</w:t>
-            </w:r>
-          </w:p>
-          <w:p>
-            <w:pPr>
-              <w:numPr>
-                <w:ilvl w:val="0"/>
-                <w:numId w:val="32"/>
-              </w:numPr>
-              <w:ind w:left="322"/>
               <w:jc w:val="both"/>
               <w:rPr>
                 <w:rFonts w:ascii="Calibri" w:eastAsia="Calibri" w:hAnsi="Calibri" w:cs="Calibri"/>
@@ -4224,11 +3530,29 @@
             <w:r>
               <w:rPr>
                 <w:rFonts w:ascii="Calibri" w:eastAsia="Calibri" w:hAnsi="Calibri" w:cs="Calibri"/>
-                <w:color w:val="002060"/>
-                <w:sz w:val="22"/>
-                <w:szCs w:val="22"/>
-              </w:rPr>
-              <w:t>Toallas de Clorox, etc.</w:t>
+                <w:color w:val="0070C0"/>
+                <w:sz w:val="22"/>
+                <w:szCs w:val="22"/>
+              </w:rPr>
+              <w:t>${requerimientos</w:t>
+            </w:r>
+            <w:r>
+              <w:rPr>
+                <w:rFonts w:ascii="Calibri" w:eastAsia="Calibri" w:hAnsi="Calibri" w:cs="Calibri"/>
+                <w:color w:val="0070C0"/>
+                <w:sz w:val="22"/>
+                <w:szCs w:val="22"/>
+              </w:rPr>
+              <w:t>6</w:t>
+            </w:r>
+            <w:r>
+              <w:rPr>
+                <w:rFonts w:ascii="Calibri" w:eastAsia="Calibri" w:hAnsi="Calibri" w:cs="Calibri"/>
+                <w:color w:val="0070C0"/>
+                <w:sz w:val="22"/>
+                <w:szCs w:val="22"/>
+              </w:rPr>
+              <w:t>}</w:t>
             </w:r>
           </w:p>
         </w:tc>
@@ -4276,7 +3600,17 @@
                 <w:sz w:val="22"/>
                 <w:szCs w:val="22"/>
               </w:rPr>
-              <w:t>Formas, momentos y criterios de la evaluación: La Evaluación se llevará a cabo durante la Apertura, el Desarrollo y el Cierre del Curso/sesión. Si el participante cumple con el  </w:t>
+              <w:t xml:space="preserve">Formas, momentos y criterios de la evaluación: La Evaluación se llevará a cabo durante la Apertura, el Desarrollo y el Cierre del Curso/sesión. Si el participante cumple con </w:t>
+            </w:r>
+            <w:proofErr w:type="gramStart"/>
+            <w:r>
+              <w:rPr>
+                <w:rFonts w:ascii="Calibri" w:eastAsia="Calibri" w:hAnsi="Calibri" w:cs="Calibri"/>
+                <w:color w:val="000000"/>
+                <w:sz w:val="22"/>
+                <w:szCs w:val="22"/>
+              </w:rPr>
+              <w:t>el  </w:t>
             </w:r>
             <w:r>
               <w:rPr>
@@ -4285,7 +3619,17 @@
                 <w:sz w:val="22"/>
                 <w:szCs w:val="22"/>
               </w:rPr>
-              <w:t xml:space="preserve">X </w:t>
+              <w:t>X</w:t>
+            </w:r>
+            <w:proofErr w:type="gramEnd"/>
+            <w:r>
+              <w:rPr>
+                <w:rFonts w:ascii="Calibri" w:eastAsia="Calibri" w:hAnsi="Calibri" w:cs="Calibri"/>
+                <w:color w:val="FF0000"/>
+                <w:sz w:val="22"/>
+                <w:szCs w:val="22"/>
+              </w:rPr>
+              <w:t xml:space="preserve"> </w:t>
             </w:r>
             <w:r>
               <w:rPr>
@@ -4582,6 +3926,7 @@
                 <w:szCs w:val="22"/>
               </w:rPr>
             </w:pPr>
+            <w:proofErr w:type="gramStart"/>
             <w:r>
               <w:rPr>
                 <w:rFonts w:ascii="Calibri" w:eastAsia="Calibri" w:hAnsi="Calibri" w:cs="Calibri"/>
@@ -4591,6 +3936,7 @@
               </w:rPr>
               <w:t>0  %</w:t>
             </w:r>
+            <w:proofErr w:type="gramEnd"/>
           </w:p>
         </w:tc>
         <w:tc>
@@ -6229,6 +5575,7 @@
                 <w:sz w:val="22"/>
                 <w:szCs w:val="22"/>
               </w:rPr>
+              <w:lastRenderedPageBreak/>
               <w:t xml:space="preserve">facilitador y de los participantes </w:t>
             </w:r>
           </w:p>
@@ -6275,6 +5622,7 @@
                 <w:sz w:val="22"/>
                 <w:szCs w:val="22"/>
               </w:rPr>
+              <w:lastRenderedPageBreak/>
               <w:t>El instructor se presentará ante el grupo</w:t>
             </w:r>
           </w:p>
@@ -7151,7 +6499,6 @@
                 <w:sz w:val="22"/>
                 <w:szCs w:val="22"/>
               </w:rPr>
-              <w:lastRenderedPageBreak/>
               <w:t>Cuántos minutos</w:t>
             </w:r>
           </w:p>
@@ -7210,7 +6557,38 @@
                 <w:sz w:val="22"/>
                 <w:szCs w:val="22"/>
               </w:rPr>
-              <w:t>Promoverá la integración de  de todos los participantes.</w:t>
+              <w:t xml:space="preserve">Promoverá la integración </w:t>
+            </w:r>
+            <w:proofErr w:type="gramStart"/>
+            <w:r>
+              <w:rPr>
+                <w:rFonts w:ascii="Calibri" w:eastAsia="Calibri" w:hAnsi="Calibri" w:cs="Calibri"/>
+                <w:color w:val="000000"/>
+                <w:sz w:val="22"/>
+                <w:szCs w:val="22"/>
+              </w:rPr>
+              <w:t xml:space="preserve">de  </w:t>
+            </w:r>
+            <w:proofErr w:type="spellStart"/>
+            <w:r>
+              <w:rPr>
+                <w:rFonts w:ascii="Calibri" w:eastAsia="Calibri" w:hAnsi="Calibri" w:cs="Calibri"/>
+                <w:color w:val="000000"/>
+                <w:sz w:val="22"/>
+                <w:szCs w:val="22"/>
+              </w:rPr>
+              <w:t>de</w:t>
+            </w:r>
+            <w:proofErr w:type="spellEnd"/>
+            <w:proofErr w:type="gramEnd"/>
+            <w:r>
+              <w:rPr>
+                <w:rFonts w:ascii="Calibri" w:eastAsia="Calibri" w:hAnsi="Calibri" w:cs="Calibri"/>
+                <w:color w:val="000000"/>
+                <w:sz w:val="22"/>
+                <w:szCs w:val="22"/>
+              </w:rPr>
+              <w:t xml:space="preserve"> todos los participantes.</w:t>
             </w:r>
           </w:p>
           <w:p>
@@ -7296,7 +6674,6 @@
                 <w:sz w:val="22"/>
                 <w:szCs w:val="22"/>
               </w:rPr>
-              <w:lastRenderedPageBreak/>
               <w:t>Tiempo</w:t>
             </w:r>
           </w:p>
@@ -8171,7 +7548,27 @@
                 <w:sz w:val="22"/>
                 <w:szCs w:val="22"/>
               </w:rPr>
-              <w:t>Escribir los Temas y subtemas que definió en la pág 1</w:t>
+              <w:t xml:space="preserve">Escribir los Temas y subtemas que definió en la </w:t>
+            </w:r>
+            <w:proofErr w:type="spellStart"/>
+            <w:r>
+              <w:rPr>
+                <w:rFonts w:ascii="Calibri" w:eastAsia="Calibri" w:hAnsi="Calibri" w:cs="Calibri"/>
+                <w:color w:val="002060"/>
+                <w:sz w:val="22"/>
+                <w:szCs w:val="22"/>
+              </w:rPr>
+              <w:t>pág</w:t>
+            </w:r>
+            <w:proofErr w:type="spellEnd"/>
+            <w:r>
+              <w:rPr>
+                <w:rFonts w:ascii="Calibri" w:eastAsia="Calibri" w:hAnsi="Calibri" w:cs="Calibri"/>
+                <w:color w:val="002060"/>
+                <w:sz w:val="22"/>
+                <w:szCs w:val="22"/>
+              </w:rPr>
+              <w:t xml:space="preserve"> 1</w:t>
             </w:r>
           </w:p>
         </w:tc>
@@ -8364,7 +7761,29 @@
                 <w:sz w:val="22"/>
                 <w:szCs w:val="22"/>
               </w:rPr>
-              <w:t>El instructor creará un ambiente participativo mediante preguntas relacionadas con el contexto/experiencia laboral/personal de los participantes/capacitandos.</w:t>
+              <w:t>El instructor creará un ambiente participativo mediante preguntas relacionadas con el contexto/experiencia laboral/personal de los participantes/</w:t>
+            </w:r>
+            <w:proofErr w:type="spellStart"/>
+            <w:r>
+              <w:rPr>
+                <w:rFonts w:ascii="Calibri" w:eastAsia="Calibri" w:hAnsi="Calibri" w:cs="Calibri"/>
+                <w:b/>
+                <w:color w:val="000000"/>
+                <w:sz w:val="22"/>
+                <w:szCs w:val="22"/>
+              </w:rPr>
+              <w:t>capacitandos</w:t>
+            </w:r>
+            <w:proofErr w:type="spellEnd"/>
+            <w:r>
+              <w:rPr>
+                <w:rFonts w:ascii="Calibri" w:eastAsia="Calibri" w:hAnsi="Calibri" w:cs="Calibri"/>
+                <w:b/>
+                <w:color w:val="000000"/>
+                <w:sz w:val="22"/>
+                <w:szCs w:val="22"/>
+              </w:rPr>
+              <w:t>.</w:t>
             </w:r>
           </w:p>
           <w:p>
@@ -8385,7 +7804,27 @@
                 <w:sz w:val="22"/>
                 <w:szCs w:val="22"/>
               </w:rPr>
-              <w:t xml:space="preserve">Redactar minimo tres preguntas </w:t>
+              <w:t xml:space="preserve">Redactar </w:t>
+            </w:r>
+            <w:proofErr w:type="spellStart"/>
+            <w:r>
+              <w:rPr>
+                <w:rFonts w:ascii="Calibri" w:eastAsia="Calibri" w:hAnsi="Calibri" w:cs="Calibri"/>
+                <w:color w:val="002060"/>
+                <w:sz w:val="22"/>
+                <w:szCs w:val="22"/>
+              </w:rPr>
+              <w:t>minimo</w:t>
+            </w:r>
+            <w:proofErr w:type="spellEnd"/>
+            <w:r>
+              <w:rPr>
+                <w:rFonts w:ascii="Calibri" w:eastAsia="Calibri" w:hAnsi="Calibri" w:cs="Calibri"/>
+                <w:color w:val="002060"/>
+                <w:sz w:val="22"/>
+                <w:szCs w:val="22"/>
+              </w:rPr>
+              <w:t xml:space="preserve"> tres preguntas </w:t>
             </w:r>
           </w:p>
         </w:tc>
@@ -8602,6 +8041,7 @@
                 <w:sz w:val="22"/>
                 <w:szCs w:val="22"/>
               </w:rPr>
+              <w:lastRenderedPageBreak/>
               <w:t>Redactar los beneficios</w:t>
             </w:r>
           </w:p>
@@ -8641,6 +8081,7 @@
                 <w:sz w:val="22"/>
                 <w:szCs w:val="22"/>
               </w:rPr>
+              <w:lastRenderedPageBreak/>
               <w:t xml:space="preserve">Tiempo considerado </w:t>
             </w:r>
           </w:p>
@@ -8986,7 +8427,6 @@
                 <w:sz w:val="22"/>
                 <w:szCs w:val="22"/>
               </w:rPr>
-              <w:lastRenderedPageBreak/>
               <w:t xml:space="preserve">Finalidad/beneficio/ventaja: </w:t>
             </w:r>
             <w:r>
@@ -9041,6 +8481,7 @@
               </w:rPr>
               <w:t>) al final del Curso/sesión. (</w:t>
             </w:r>
+            <w:proofErr w:type="gramStart"/>
             <w:r>
               <w:rPr>
                 <w:rFonts w:ascii="Calibri" w:eastAsia="Calibri" w:hAnsi="Calibri" w:cs="Calibri"/>
@@ -9059,6 +8500,7 @@
               </w:rPr>
               <w:t>)  %</w:t>
             </w:r>
+            <w:proofErr w:type="gramEnd"/>
           </w:p>
           <w:p>
             <w:pPr>
@@ -9172,7 +8614,6 @@
                 <w:sz w:val="22"/>
                 <w:szCs w:val="22"/>
               </w:rPr>
-              <w:lastRenderedPageBreak/>
               <w:t>Tiempo considerado para su realización</w:t>
             </w:r>
           </w:p>
@@ -9400,7 +8841,27 @@
                 <w:sz w:val="22"/>
                 <w:szCs w:val="22"/>
               </w:rPr>
-              <w:t>El instructor clarificará el alcance del curso de acuerdo  a las expectativas planteadas por los participantes.</w:t>
+              <w:t xml:space="preserve">El instructor clarificará el alcance del curso de </w:t>
+            </w:r>
+            <w:proofErr w:type="gramStart"/>
+            <w:r>
+              <w:rPr>
+                <w:rFonts w:ascii="Calibri" w:eastAsia="Calibri" w:hAnsi="Calibri" w:cs="Calibri"/>
+                <w:color w:val="000000"/>
+                <w:sz w:val="22"/>
+                <w:szCs w:val="22"/>
+              </w:rPr>
+              <w:t>acuerdo  a</w:t>
+            </w:r>
+            <w:proofErr w:type="gramEnd"/>
+            <w:r>
+              <w:rPr>
+                <w:rFonts w:ascii="Calibri" w:eastAsia="Calibri" w:hAnsi="Calibri" w:cs="Calibri"/>
+                <w:color w:val="000000"/>
+                <w:sz w:val="22"/>
+                <w:szCs w:val="22"/>
+              </w:rPr>
+              <w:t xml:space="preserve"> las expectativas planteadas por los participantes.</w:t>
             </w:r>
           </w:p>
         </w:tc>
@@ -10108,6 +9569,7 @@
                 <w:sz w:val="22"/>
                 <w:szCs w:val="22"/>
               </w:rPr>
+              <w:lastRenderedPageBreak/>
               <w:t>Evaluación diagnóstica</w:t>
             </w:r>
           </w:p>
@@ -10256,8 +9718,19 @@
                 <w:sz w:val="22"/>
                 <w:szCs w:val="22"/>
               </w:rPr>
-              <w:t>Redactar para que sirve esta evaluación e Instrucciónes</w:t>
-            </w:r>
+              <w:t xml:space="preserve">Redactar para que sirve esta evaluación e </w:t>
+            </w:r>
+            <w:proofErr w:type="spellStart"/>
+            <w:r>
+              <w:rPr>
+                <w:rFonts w:ascii="Calibri" w:eastAsia="Calibri" w:hAnsi="Calibri" w:cs="Calibri"/>
+                <w:color w:val="002060"/>
+                <w:sz w:val="22"/>
+                <w:szCs w:val="22"/>
+              </w:rPr>
+              <w:t>Instrucciónes</w:t>
+            </w:r>
+            <w:proofErr w:type="spellEnd"/>
           </w:p>
           <w:p>
             <w:pPr>
@@ -10356,7 +9829,6 @@
                 <w:sz w:val="22"/>
                 <w:szCs w:val="22"/>
               </w:rPr>
-              <w:lastRenderedPageBreak/>
               <w:t>Mencionará a los participantes que los errores u omisiones que se presenten durante el curso, son oportunidades para fortalecer el aprendizaje.</w:t>
             </w:r>
           </w:p>
@@ -10396,7 +9868,6 @@
                 <w:sz w:val="22"/>
                 <w:szCs w:val="22"/>
               </w:rPr>
-              <w:lastRenderedPageBreak/>
               <w:t>Tiempo considerado para su realización</w:t>
             </w:r>
           </w:p>
@@ -10542,7 +10013,6 @@
                 <w:sz w:val="20"/>
                 <w:szCs w:val="20"/>
               </w:rPr>
-              <w:lastRenderedPageBreak/>
               <w:t>Sumativa de los tiempos:</w:t>
             </w:r>
           </w:p>
@@ -11131,7 +10601,27 @@
                 <w:sz w:val="22"/>
                 <w:szCs w:val="22"/>
               </w:rPr>
-              <w:t>Redactar la introcucción de los temas a tratar, de 8 a 10 renglones.</w:t>
+              <w:t xml:space="preserve">Redactar la </w:t>
+            </w:r>
+            <w:proofErr w:type="spellStart"/>
+            <w:r>
+              <w:rPr>
+                <w:rFonts w:ascii="Calibri" w:eastAsia="Calibri" w:hAnsi="Calibri" w:cs="Calibri"/>
+                <w:color w:val="002060"/>
+                <w:sz w:val="22"/>
+                <w:szCs w:val="22"/>
+              </w:rPr>
+              <w:t>introcucción</w:t>
+            </w:r>
+            <w:proofErr w:type="spellEnd"/>
+            <w:r>
+              <w:rPr>
+                <w:rFonts w:ascii="Calibri" w:eastAsia="Calibri" w:hAnsi="Calibri" w:cs="Calibri"/>
+                <w:color w:val="002060"/>
+                <w:sz w:val="22"/>
+                <w:szCs w:val="22"/>
+              </w:rPr>
+              <w:t xml:space="preserve"> de los temas a tratar, de 8 a 10 renglones.</w:t>
             </w:r>
           </w:p>
           <w:p>
@@ -11315,6 +10805,7 @@
                 <w:sz w:val="22"/>
                 <w:szCs w:val="22"/>
               </w:rPr>
+              <w:lastRenderedPageBreak/>
               <w:t>¿Tienen alguna duda?</w:t>
             </w:r>
           </w:p>
@@ -11453,7 +10944,6 @@
                 <w:sz w:val="22"/>
                 <w:szCs w:val="22"/>
               </w:rPr>
-              <w:lastRenderedPageBreak/>
               <w:t>Redactar por lo menos 2 preguntas</w:t>
             </w:r>
           </w:p>
@@ -11500,7 +10990,27 @@
                 <w:sz w:val="22"/>
                 <w:szCs w:val="22"/>
               </w:rPr>
-              <w:t>Redactar algunas referncias bibliográficas</w:t>
+              <w:t xml:space="preserve">Redactar algunas </w:t>
+            </w:r>
+            <w:proofErr w:type="spellStart"/>
+            <w:r>
+              <w:rPr>
+                <w:rFonts w:ascii="Calibri" w:eastAsia="Calibri" w:hAnsi="Calibri" w:cs="Calibri"/>
+                <w:color w:val="002060"/>
+                <w:sz w:val="22"/>
+                <w:szCs w:val="22"/>
+              </w:rPr>
+              <w:t>referncias</w:t>
+            </w:r>
+            <w:proofErr w:type="spellEnd"/>
+            <w:r>
+              <w:rPr>
+                <w:rFonts w:ascii="Calibri" w:eastAsia="Calibri" w:hAnsi="Calibri" w:cs="Calibri"/>
+                <w:color w:val="002060"/>
+                <w:sz w:val="22"/>
+                <w:szCs w:val="22"/>
+              </w:rPr>
+              <w:t xml:space="preserve"> bibliográficas</w:t>
             </w:r>
           </w:p>
         </w:tc>
@@ -11905,7 +11415,27 @@
                 <w:sz w:val="22"/>
                 <w:szCs w:val="22"/>
               </w:rPr>
-              <w:t>Presentará la actividad a desarrollar y mencionará  el propósito de la misma:</w:t>
+              <w:t xml:space="preserve">Presentará la actividad a desarrollar y </w:t>
+            </w:r>
+            <w:proofErr w:type="gramStart"/>
+            <w:r>
+              <w:rPr>
+                <w:rFonts w:ascii="Calibri" w:eastAsia="Calibri" w:hAnsi="Calibri" w:cs="Calibri"/>
+                <w:color w:val="000000"/>
+                <w:sz w:val="22"/>
+                <w:szCs w:val="22"/>
+              </w:rPr>
+              <w:t>mencionará  el</w:t>
+            </w:r>
+            <w:proofErr w:type="gramEnd"/>
+            <w:r>
+              <w:rPr>
+                <w:rFonts w:ascii="Calibri" w:eastAsia="Calibri" w:hAnsi="Calibri" w:cs="Calibri"/>
+                <w:color w:val="000000"/>
+                <w:sz w:val="22"/>
+                <w:szCs w:val="22"/>
+              </w:rPr>
+              <w:t xml:space="preserve"> propósito de la misma:</w:t>
             </w:r>
           </w:p>
           <w:p>
@@ -12168,6 +11698,7 @@
                 <w:sz w:val="22"/>
                 <w:szCs w:val="22"/>
               </w:rPr>
+              <w:lastRenderedPageBreak/>
               <w:t>Mencionará al grupo los logros alcanzados y lo que falta por abordar.</w:t>
             </w:r>
           </w:p>
@@ -12205,6 +11736,7 @@
                 <w:sz w:val="22"/>
                 <w:szCs w:val="22"/>
               </w:rPr>
+              <w:lastRenderedPageBreak/>
               <w:t>Tiempo considerado para su realización</w:t>
             </w:r>
           </w:p>
@@ -12543,8 +12075,19 @@
                 <w:sz w:val="22"/>
                 <w:szCs w:val="22"/>
               </w:rPr>
-              <w:t>Redactar para que sirve esta evaluación e Instrucciónes</w:t>
-            </w:r>
+              <w:t xml:space="preserve">Redactar para que sirve esta evaluación e </w:t>
+            </w:r>
+            <w:proofErr w:type="spellStart"/>
+            <w:r>
+              <w:rPr>
+                <w:rFonts w:ascii="Calibri" w:eastAsia="Calibri" w:hAnsi="Calibri" w:cs="Calibri"/>
+                <w:color w:val="002060"/>
+                <w:sz w:val="22"/>
+                <w:szCs w:val="22"/>
+              </w:rPr>
+              <w:t>Instrucciónes</w:t>
+            </w:r>
+            <w:proofErr w:type="spellEnd"/>
           </w:p>
           <w:p>
             <w:pPr>
@@ -12975,7 +12518,6 @@
                 <w:sz w:val="22"/>
                 <w:szCs w:val="22"/>
               </w:rPr>
-              <w:lastRenderedPageBreak/>
               <w:t>4. Técnica grupal</w:t>
             </w:r>
           </w:p>
@@ -13030,8 +12572,20 @@
                 <w:sz w:val="22"/>
                 <w:szCs w:val="22"/>
               </w:rPr>
-              <w:t>El instructor aplicará una Técnica Energetizante</w:t>
-            </w:r>
+              <w:t xml:space="preserve">El instructor aplicará una Técnica </w:t>
+            </w:r>
+            <w:proofErr w:type="spellStart"/>
+            <w:r>
+              <w:rPr>
+                <w:rFonts w:ascii="Calibri" w:eastAsia="Calibri" w:hAnsi="Calibri" w:cs="Calibri"/>
+                <w:b/>
+                <w:color w:val="000000"/>
+                <w:sz w:val="22"/>
+                <w:szCs w:val="22"/>
+              </w:rPr>
+              <w:t>Energetizante</w:t>
+            </w:r>
+            <w:proofErr w:type="spellEnd"/>
             <w:r>
               <w:rPr>
                 <w:rFonts w:ascii="Calibri" w:eastAsia="Calibri" w:hAnsi="Calibri" w:cs="Calibri"/>
@@ -13479,6 +13033,7 @@
                 <w:highlight w:val="yellow"/>
               </w:rPr>
             </w:pPr>
+            <w:proofErr w:type="spellStart"/>
             <w:r>
               <w:rPr>
                 <w:rFonts w:ascii="Calibri" w:eastAsia="Calibri" w:hAnsi="Calibri" w:cs="Calibri"/>
@@ -13489,6 +13044,7 @@
               </w:rPr>
               <w:t>Energetizante</w:t>
             </w:r>
+            <w:proofErr w:type="spellEnd"/>
           </w:p>
         </w:tc>
         <w:tc>
@@ -13679,7 +13235,27 @@
                 <w:sz w:val="22"/>
                 <w:szCs w:val="22"/>
               </w:rPr>
-              <w:t>Copiar objetivo particular afcetivo/relacional social</w:t>
+              <w:t xml:space="preserve">Copiar objetivo particular </w:t>
+            </w:r>
+            <w:proofErr w:type="spellStart"/>
+            <w:r>
+              <w:rPr>
+                <w:rFonts w:ascii="Calibri" w:eastAsia="Calibri" w:hAnsi="Calibri" w:cs="Calibri"/>
+                <w:color w:val="002060"/>
+                <w:sz w:val="22"/>
+                <w:szCs w:val="22"/>
+              </w:rPr>
+              <w:t>afcetivo</w:t>
+            </w:r>
+            <w:proofErr w:type="spellEnd"/>
+            <w:r>
+              <w:rPr>
+                <w:rFonts w:ascii="Calibri" w:eastAsia="Calibri" w:hAnsi="Calibri" w:cs="Calibri"/>
+                <w:color w:val="002060"/>
+                <w:sz w:val="22"/>
+                <w:szCs w:val="22"/>
+              </w:rPr>
+              <w:t>/relacional social</w:t>
             </w:r>
           </w:p>
           <w:p>
@@ -13817,7 +13393,27 @@
                 <w:sz w:val="22"/>
                 <w:szCs w:val="22"/>
               </w:rPr>
-              <w:t>Indicará las instrucciónes de la actividad:</w:t>
+              <w:t xml:space="preserve">Indicará las </w:t>
+            </w:r>
+            <w:proofErr w:type="spellStart"/>
+            <w:r>
+              <w:rPr>
+                <w:rFonts w:ascii="Calibri" w:eastAsia="Calibri" w:hAnsi="Calibri" w:cs="Calibri"/>
+                <w:color w:val="000000"/>
+                <w:sz w:val="22"/>
+                <w:szCs w:val="22"/>
+              </w:rPr>
+              <w:t>instrucciónes</w:t>
+            </w:r>
+            <w:proofErr w:type="spellEnd"/>
+            <w:r>
+              <w:rPr>
+                <w:rFonts w:ascii="Calibri" w:eastAsia="Calibri" w:hAnsi="Calibri" w:cs="Calibri"/>
+                <w:color w:val="000000"/>
+                <w:sz w:val="22"/>
+                <w:szCs w:val="22"/>
+              </w:rPr>
+              <w:t xml:space="preserve"> de la actividad:</w:t>
             </w:r>
           </w:p>
           <w:p>
@@ -13868,7 +13464,27 @@
                 <w:sz w:val="22"/>
                 <w:szCs w:val="22"/>
               </w:rPr>
-              <w:t>Indicará el tiempo que se asigno a la actividad:</w:t>
+              <w:t xml:space="preserve">Indicará el tiempo que se </w:t>
+            </w:r>
+            <w:proofErr w:type="spellStart"/>
+            <w:r>
+              <w:rPr>
+                <w:rFonts w:ascii="Calibri" w:eastAsia="Calibri" w:hAnsi="Calibri" w:cs="Calibri"/>
+                <w:color w:val="000000"/>
+                <w:sz w:val="22"/>
+                <w:szCs w:val="22"/>
+              </w:rPr>
+              <w:t>asigno</w:t>
+            </w:r>
+            <w:proofErr w:type="spellEnd"/>
+            <w:r>
+              <w:rPr>
+                <w:rFonts w:ascii="Calibri" w:eastAsia="Calibri" w:hAnsi="Calibri" w:cs="Calibri"/>
+                <w:color w:val="000000"/>
+                <w:sz w:val="22"/>
+                <w:szCs w:val="22"/>
+              </w:rPr>
+              <w:t xml:space="preserve"> a la actividad:</w:t>
             </w:r>
           </w:p>
           <w:p>
@@ -13983,6 +13599,7 @@
                 <w:sz w:val="22"/>
                 <w:szCs w:val="22"/>
               </w:rPr>
+              <w:lastRenderedPageBreak/>
               <w:t>Abrirá la discusión recordando el tema a ser discutido</w:t>
             </w:r>
           </w:p>
@@ -14162,7 +13779,6 @@
                 <w:sz w:val="22"/>
                 <w:szCs w:val="22"/>
               </w:rPr>
-              <w:lastRenderedPageBreak/>
               <w:t>Redactar una breve conclusión del tema</w:t>
             </w:r>
           </w:p>
@@ -14480,8 +14096,19 @@
                 <w:sz w:val="22"/>
                 <w:szCs w:val="22"/>
               </w:rPr>
-              <w:t>Redactar para que sirve esta evaluación e Instrucciónes</w:t>
-            </w:r>
+              <w:t xml:space="preserve">Redactar para que sirve esta evaluación e </w:t>
+            </w:r>
+            <w:proofErr w:type="spellStart"/>
+            <w:r>
+              <w:rPr>
+                <w:rFonts w:ascii="Calibri" w:eastAsia="Calibri" w:hAnsi="Calibri" w:cs="Calibri"/>
+                <w:color w:val="002060"/>
+                <w:sz w:val="22"/>
+                <w:szCs w:val="22"/>
+              </w:rPr>
+              <w:t>Instrucciónes</w:t>
+            </w:r>
+            <w:proofErr w:type="spellEnd"/>
           </w:p>
           <w:p>
             <w:pPr>
@@ -14743,8 +14370,19 @@
                 <w:sz w:val="22"/>
                 <w:szCs w:val="22"/>
               </w:rPr>
-              <w:t>Sumativa de los tiempo</w:t>
-            </w:r>
+              <w:t xml:space="preserve">Sumativa </w:t>
+            </w:r>
+            <w:proofErr w:type="gramStart"/>
+            <w:r>
+              <w:rPr>
+                <w:rFonts w:ascii="Calibri" w:eastAsia="Calibri" w:hAnsi="Calibri" w:cs="Calibri"/>
+                <w:color w:val="000000"/>
+                <w:sz w:val="22"/>
+                <w:szCs w:val="22"/>
+              </w:rPr>
+              <w:t>de los tiempo</w:t>
+            </w:r>
+            <w:proofErr w:type="gramEnd"/>
           </w:p>
         </w:tc>
         <w:tc>
@@ -14783,6 +14421,7 @@
               </w:rPr>
               <w:t xml:space="preserve">Redactar tiempo </w:t>
             </w:r>
+            <w:proofErr w:type="gramStart"/>
             <w:r>
               <w:rPr>
                 <w:rFonts w:ascii="Calibri" w:eastAsia="Calibri" w:hAnsi="Calibri" w:cs="Calibri"/>
@@ -14800,7 +14439,18 @@
                 <w:szCs w:val="18"/>
                 <w:highlight w:val="yellow"/>
               </w:rPr>
-              <w:t xml:space="preserve"> se recomienda un lapso de 80 hasta 100 minutos, dependiendo de las necesidades propias del curso</w:t>
+              <w:t xml:space="preserve"> se</w:t>
+            </w:r>
+            <w:proofErr w:type="gramEnd"/>
+            <w:r>
+              <w:rPr>
+                <w:rFonts w:ascii="Calibri" w:eastAsia="Calibri" w:hAnsi="Calibri" w:cs="Calibri"/>
+                <w:color w:val="002060"/>
+                <w:sz w:val="18"/>
+                <w:szCs w:val="18"/>
+                <w:highlight w:val="yellow"/>
+              </w:rPr>
+              <w:t xml:space="preserve"> recomienda un lapso de 80 hasta 100 minutos, dependiendo de las necesidades propias del curso</w:t>
             </w:r>
             <w:r>
               <w:rPr>
@@ -15660,6 +15310,7 @@
                 <w:sz w:val="22"/>
                 <w:szCs w:val="22"/>
               </w:rPr>
+              <w:lastRenderedPageBreak/>
               <w:t>Redactar el resumen del curso</w:t>
             </w:r>
           </w:p>
@@ -15697,6 +15348,7 @@
                 <w:sz w:val="22"/>
                 <w:szCs w:val="22"/>
               </w:rPr>
+              <w:lastRenderedPageBreak/>
               <w:t xml:space="preserve">Tiempo </w:t>
             </w:r>
           </w:p>
@@ -15965,6 +15617,7 @@
                 <w:szCs w:val="22"/>
               </w:rPr>
             </w:pPr>
+            <w:proofErr w:type="spellStart"/>
             <w:r>
               <w:rPr>
                 <w:rFonts w:ascii="Calibri" w:eastAsia="Calibri" w:hAnsi="Calibri" w:cs="Calibri"/>
@@ -15974,6 +15627,7 @@
               </w:rPr>
               <w:t>Pintarrón</w:t>
             </w:r>
+            <w:proofErr w:type="spellEnd"/>
           </w:p>
         </w:tc>
       </w:tr>
@@ -16067,14 +15721,25 @@
                 <w:szCs w:val="22"/>
               </w:rPr>
             </w:pPr>
-            <w:r>
-              <w:rPr>
-                <w:rFonts w:ascii="Calibri" w:eastAsia="Calibri" w:hAnsi="Calibri" w:cs="Calibri"/>
-                <w:color w:val="002060"/>
-                <w:sz w:val="22"/>
-                <w:szCs w:val="22"/>
-              </w:rPr>
-              <w:t>El instructor junto con los participantes discuten sobre el logro y cumplimiento de los objetivos</w:t>
+            <w:proofErr w:type="gramStart"/>
+            <w:r>
+              <w:rPr>
+                <w:rFonts w:ascii="Calibri" w:eastAsia="Calibri" w:hAnsi="Calibri" w:cs="Calibri"/>
+                <w:color w:val="002060"/>
+                <w:sz w:val="22"/>
+                <w:szCs w:val="22"/>
+              </w:rPr>
+              <w:t>El instructor junto con los participantes discuten</w:t>
+            </w:r>
+            <w:proofErr w:type="gramEnd"/>
+            <w:r>
+              <w:rPr>
+                <w:rFonts w:ascii="Calibri" w:eastAsia="Calibri" w:hAnsi="Calibri" w:cs="Calibri"/>
+                <w:color w:val="002060"/>
+                <w:sz w:val="22"/>
+                <w:szCs w:val="22"/>
+              </w:rPr>
+              <w:t xml:space="preserve"> sobre el logro y cumplimiento de los objetivos</w:t>
             </w:r>
           </w:p>
           <w:p>
@@ -16301,7 +15966,6 @@
                 <w:sz w:val="22"/>
                 <w:szCs w:val="22"/>
               </w:rPr>
-              <w:lastRenderedPageBreak/>
               <w:t>Sugerencias de continuidad del aprendizaje</w:t>
             </w:r>
           </w:p>
@@ -16604,8 +16268,16 @@
               <w:rPr>
                 <w:color w:val="FF0000"/>
               </w:rPr>
-              <w:t>Ejemplo: estructura del formato APA para referencias y citas bilbliograficas</w:t>
-            </w:r>
+              <w:t xml:space="preserve">Ejemplo: estructura del formato APA para referencias y citas </w:t>
+            </w:r>
+            <w:proofErr w:type="spellStart"/>
+            <w:r>
+              <w:rPr>
+                <w:color w:val="FF0000"/>
+              </w:rPr>
+              <w:t>bilbliograficas</w:t>
+            </w:r>
+            <w:proofErr w:type="spellEnd"/>
           </w:p>
           <w:p>
             <w:pPr>
@@ -16648,7 +16320,29 @@
                 <w:szCs w:val="21"/>
                 <w:shd w:val="clear" w:color="auto" w:fill="EEEEEE"/>
               </w:rPr>
-              <w:t> (edición). Editorial. Pais de origen.</w:t>
+              <w:t xml:space="preserve"> (edición). Editorial. </w:t>
+            </w:r>
+            <w:proofErr w:type="spellStart"/>
+            <w:r>
+              <w:rPr>
+                <w:rFonts w:ascii="Arial" w:eastAsia="Arial" w:hAnsi="Arial" w:cs="Arial"/>
+                <w:color w:val="8B4513"/>
+                <w:sz w:val="21"/>
+                <w:szCs w:val="21"/>
+                <w:shd w:val="clear" w:color="auto" w:fill="EEEEEE"/>
+              </w:rPr>
+              <w:t>Pais</w:t>
+            </w:r>
+            <w:proofErr w:type="spellEnd"/>
+            <w:r>
+              <w:rPr>
+                <w:rFonts w:ascii="Arial" w:eastAsia="Arial" w:hAnsi="Arial" w:cs="Arial"/>
+                <w:color w:val="8B4513"/>
+                <w:sz w:val="21"/>
+                <w:szCs w:val="21"/>
+                <w:shd w:val="clear" w:color="auto" w:fill="EEEEEE"/>
+              </w:rPr>
+              <w:t xml:space="preserve"> de origen.</w:t>
             </w:r>
           </w:p>
           <w:p>
@@ -16672,7 +16366,29 @@
                 <w:szCs w:val="21"/>
                 <w:highlight w:val="white"/>
               </w:rPr>
-              <w:t>Sáenz de Jubera Ocón, M., &amp; Alonso Ruíz, R. A. (Coords.). (2021). </w:t>
+              <w:t>Sáenz de Jubera Ocón, M., &amp; Alonso Ruíz, R. A. (</w:t>
+            </w:r>
+            <w:proofErr w:type="spellStart"/>
+            <w:r>
+              <w:rPr>
+                <w:rFonts w:ascii="Arial" w:eastAsia="Arial" w:hAnsi="Arial" w:cs="Arial"/>
+                <w:color w:val="333333"/>
+                <w:sz w:val="21"/>
+                <w:szCs w:val="21"/>
+                <w:highlight w:val="white"/>
+              </w:rPr>
+              <w:t>Coords</w:t>
+            </w:r>
+            <w:proofErr w:type="spellEnd"/>
+            <w:r>
+              <w:rPr>
+                <w:rFonts w:ascii="Arial" w:eastAsia="Arial" w:hAnsi="Arial" w:cs="Arial"/>
+                <w:color w:val="333333"/>
+                <w:sz w:val="21"/>
+                <w:szCs w:val="21"/>
+                <w:highlight w:val="white"/>
+              </w:rPr>
+              <w:t>.). (2021). </w:t>
             </w:r>
             <w:r>
               <w:rPr>
@@ -16736,7 +16452,29 @@
                 <w:szCs w:val="21"/>
                 <w:shd w:val="clear" w:color="auto" w:fill="EEEEEE"/>
               </w:rPr>
-              <w:t>(número), páginas del artículo. Editorial (si la hay). Pais de origen</w:t>
+              <w:t xml:space="preserve">(número), páginas del artículo. Editorial (si la hay). </w:t>
+            </w:r>
+            <w:proofErr w:type="spellStart"/>
+            <w:r>
+              <w:rPr>
+                <w:rFonts w:ascii="Arial" w:eastAsia="Arial" w:hAnsi="Arial" w:cs="Arial"/>
+                <w:color w:val="8B4513"/>
+                <w:sz w:val="21"/>
+                <w:szCs w:val="21"/>
+                <w:shd w:val="clear" w:color="auto" w:fill="EEEEEE"/>
+              </w:rPr>
+              <w:t>Pais</w:t>
+            </w:r>
+            <w:proofErr w:type="spellEnd"/>
+            <w:r>
+              <w:rPr>
+                <w:rFonts w:ascii="Arial" w:eastAsia="Arial" w:hAnsi="Arial" w:cs="Arial"/>
+                <w:color w:val="8B4513"/>
+                <w:sz w:val="21"/>
+                <w:szCs w:val="21"/>
+                <w:shd w:val="clear" w:color="auto" w:fill="EEEEEE"/>
+              </w:rPr>
+              <w:t xml:space="preserve"> de origen</w:t>
             </w:r>
           </w:p>
           <w:p>
@@ -16751,6 +16489,7 @@
                 <w:szCs w:val="22"/>
               </w:rPr>
             </w:pPr>
+            <w:proofErr w:type="spellStart"/>
             <w:r>
               <w:rPr>
                 <w:rFonts w:ascii="Calibri" w:eastAsia="Calibri" w:hAnsi="Calibri" w:cs="Calibri"/>
@@ -16759,7 +16498,172 @@
                 <w:szCs w:val="22"/>
                 <w:highlight w:val="white"/>
               </w:rPr>
-              <w:t>Strachota, S. (2020). Generalizaing in teh context of an early algebra intervention. </w:t>
+              <w:t>Strachota</w:t>
+            </w:r>
+            <w:proofErr w:type="spellEnd"/>
+            <w:r>
+              <w:rPr>
+                <w:rFonts w:ascii="Calibri" w:eastAsia="Calibri" w:hAnsi="Calibri" w:cs="Calibri"/>
+                <w:color w:val="333333"/>
+                <w:sz w:val="22"/>
+                <w:szCs w:val="22"/>
+                <w:highlight w:val="white"/>
+              </w:rPr>
+              <w:t xml:space="preserve">, S. (2020). </w:t>
+            </w:r>
+            <w:proofErr w:type="spellStart"/>
+            <w:r>
+              <w:rPr>
+                <w:rFonts w:ascii="Calibri" w:eastAsia="Calibri" w:hAnsi="Calibri" w:cs="Calibri"/>
+                <w:color w:val="333333"/>
+                <w:sz w:val="22"/>
+                <w:szCs w:val="22"/>
+                <w:highlight w:val="white"/>
+              </w:rPr>
+              <w:t>Generalizaing</w:t>
+            </w:r>
+            <w:proofErr w:type="spellEnd"/>
+            <w:r>
+              <w:rPr>
+                <w:rFonts w:ascii="Calibri" w:eastAsia="Calibri" w:hAnsi="Calibri" w:cs="Calibri"/>
+                <w:color w:val="333333"/>
+                <w:sz w:val="22"/>
+                <w:szCs w:val="22"/>
+                <w:highlight w:val="white"/>
+              </w:rPr>
+              <w:t xml:space="preserve"> in </w:t>
+            </w:r>
+            <w:proofErr w:type="spellStart"/>
+            <w:r>
+              <w:rPr>
+                <w:rFonts w:ascii="Calibri" w:eastAsia="Calibri" w:hAnsi="Calibri" w:cs="Calibri"/>
+                <w:color w:val="333333"/>
+                <w:sz w:val="22"/>
+                <w:szCs w:val="22"/>
+                <w:highlight w:val="white"/>
+              </w:rPr>
+              <w:t>teh</w:t>
+            </w:r>
+            <w:proofErr w:type="spellEnd"/>
+            <w:r>
+              <w:rPr>
+                <w:rFonts w:ascii="Calibri" w:eastAsia="Calibri" w:hAnsi="Calibri" w:cs="Calibri"/>
+                <w:color w:val="333333"/>
+                <w:sz w:val="22"/>
+                <w:szCs w:val="22"/>
+                <w:highlight w:val="white"/>
+              </w:rPr>
+              <w:t xml:space="preserve"> </w:t>
+            </w:r>
+            <w:proofErr w:type="spellStart"/>
+            <w:r>
+              <w:rPr>
+                <w:rFonts w:ascii="Calibri" w:eastAsia="Calibri" w:hAnsi="Calibri" w:cs="Calibri"/>
+                <w:color w:val="333333"/>
+                <w:sz w:val="22"/>
+                <w:szCs w:val="22"/>
+                <w:highlight w:val="white"/>
+              </w:rPr>
+              <w:t>context</w:t>
+            </w:r>
+            <w:proofErr w:type="spellEnd"/>
+            <w:r>
+              <w:rPr>
+                <w:rFonts w:ascii="Calibri" w:eastAsia="Calibri" w:hAnsi="Calibri" w:cs="Calibri"/>
+                <w:color w:val="333333"/>
+                <w:sz w:val="22"/>
+                <w:szCs w:val="22"/>
+                <w:highlight w:val="white"/>
+              </w:rPr>
+              <w:t xml:space="preserve"> </w:t>
+            </w:r>
+            <w:proofErr w:type="spellStart"/>
+            <w:r>
+              <w:rPr>
+                <w:rFonts w:ascii="Calibri" w:eastAsia="Calibri" w:hAnsi="Calibri" w:cs="Calibri"/>
+                <w:color w:val="333333"/>
+                <w:sz w:val="22"/>
+                <w:szCs w:val="22"/>
+                <w:highlight w:val="white"/>
+              </w:rPr>
+              <w:t>of</w:t>
+            </w:r>
+            <w:proofErr w:type="spellEnd"/>
+            <w:r>
+              <w:rPr>
+                <w:rFonts w:ascii="Calibri" w:eastAsia="Calibri" w:hAnsi="Calibri" w:cs="Calibri"/>
+                <w:color w:val="333333"/>
+                <w:sz w:val="22"/>
+                <w:szCs w:val="22"/>
+                <w:highlight w:val="white"/>
+              </w:rPr>
+              <w:t xml:space="preserve"> </w:t>
+            </w:r>
+            <w:proofErr w:type="spellStart"/>
+            <w:r>
+              <w:rPr>
+                <w:rFonts w:ascii="Calibri" w:eastAsia="Calibri" w:hAnsi="Calibri" w:cs="Calibri"/>
+                <w:color w:val="333333"/>
+                <w:sz w:val="22"/>
+                <w:szCs w:val="22"/>
+                <w:highlight w:val="white"/>
+              </w:rPr>
+              <w:t>an</w:t>
+            </w:r>
+            <w:proofErr w:type="spellEnd"/>
+            <w:r>
+              <w:rPr>
+                <w:rFonts w:ascii="Calibri" w:eastAsia="Calibri" w:hAnsi="Calibri" w:cs="Calibri"/>
+                <w:color w:val="333333"/>
+                <w:sz w:val="22"/>
+                <w:szCs w:val="22"/>
+                <w:highlight w:val="white"/>
+              </w:rPr>
+              <w:t xml:space="preserve"> </w:t>
+            </w:r>
+            <w:proofErr w:type="spellStart"/>
+            <w:r>
+              <w:rPr>
+                <w:rFonts w:ascii="Calibri" w:eastAsia="Calibri" w:hAnsi="Calibri" w:cs="Calibri"/>
+                <w:color w:val="333333"/>
+                <w:sz w:val="22"/>
+                <w:szCs w:val="22"/>
+                <w:highlight w:val="white"/>
+              </w:rPr>
+              <w:t>early</w:t>
+            </w:r>
+            <w:proofErr w:type="spellEnd"/>
+            <w:r>
+              <w:rPr>
+                <w:rFonts w:ascii="Calibri" w:eastAsia="Calibri" w:hAnsi="Calibri" w:cs="Calibri"/>
+                <w:color w:val="333333"/>
+                <w:sz w:val="22"/>
+                <w:szCs w:val="22"/>
+                <w:highlight w:val="white"/>
+              </w:rPr>
+              <w:t xml:space="preserve"> algebra </w:t>
+            </w:r>
+            <w:proofErr w:type="spellStart"/>
+            <w:r>
+              <w:rPr>
+                <w:rFonts w:ascii="Calibri" w:eastAsia="Calibri" w:hAnsi="Calibri" w:cs="Calibri"/>
+                <w:color w:val="333333"/>
+                <w:sz w:val="22"/>
+                <w:szCs w:val="22"/>
+                <w:highlight w:val="white"/>
+              </w:rPr>
+              <w:t>intervention</w:t>
+            </w:r>
+            <w:proofErr w:type="spellEnd"/>
+            <w:r>
+              <w:rPr>
+                <w:rFonts w:ascii="Calibri" w:eastAsia="Calibri" w:hAnsi="Calibri" w:cs="Calibri"/>
+                <w:color w:val="333333"/>
+                <w:sz w:val="22"/>
+                <w:szCs w:val="22"/>
+                <w:highlight w:val="white"/>
+              </w:rPr>
+              <w:t>. </w:t>
             </w:r>
             <w:r>
               <w:rPr>
@@ -16800,6 +16704,7 @@
                 <w:sz w:val="22"/>
                 <w:szCs w:val="22"/>
               </w:rPr>
+              <w:lastRenderedPageBreak/>
               <w:t xml:space="preserve">Recursos de internet (URL): </w:t>
             </w:r>
           </w:p>
@@ -16858,7 +16763,27 @@
                 <w:sz w:val="22"/>
                 <w:szCs w:val="22"/>
               </w:rPr>
-              <w:t>el x de x de xxxx.</w:t>
+              <w:t xml:space="preserve">el x de x de </w:t>
+            </w:r>
+            <w:proofErr w:type="spellStart"/>
+            <w:r>
+              <w:rPr>
+                <w:rFonts w:ascii="Calibri" w:eastAsia="Calibri" w:hAnsi="Calibri" w:cs="Calibri"/>
+                <w:color w:val="8B4513"/>
+                <w:sz w:val="22"/>
+                <w:szCs w:val="22"/>
+              </w:rPr>
+              <w:t>xxxx</w:t>
+            </w:r>
+            <w:proofErr w:type="spellEnd"/>
+            <w:r>
+              <w:rPr>
+                <w:rFonts w:ascii="Calibri" w:eastAsia="Calibri" w:hAnsi="Calibri" w:cs="Calibri"/>
+                <w:color w:val="8B4513"/>
+                <w:sz w:val="22"/>
+                <w:szCs w:val="22"/>
+              </w:rPr>
+              <w:t>.</w:t>
             </w:r>
           </w:p>
           <w:p>
@@ -16911,18 +16836,7 @@
                   <w:szCs w:val="22"/>
                   <w:u w:val="single"/>
                 </w:rPr>
-                <w:t>http://www.diariosur.es/interior/201602/15/ronda-cierra-</w:t>
-              </w:r>
-              <w:r>
-                <w:rPr>
-                  <w:rFonts w:ascii="Calibri" w:eastAsia="Calibri" w:hAnsi="Calibri" w:cs="Calibri"/>
-                  <w:color w:val="0000FF"/>
-                  <w:sz w:val="22"/>
-                  <w:szCs w:val="22"/>
-                  <w:u w:val="single"/>
-                </w:rPr>
-                <w:lastRenderedPageBreak/>
-                <w:t>biblioteca-ante-20160215204222.html</w:t>
+                <w:t>http://www.diariosur.es/interior/201602/15/ronda-cierra-biblioteca-ante-20160215204222.html</w:t>
               </w:r>
             </w:hyperlink>
             <w:r>
@@ -17690,7 +17604,27 @@
                 <w:sz w:val="22"/>
                 <w:szCs w:val="22"/>
               </w:rPr>
-              <w:t>El instructor empleará un técnica de cierre:</w:t>
+              <w:t xml:space="preserve">El instructor empleará </w:t>
+            </w:r>
+            <w:proofErr w:type="gramStart"/>
+            <w:r>
+              <w:rPr>
+                <w:rFonts w:ascii="Calibri" w:eastAsia="Calibri" w:hAnsi="Calibri" w:cs="Calibri"/>
+                <w:color w:val="000000"/>
+                <w:sz w:val="22"/>
+                <w:szCs w:val="22"/>
+              </w:rPr>
+              <w:t>un técnica</w:t>
+            </w:r>
+            <w:proofErr w:type="gramEnd"/>
+            <w:r>
+              <w:rPr>
+                <w:rFonts w:ascii="Calibri" w:eastAsia="Calibri" w:hAnsi="Calibri" w:cs="Calibri"/>
+                <w:color w:val="000000"/>
+                <w:sz w:val="22"/>
+                <w:szCs w:val="22"/>
+              </w:rPr>
+              <w:t xml:space="preserve"> de cierre:</w:t>
             </w:r>
           </w:p>
           <w:p>

</xml_diff>